<commit_message>
lab4 is in progress
</commit_message>
<xml_diff>
--- a/LABS/SR4/LR4-report.docx
+++ b/LABS/SR4/LR4-report.docx
@@ -26,7 +26,7 @@
           <w:b/>
           <w:sz w:val="28"/>
         </w:rPr>
-        <w:t>3</w:t>
+        <w:t>4</w:t>
       </w:r>
     </w:p>
     <w:p>
@@ -83,6 +83,7 @@
         <w:rPr>
           <w:rFonts w:ascii="Segoe UI" w:hAnsi="Segoe UI" w:cs="Segoe UI"/>
           <w:sz w:val="28"/>
+          <w:lang w:val="en-US"/>
         </w:rPr>
       </w:pPr>
       <w:r>
@@ -90,67 +91,438 @@
           <w:rFonts w:ascii="Segoe UI" w:hAnsi="Segoe UI" w:cs="Segoe UI"/>
           <w:sz w:val="28"/>
         </w:rPr>
-        <w:t>Необходимо собрать проект с исходным файлом nqueens.cpp и запустить собранный исполняемый файл. Оценить время работы программы и корректность ее работы. Зафиксируйте это в отчете.</w:t>
+        <w:t>Необходимо собрать проект с исходным файлом g</w:t>
+      </w:r>
+      <w:r>
+        <w:rPr>
+          <w:rFonts w:ascii="Segoe UI" w:hAnsi="Segoe UI" w:cs="Segoe UI"/>
+          <w:sz w:val="28"/>
+        </w:rPr>
+        <w:t>raph.cpp и запустить собранный</w:t>
+      </w:r>
+      <w:r>
+        <w:rPr>
+          <w:rFonts w:ascii="Segoe UI" w:hAnsi="Segoe UI" w:cs="Segoe UI"/>
+          <w:sz w:val="28"/>
+        </w:rPr>
+        <w:t xml:space="preserve"> </w:t>
+      </w:r>
+      <w:r>
+        <w:rPr>
+          <w:rFonts w:ascii="Segoe UI" w:hAnsi="Segoe UI" w:cs="Segoe UI"/>
+          <w:sz w:val="28"/>
+        </w:rPr>
+        <w:t>исполняемый</w:t>
+      </w:r>
+      <w:r>
+        <w:rPr>
+          <w:rFonts w:ascii="Segoe UI" w:hAnsi="Segoe UI" w:cs="Segoe UI"/>
+          <w:sz w:val="28"/>
+        </w:rPr>
+        <w:t xml:space="preserve"> </w:t>
+      </w:r>
+      <w:r>
+        <w:rPr>
+          <w:rFonts w:ascii="Segoe UI" w:hAnsi="Segoe UI" w:cs="Segoe UI"/>
+          <w:sz w:val="28"/>
+        </w:rPr>
+        <w:t>файл.</w:t>
+      </w:r>
+      <w:r>
+        <w:rPr>
+          <w:rFonts w:ascii="Segoe UI" w:hAnsi="Segoe UI" w:cs="Segoe UI"/>
+          <w:sz w:val="28"/>
+        </w:rPr>
+        <w:t xml:space="preserve"> </w:t>
+      </w:r>
+      <w:r>
+        <w:rPr>
+          <w:rFonts w:ascii="Segoe UI" w:hAnsi="Segoe UI" w:cs="Segoe UI"/>
+          <w:sz w:val="28"/>
+        </w:rPr>
+        <w:t>Оценить</w:t>
+      </w:r>
+      <w:r>
+        <w:rPr>
+          <w:rFonts w:ascii="Segoe UI" w:hAnsi="Segoe UI" w:cs="Segoe UI"/>
+          <w:sz w:val="28"/>
+        </w:rPr>
+        <w:t xml:space="preserve"> </w:t>
+      </w:r>
+      <w:r>
+        <w:rPr>
+          <w:rFonts w:ascii="Segoe UI" w:hAnsi="Segoe UI" w:cs="Segoe UI"/>
+          <w:sz w:val="28"/>
+        </w:rPr>
+        <w:t>время</w:t>
+      </w:r>
+      <w:r>
+        <w:rPr>
+          <w:rFonts w:ascii="Segoe UI" w:hAnsi="Segoe UI" w:cs="Segoe UI"/>
+          <w:sz w:val="28"/>
+        </w:rPr>
+        <w:t xml:space="preserve"> </w:t>
+      </w:r>
+      <w:r>
+        <w:rPr>
+          <w:rFonts w:ascii="Segoe UI" w:hAnsi="Segoe UI" w:cs="Segoe UI"/>
+          <w:sz w:val="28"/>
+        </w:rPr>
+        <w:t>работы</w:t>
+      </w:r>
+      <w:r>
+        <w:rPr>
+          <w:rFonts w:ascii="Segoe UI" w:hAnsi="Segoe UI" w:cs="Segoe UI"/>
+          <w:sz w:val="28"/>
+        </w:rPr>
+        <w:t xml:space="preserve"> </w:t>
+      </w:r>
+      <w:r>
+        <w:rPr>
+          <w:rFonts w:ascii="Segoe UI" w:hAnsi="Segoe UI" w:cs="Segoe UI"/>
+          <w:sz w:val="28"/>
+        </w:rPr>
+        <w:t>программы</w:t>
+      </w:r>
+      <w:r>
+        <w:rPr>
+          <w:rFonts w:ascii="Segoe UI" w:hAnsi="Segoe UI" w:cs="Segoe UI"/>
+          <w:sz w:val="28"/>
+        </w:rPr>
+        <w:t xml:space="preserve"> </w:t>
+      </w:r>
+      <w:r>
+        <w:rPr>
+          <w:rFonts w:ascii="Segoe UI" w:hAnsi="Segoe UI" w:cs="Segoe UI"/>
+          <w:sz w:val="28"/>
+        </w:rPr>
+        <w:t>и</w:t>
+      </w:r>
+      <w:r>
+        <w:rPr>
+          <w:rFonts w:ascii="Segoe UI" w:hAnsi="Segoe UI" w:cs="Segoe UI"/>
+          <w:sz w:val="28"/>
+        </w:rPr>
+        <w:t xml:space="preserve"> </w:t>
+      </w:r>
+      <w:r>
+        <w:rPr>
+          <w:rFonts w:ascii="Segoe UI" w:hAnsi="Segoe UI" w:cs="Segoe UI"/>
+          <w:sz w:val="28"/>
+        </w:rPr>
+        <w:t>корректность</w:t>
+      </w:r>
+      <w:r>
+        <w:rPr>
+          <w:rFonts w:ascii="Segoe UI" w:hAnsi="Segoe UI" w:cs="Segoe UI"/>
+          <w:sz w:val="28"/>
+        </w:rPr>
+        <w:t xml:space="preserve"> </w:t>
+      </w:r>
+      <w:r>
+        <w:rPr>
+          <w:rFonts w:ascii="Segoe UI" w:hAnsi="Segoe UI" w:cs="Segoe UI"/>
+          <w:sz w:val="28"/>
+        </w:rPr>
+        <w:t>ее</w:t>
+      </w:r>
+      <w:r>
+        <w:rPr>
+          <w:rFonts w:ascii="Segoe UI" w:hAnsi="Segoe UI" w:cs="Segoe UI"/>
+          <w:sz w:val="28"/>
+        </w:rPr>
+        <w:t xml:space="preserve"> </w:t>
+      </w:r>
+      <w:r>
+        <w:rPr>
+          <w:rFonts w:ascii="Segoe UI" w:hAnsi="Segoe UI" w:cs="Segoe UI"/>
+          <w:sz w:val="28"/>
+        </w:rPr>
+        <w:t xml:space="preserve">работы. </w:t>
+      </w:r>
+      <w:r>
+        <w:rPr>
+          <w:rFonts w:ascii="Segoe UI" w:hAnsi="Segoe UI" w:cs="Segoe UI"/>
+          <w:sz w:val="28"/>
+        </w:rPr>
+        <w:t>Зафиксируйте это в отчете. Оцените сложность алгоритма.</w:t>
       </w:r>
     </w:p>
     <w:p>
       <w:pPr>
-        <w:spacing w:after="0" w:line="300" w:lineRule="auto"/>
-        <w:rPr>
-          <w:rFonts w:ascii="Segoe UI" w:hAnsi="Segoe UI" w:cs="Segoe UI"/>
-          <w:sz w:val="28"/>
+        <w:rPr>
+          <w:rFonts w:ascii="Segoe UI" w:hAnsi="Segoe UI" w:cs="Segoe UI"/>
+          <w:i/>
+          <w:color w:val="404040" w:themeColor="text1" w:themeTint="BF"/>
+          <w:sz w:val="24"/>
+          <w:szCs w:val="24"/>
+          <w:lang w:val="en-US"/>
         </w:rPr>
       </w:pPr>
+      <w:r>
+        <w:rPr>
+          <w:rFonts w:ascii="Segoe UI" w:hAnsi="Segoe UI" w:cs="Segoe UI"/>
+          <w:i/>
+          <w:color w:val="404040" w:themeColor="text1" w:themeTint="BF"/>
+          <w:sz w:val="24"/>
+          <w:szCs w:val="24"/>
+          <w:lang w:val="en-US"/>
+        </w:rPr>
+        <w:t>#</w:t>
+      </w:r>
+      <w:r>
+        <w:rPr>
+          <w:rFonts w:ascii="Segoe UI" w:hAnsi="Segoe UI" w:cs="Segoe UI"/>
+          <w:i/>
+          <w:color w:val="404040" w:themeColor="text1" w:themeTint="BF"/>
+          <w:sz w:val="24"/>
+          <w:szCs w:val="24"/>
+        </w:rPr>
+        <w:t>запуск</w:t>
+      </w:r>
+      <w:r>
+        <w:rPr>
+          <w:rFonts w:ascii="Segoe UI" w:hAnsi="Segoe UI" w:cs="Segoe UI"/>
+          <w:i/>
+          <w:color w:val="404040" w:themeColor="text1" w:themeTint="BF"/>
+          <w:sz w:val="24"/>
+          <w:szCs w:val="24"/>
+          <w:lang w:val="en-US"/>
+        </w:rPr>
+        <w:t xml:space="preserve"> </w:t>
+      </w:r>
+      <w:r>
+        <w:rPr>
+          <w:rFonts w:ascii="Segoe UI" w:hAnsi="Segoe UI" w:cs="Segoe UI"/>
+          <w:i/>
+          <w:color w:val="404040" w:themeColor="text1" w:themeTint="BF"/>
+          <w:sz w:val="24"/>
+          <w:szCs w:val="24"/>
+        </w:rPr>
+        <w:t>программы</w:t>
+      </w:r>
+      <w:r>
+        <w:rPr>
+          <w:rFonts w:ascii="Segoe UI" w:hAnsi="Segoe UI" w:cs="Segoe UI"/>
+          <w:i/>
+          <w:color w:val="404040" w:themeColor="text1" w:themeTint="BF"/>
+          <w:sz w:val="24"/>
+          <w:szCs w:val="24"/>
+          <w:lang w:val="en-US"/>
+        </w:rPr>
+        <w:t xml:space="preserve"> </w:t>
+      </w:r>
+      <w:r>
+        <w:rPr>
+          <w:rFonts w:ascii="Segoe UI" w:hAnsi="Segoe UI" w:cs="Segoe UI"/>
+          <w:i/>
+          <w:color w:val="404040" w:themeColor="text1" w:themeTint="BF"/>
+          <w:sz w:val="24"/>
+          <w:szCs w:val="24"/>
+        </w:rPr>
+        <w:t>без</w:t>
+      </w:r>
+      <w:r>
+        <w:rPr>
+          <w:rFonts w:ascii="Segoe UI" w:hAnsi="Segoe UI" w:cs="Segoe UI"/>
+          <w:i/>
+          <w:color w:val="404040" w:themeColor="text1" w:themeTint="BF"/>
+          <w:sz w:val="24"/>
+          <w:szCs w:val="24"/>
+          <w:lang w:val="en-US"/>
+        </w:rPr>
+        <w:t xml:space="preserve"> </w:t>
+      </w:r>
+      <w:r>
+        <w:rPr>
+          <w:rFonts w:ascii="Segoe UI" w:hAnsi="Segoe UI" w:cs="Segoe UI"/>
+          <w:i/>
+          <w:color w:val="404040" w:themeColor="text1" w:themeTint="BF"/>
+          <w:sz w:val="24"/>
+          <w:szCs w:val="24"/>
+        </w:rPr>
+        <w:t>оптимизации</w:t>
+      </w:r>
     </w:p>
     <w:tbl>
       <w:tblPr>
         <w:tblStyle w:val="a5"/>
+        <w:tblpPr w:leftFromText="180" w:rightFromText="180" w:vertAnchor="text" w:horzAnchor="margin" w:tblpY="1"/>
+        <w:tblOverlap w:val="never"/>
         <w:tblW w:w="0" w:type="auto"/>
-        <w:jc w:val="center"/>
         <w:tblLook w:val="04A0" w:firstRow="1" w:lastRow="0" w:firstColumn="1" w:lastColumn="0" w:noHBand="0" w:noVBand="1"/>
       </w:tblPr>
       <w:tblGrid>
-        <w:gridCol w:w="5637"/>
+        <w:gridCol w:w="5371"/>
+        <w:gridCol w:w="5284"/>
+        <w:gridCol w:w="5265"/>
       </w:tblGrid>
       <w:tr>
         <w:trPr>
-          <w:jc w:val="center"/>
+          <w:trHeight w:val="2403"/>
         </w:trPr>
         <w:tc>
           <w:tcPr>
-            <w:tcW w:w="5637" w:type="dxa"/>
+            <w:tcW w:w="5371" w:type="dxa"/>
           </w:tcPr>
           <w:p>
             <w:pPr>
               <w:rPr>
                 <w:rFonts w:ascii="Segoe UI" w:hAnsi="Segoe UI" w:cs="Segoe UI"/>
-                <w:color w:val="404040" w:themeColor="text1" w:themeTint="BF"/>
-                <w:sz w:val="28"/>
-                <w:lang w:val="en-US"/>
-              </w:rPr>
-            </w:pPr>
-            <w:r>
-              <w:rPr>
-                <w:rFonts w:ascii="Segoe UI" w:hAnsi="Segoe UI" w:cs="Segoe UI"/>
-                <w:color w:val="404040" w:themeColor="text1" w:themeTint="BF"/>
-                <w:sz w:val="28"/>
-                <w:lang w:val="en-US"/>
-              </w:rPr>
-              <w:t>#</w:t>
-            </w:r>
-            <w:r>
-              <w:rPr>
-                <w:rFonts w:ascii="Segoe UI" w:hAnsi="Segoe UI" w:cs="Segoe UI"/>
-                <w:color w:val="404040" w:themeColor="text1" w:themeTint="BF"/>
-                <w:sz w:val="28"/>
-              </w:rPr>
-              <w:t>запуск</w:t>
-            </w:r>
-            <w:r>
-              <w:rPr>
-                <w:rFonts w:ascii="Segoe UI" w:hAnsi="Segoe UI" w:cs="Segoe UI"/>
-                <w:color w:val="404040" w:themeColor="text1" w:themeTint="BF"/>
-                <w:sz w:val="28"/>
+                <w:sz w:val="24"/>
+                <w:szCs w:val="24"/>
+                <w:lang w:val="en-US"/>
+              </w:rPr>
+            </w:pPr>
+            <w:r>
+              <w:rPr>
+                <w:rFonts w:ascii="Segoe UI" w:hAnsi="Segoe UI" w:cs="Segoe UI"/>
+                <w:sz w:val="24"/>
+                <w:szCs w:val="24"/>
+                <w:lang w:val="en-US"/>
+              </w:rPr>
+              <w:t xml:space="preserve">Usage: graph.exe </w:t>
+            </w:r>
+            <w:proofErr w:type="spellStart"/>
+            <w:r>
+              <w:rPr>
+                <w:rFonts w:ascii="Segoe UI" w:hAnsi="Segoe UI" w:cs="Segoe UI"/>
+                <w:sz w:val="24"/>
+                <w:szCs w:val="24"/>
+                <w:lang w:val="en-US"/>
+              </w:rPr>
+              <w:t>vertex_num</w:t>
+            </w:r>
+            <w:proofErr w:type="spellEnd"/>
+            <w:r>
+              <w:rPr>
+                <w:rFonts w:ascii="Segoe UI" w:hAnsi="Segoe UI" w:cs="Segoe UI"/>
+                <w:sz w:val="24"/>
+                <w:szCs w:val="24"/>
+                <w:lang w:val="en-US"/>
+              </w:rPr>
+              <w:t xml:space="preserve"> [default is 400].</w:t>
+            </w:r>
+          </w:p>
+          <w:p>
+            <w:pPr>
+              <w:rPr>
+                <w:rFonts w:ascii="Segoe UI" w:hAnsi="Segoe UI" w:cs="Segoe UI"/>
+                <w:sz w:val="24"/>
+                <w:szCs w:val="24"/>
+                <w:lang w:val="en-US"/>
+              </w:rPr>
+            </w:pPr>
+          </w:p>
+          <w:p>
+            <w:pPr>
+              <w:rPr>
+                <w:rFonts w:ascii="Segoe UI" w:hAnsi="Segoe UI" w:cs="Segoe UI"/>
+                <w:sz w:val="24"/>
+                <w:szCs w:val="24"/>
+                <w:lang w:val="en-US"/>
+              </w:rPr>
+            </w:pPr>
+            <w:r>
+              <w:rPr>
+                <w:rFonts w:ascii="Segoe UI" w:hAnsi="Segoe UI" w:cs="Segoe UI"/>
+                <w:sz w:val="24"/>
+                <w:szCs w:val="24"/>
+                <w:lang w:val="en-US"/>
+              </w:rPr>
+              <w:t>- 5 8</w:t>
+            </w:r>
+          </w:p>
+          <w:p>
+            <w:pPr>
+              <w:rPr>
+                <w:rFonts w:ascii="Segoe UI" w:hAnsi="Segoe UI" w:cs="Segoe UI"/>
+                <w:sz w:val="24"/>
+                <w:szCs w:val="24"/>
+                <w:lang w:val="en-US"/>
+              </w:rPr>
+            </w:pPr>
+            <w:r>
+              <w:rPr>
+                <w:rFonts w:ascii="Segoe UI" w:hAnsi="Segoe UI" w:cs="Segoe UI"/>
+                <w:sz w:val="24"/>
+                <w:szCs w:val="24"/>
+                <w:lang w:val="en-US"/>
+              </w:rPr>
+              <w:t>3 - 1</w:t>
+            </w:r>
+          </w:p>
+          <w:p>
+            <w:pPr>
+              <w:rPr>
+                <w:rFonts w:ascii="Segoe UI" w:hAnsi="Segoe UI" w:cs="Segoe UI"/>
+                <w:sz w:val="24"/>
+                <w:szCs w:val="24"/>
+                <w:lang w:val="en-US"/>
+              </w:rPr>
+            </w:pPr>
+            <w:r>
+              <w:rPr>
+                <w:rFonts w:ascii="Segoe UI" w:hAnsi="Segoe UI" w:cs="Segoe UI"/>
+                <w:sz w:val="24"/>
+                <w:szCs w:val="24"/>
+                <w:lang w:val="en-US"/>
+              </w:rPr>
+              <w:t>6 2 -</w:t>
+            </w:r>
+          </w:p>
+          <w:p>
+            <w:pPr>
+              <w:rPr>
+                <w:rFonts w:ascii="Segoe UI" w:hAnsi="Segoe UI" w:cs="Segoe UI"/>
+                <w:sz w:val="24"/>
+                <w:szCs w:val="24"/>
+                <w:lang w:val="en-US"/>
+              </w:rPr>
+            </w:pPr>
+          </w:p>
+          <w:p>
+            <w:pPr>
+              <w:rPr>
+                <w:rFonts w:ascii="Segoe UI" w:hAnsi="Segoe UI" w:cs="Segoe UI"/>
+                <w:sz w:val="24"/>
+                <w:szCs w:val="24"/>
+                <w:lang w:val="en-US"/>
+              </w:rPr>
+            </w:pPr>
+            <w:r>
+              <w:rPr>
+                <w:rFonts w:ascii="Segoe UI" w:hAnsi="Segoe UI" w:cs="Segoe UI"/>
+                <w:sz w:val="24"/>
+                <w:szCs w:val="24"/>
+                <w:lang w:val="en-US"/>
+              </w:rPr>
+              <w:t>Test run started</w:t>
+            </w:r>
+          </w:p>
+          <w:p>
+            <w:pPr>
+              <w:rPr>
+                <w:rFonts w:ascii="Segoe UI" w:hAnsi="Segoe UI" w:cs="Segoe UI"/>
+                <w:sz w:val="24"/>
+                <w:szCs w:val="24"/>
+                <w:lang w:val="en-US"/>
+              </w:rPr>
+            </w:pPr>
+            <w:r>
+              <w:rPr>
+                <w:rFonts w:ascii="Segoe UI" w:hAnsi="Segoe UI" w:cs="Segoe UI"/>
+                <w:sz w:val="24"/>
+                <w:szCs w:val="24"/>
+                <w:lang w:val="en-US"/>
+              </w:rPr>
+              <w:t>Test results:</w:t>
+            </w:r>
+            <w:r>
+              <w:rPr>
+                <w:rFonts w:ascii="Segoe UI" w:hAnsi="Segoe UI" w:cs="Segoe UI"/>
+                <w:sz w:val="24"/>
+                <w:szCs w:val="24"/>
                 <w:lang w:val="en-US"/>
               </w:rPr>
               <w:t xml:space="preserve"> </w:t>
@@ -158,376 +530,138 @@
             <w:r>
               <w:rPr>
                 <w:rFonts w:ascii="Segoe UI" w:hAnsi="Segoe UI" w:cs="Segoe UI"/>
-                <w:color w:val="404040" w:themeColor="text1" w:themeTint="BF"/>
-                <w:sz w:val="28"/>
-              </w:rPr>
-              <w:t>программы</w:t>
-            </w:r>
-            <w:r>
-              <w:rPr>
-                <w:rFonts w:ascii="Segoe UI" w:hAnsi="Segoe UI" w:cs="Segoe UI"/>
-                <w:color w:val="404040" w:themeColor="text1" w:themeTint="BF"/>
-                <w:sz w:val="28"/>
+                <w:sz w:val="24"/>
+                <w:szCs w:val="24"/>
                 <w:lang w:val="en-US"/>
               </w:rPr>
               <w:t xml:space="preserve"> </w:t>
             </w:r>
-            <w:r>
-              <w:rPr>
-                <w:rFonts w:ascii="Segoe UI" w:hAnsi="Segoe UI" w:cs="Segoe UI"/>
-                <w:color w:val="404040" w:themeColor="text1" w:themeTint="BF"/>
-                <w:sz w:val="28"/>
-              </w:rPr>
-              <w:t>без</w:t>
-            </w:r>
-            <w:r>
-              <w:rPr>
-                <w:rFonts w:ascii="Segoe UI" w:hAnsi="Segoe UI" w:cs="Segoe UI"/>
-                <w:color w:val="404040" w:themeColor="text1" w:themeTint="BF"/>
-                <w:sz w:val="28"/>
-                <w:lang w:val="en-US"/>
-              </w:rPr>
-              <w:t xml:space="preserve"> </w:t>
-            </w:r>
-            <w:r>
-              <w:rPr>
-                <w:rFonts w:ascii="Segoe UI" w:hAnsi="Segoe UI" w:cs="Segoe UI"/>
-                <w:color w:val="404040" w:themeColor="text1" w:themeTint="BF"/>
-                <w:sz w:val="28"/>
-              </w:rPr>
-              <w:t>оптимизации</w:t>
-            </w:r>
-          </w:p>
-          <w:p>
-            <w:pPr>
-              <w:rPr>
-                <w:rFonts w:ascii="Segoe UI" w:hAnsi="Segoe UI" w:cs="Segoe UI"/>
-                <w:sz w:val="28"/>
-                <w:lang w:val="en-US"/>
-              </w:rPr>
-            </w:pPr>
-          </w:p>
-          <w:p>
-            <w:pPr>
-              <w:rPr>
-                <w:rFonts w:ascii="Segoe UI" w:hAnsi="Segoe UI" w:cs="Segoe UI"/>
-                <w:sz w:val="28"/>
-                <w:lang w:val="en-US"/>
-              </w:rPr>
-            </w:pPr>
-            <w:r>
-              <w:rPr>
-                <w:rFonts w:ascii="Segoe UI" w:hAnsi="Segoe UI" w:cs="Segoe UI"/>
-                <w:sz w:val="28"/>
-                <w:lang w:val="en-US"/>
-              </w:rPr>
-              <w:t xml:space="preserve">Starting </w:t>
-            </w:r>
-            <w:proofErr w:type="spellStart"/>
-            <w:r>
-              <w:rPr>
-                <w:rFonts w:ascii="Segoe UI" w:hAnsi="Segoe UI" w:cs="Segoe UI"/>
-                <w:sz w:val="28"/>
-                <w:lang w:val="en-US"/>
-              </w:rPr>
-              <w:t>nqueens</w:t>
-            </w:r>
-            <w:proofErr w:type="spellEnd"/>
-            <w:r>
-              <w:rPr>
-                <w:rFonts w:ascii="Segoe UI" w:hAnsi="Segoe UI" w:cs="Segoe UI"/>
-                <w:sz w:val="28"/>
-                <w:lang w:val="en-US"/>
-              </w:rPr>
-              <w:t xml:space="preserve"> solver for </w:t>
-            </w:r>
-            <w:proofErr w:type="spellStart"/>
-            <w:r>
-              <w:rPr>
-                <w:rFonts w:ascii="Segoe UI" w:hAnsi="Segoe UI" w:cs="Segoe UI"/>
-                <w:sz w:val="28"/>
-                <w:lang w:val="en-US"/>
-              </w:rPr>
-              <w:t>board_size</w:t>
-            </w:r>
-            <w:proofErr w:type="spellEnd"/>
-            <w:r>
-              <w:rPr>
-                <w:rFonts w:ascii="Segoe UI" w:hAnsi="Segoe UI" w:cs="Segoe UI"/>
-                <w:sz w:val="28"/>
-                <w:lang w:val="en-US"/>
-              </w:rPr>
-              <w:t xml:space="preserve"> 15...</w:t>
-            </w:r>
-          </w:p>
-          <w:p>
-            <w:pPr>
-              <w:rPr>
-                <w:rFonts w:ascii="Segoe UI" w:hAnsi="Segoe UI" w:cs="Segoe UI"/>
-                <w:sz w:val="28"/>
-                <w:lang w:val="en-US"/>
-              </w:rPr>
-            </w:pPr>
-            <w:r>
-              <w:rPr>
-                <w:rFonts w:ascii="Segoe UI" w:hAnsi="Segoe UI" w:cs="Segoe UI"/>
-                <w:sz w:val="28"/>
-                <w:lang w:val="en-US"/>
-              </w:rPr>
-              <w:t>Number of solutions: 2279184</w:t>
-            </w:r>
-          </w:p>
-          <w:p>
-            <w:pPr>
-              <w:rPr>
-                <w:rFonts w:ascii="Segoe UI" w:hAnsi="Segoe UI" w:cs="Segoe UI"/>
-                <w:sz w:val="28"/>
-                <w:lang w:val="en-US"/>
-              </w:rPr>
-            </w:pPr>
-            <w:r>
-              <w:rPr>
-                <w:rFonts w:ascii="Segoe UI" w:hAnsi="Segoe UI" w:cs="Segoe UI"/>
-                <w:sz w:val="28"/>
-                <w:lang w:val="en-US"/>
-              </w:rPr>
-              <w:t>Correct result!</w:t>
-            </w:r>
-          </w:p>
-          <w:p>
-            <w:pPr>
-              <w:rPr>
-                <w:rFonts w:ascii="Segoe UI" w:hAnsi="Segoe UI" w:cs="Segoe UI"/>
-                <w:sz w:val="28"/>
-                <w:lang w:val="en-US"/>
-              </w:rPr>
-            </w:pPr>
-          </w:p>
-          <w:p>
-            <w:pPr>
-              <w:rPr>
-                <w:rFonts w:ascii="Segoe UI" w:hAnsi="Segoe UI" w:cs="Segoe UI"/>
-                <w:sz w:val="28"/>
-                <w:lang w:val="en-US"/>
-              </w:rPr>
-            </w:pPr>
-            <w:r>
-              <w:rPr>
-                <w:rFonts w:ascii="Segoe UI" w:hAnsi="Segoe UI" w:cs="Segoe UI"/>
-                <w:sz w:val="28"/>
-                <w:lang w:val="en-US"/>
-              </w:rPr>
-              <w:t>Calculations took 23.411 seconds.</w:t>
-            </w:r>
-          </w:p>
-          <w:p>
-            <w:pPr>
-              <w:rPr>
-                <w:rFonts w:ascii="Segoe UI" w:hAnsi="Segoe UI" w:cs="Segoe UI"/>
-                <w:sz w:val="28"/>
-                <w:lang w:val="en-US"/>
-              </w:rPr>
-            </w:pPr>
-            <w:r>
-              <w:rPr>
-                <w:rFonts w:ascii="Segoe UI" w:hAnsi="Segoe UI" w:cs="Segoe UI"/>
-                <w:sz w:val="28"/>
-                <w:lang w:val="en-US"/>
-              </w:rPr>
-              <w:t xml:space="preserve">Starting </w:t>
-            </w:r>
-            <w:proofErr w:type="spellStart"/>
-            <w:r>
-              <w:rPr>
-                <w:rFonts w:ascii="Segoe UI" w:hAnsi="Segoe UI" w:cs="Segoe UI"/>
-                <w:sz w:val="28"/>
-                <w:lang w:val="en-US"/>
-              </w:rPr>
-              <w:t>nqueens</w:t>
-            </w:r>
-            <w:proofErr w:type="spellEnd"/>
-            <w:r>
-              <w:rPr>
-                <w:rFonts w:ascii="Segoe UI" w:hAnsi="Segoe UI" w:cs="Segoe UI"/>
-                <w:sz w:val="28"/>
-                <w:lang w:val="en-US"/>
-              </w:rPr>
-              <w:t xml:space="preserve"> solver for </w:t>
-            </w:r>
-            <w:proofErr w:type="spellStart"/>
-            <w:r>
-              <w:rPr>
-                <w:rFonts w:ascii="Segoe UI" w:hAnsi="Segoe UI" w:cs="Segoe UI"/>
-                <w:sz w:val="28"/>
-                <w:lang w:val="en-US"/>
-              </w:rPr>
-              <w:t>board_size</w:t>
-            </w:r>
-            <w:proofErr w:type="spellEnd"/>
-            <w:r>
-              <w:rPr>
-                <w:rFonts w:ascii="Segoe UI" w:hAnsi="Segoe UI" w:cs="Segoe UI"/>
-                <w:sz w:val="28"/>
-                <w:lang w:val="en-US"/>
-              </w:rPr>
-              <w:t xml:space="preserve"> 15...</w:t>
-            </w:r>
-          </w:p>
-          <w:p>
-            <w:pPr>
-              <w:rPr>
-                <w:rFonts w:ascii="Segoe UI" w:hAnsi="Segoe UI" w:cs="Segoe UI"/>
-                <w:sz w:val="28"/>
-                <w:lang w:val="en-US"/>
-              </w:rPr>
-            </w:pPr>
-            <w:r>
-              <w:rPr>
-                <w:rFonts w:ascii="Segoe UI" w:hAnsi="Segoe UI" w:cs="Segoe UI"/>
-                <w:sz w:val="28"/>
-                <w:lang w:val="en-US"/>
-              </w:rPr>
-              <w:t>Number of solutions: 2279184</w:t>
-            </w:r>
-          </w:p>
-          <w:p>
-            <w:pPr>
-              <w:rPr>
-                <w:rFonts w:ascii="Segoe UI" w:hAnsi="Segoe UI" w:cs="Segoe UI"/>
-                <w:sz w:val="28"/>
-                <w:lang w:val="en-US"/>
-              </w:rPr>
-            </w:pPr>
-            <w:r>
-              <w:rPr>
-                <w:rFonts w:ascii="Segoe UI" w:hAnsi="Segoe UI" w:cs="Segoe UI"/>
-                <w:sz w:val="28"/>
-                <w:lang w:val="en-US"/>
-              </w:rPr>
-              <w:t>Correct result!</w:t>
-            </w:r>
-          </w:p>
-          <w:p>
-            <w:pPr>
-              <w:rPr>
-                <w:rFonts w:ascii="Segoe UI" w:hAnsi="Segoe UI" w:cs="Segoe UI"/>
-                <w:sz w:val="28"/>
-                <w:lang w:val="en-US"/>
-              </w:rPr>
-            </w:pPr>
-          </w:p>
-          <w:p>
-            <w:pPr>
-              <w:rPr>
-                <w:rFonts w:ascii="Segoe UI" w:hAnsi="Segoe UI" w:cs="Segoe UI"/>
-                <w:sz w:val="28"/>
-                <w:lang w:val="en-US"/>
-              </w:rPr>
-            </w:pPr>
-            <w:r>
-              <w:rPr>
-                <w:rFonts w:ascii="Segoe UI" w:hAnsi="Segoe UI" w:cs="Segoe UI"/>
-                <w:sz w:val="28"/>
-                <w:lang w:val="en-US"/>
-              </w:rPr>
-              <w:t>Calculations took 23.105 seconds.</w:t>
-            </w:r>
-          </w:p>
-          <w:p>
-            <w:pPr>
-              <w:rPr>
-                <w:rFonts w:ascii="Segoe UI" w:hAnsi="Segoe UI" w:cs="Segoe UI"/>
-                <w:sz w:val="28"/>
-                <w:lang w:val="en-US"/>
-              </w:rPr>
-            </w:pPr>
-            <w:r>
-              <w:rPr>
-                <w:rFonts w:ascii="Segoe UI" w:hAnsi="Segoe UI" w:cs="Segoe UI"/>
-                <w:sz w:val="28"/>
-                <w:lang w:val="en-US"/>
-              </w:rPr>
-              <w:t xml:space="preserve">Starting </w:t>
-            </w:r>
-            <w:proofErr w:type="spellStart"/>
-            <w:r>
-              <w:rPr>
-                <w:rFonts w:ascii="Segoe UI" w:hAnsi="Segoe UI" w:cs="Segoe UI"/>
-                <w:sz w:val="28"/>
-                <w:lang w:val="en-US"/>
-              </w:rPr>
-              <w:t>nqueens</w:t>
-            </w:r>
-            <w:proofErr w:type="spellEnd"/>
-            <w:r>
-              <w:rPr>
-                <w:rFonts w:ascii="Segoe UI" w:hAnsi="Segoe UI" w:cs="Segoe UI"/>
-                <w:sz w:val="28"/>
-                <w:lang w:val="en-US"/>
-              </w:rPr>
-              <w:t xml:space="preserve"> solver for </w:t>
-            </w:r>
-            <w:proofErr w:type="spellStart"/>
-            <w:r>
-              <w:rPr>
-                <w:rFonts w:ascii="Segoe UI" w:hAnsi="Segoe UI" w:cs="Segoe UI"/>
-                <w:sz w:val="28"/>
-                <w:lang w:val="en-US"/>
-              </w:rPr>
-              <w:t>board_size</w:t>
-            </w:r>
-            <w:proofErr w:type="spellEnd"/>
-            <w:r>
-              <w:rPr>
-                <w:rFonts w:ascii="Segoe UI" w:hAnsi="Segoe UI" w:cs="Segoe UI"/>
-                <w:sz w:val="28"/>
-                <w:lang w:val="en-US"/>
-              </w:rPr>
-              <w:t xml:space="preserve"> 15...</w:t>
-            </w:r>
-          </w:p>
-          <w:p>
-            <w:pPr>
-              <w:rPr>
-                <w:rFonts w:ascii="Segoe UI" w:hAnsi="Segoe UI" w:cs="Segoe UI"/>
-                <w:sz w:val="28"/>
-                <w:lang w:val="en-US"/>
-              </w:rPr>
-            </w:pPr>
-            <w:r>
-              <w:rPr>
-                <w:rFonts w:ascii="Segoe UI" w:hAnsi="Segoe UI" w:cs="Segoe UI"/>
-                <w:sz w:val="28"/>
-                <w:lang w:val="en-US"/>
-              </w:rPr>
-              <w:t>Number of solutions: 2279184</w:t>
-            </w:r>
-          </w:p>
-          <w:p>
-            <w:pPr>
-              <w:rPr>
-                <w:rFonts w:ascii="Segoe UI" w:hAnsi="Segoe UI" w:cs="Segoe UI"/>
-                <w:sz w:val="28"/>
-                <w:lang w:val="en-US"/>
-              </w:rPr>
-            </w:pPr>
-            <w:r>
-              <w:rPr>
-                <w:rFonts w:ascii="Segoe UI" w:hAnsi="Segoe UI" w:cs="Segoe UI"/>
-                <w:sz w:val="28"/>
-                <w:lang w:val="en-US"/>
-              </w:rPr>
-              <w:t>Correct result!</w:t>
-            </w:r>
-          </w:p>
-          <w:p>
-            <w:pPr>
-              <w:rPr>
-                <w:rFonts w:ascii="Segoe UI" w:hAnsi="Segoe UI" w:cs="Segoe UI"/>
-                <w:sz w:val="28"/>
-                <w:lang w:val="en-US"/>
-              </w:rPr>
-            </w:pPr>
+          </w:p>
+          <w:p>
+            <w:pPr>
+              <w:rPr>
+                <w:rFonts w:ascii="Segoe UI" w:hAnsi="Segoe UI" w:cs="Segoe UI"/>
+                <w:sz w:val="24"/>
+                <w:szCs w:val="24"/>
+                <w:lang w:val="en-US"/>
+              </w:rPr>
+            </w:pPr>
+          </w:p>
+          <w:p>
+            <w:pPr>
+              <w:rPr>
+                <w:rFonts w:ascii="Segoe UI" w:hAnsi="Segoe UI" w:cs="Segoe UI"/>
+                <w:sz w:val="24"/>
+                <w:szCs w:val="24"/>
+                <w:lang w:val="en-US"/>
+              </w:rPr>
+            </w:pPr>
+            <w:r>
+              <w:rPr>
+                <w:rFonts w:ascii="Segoe UI" w:hAnsi="Segoe UI" w:cs="Segoe UI"/>
+                <w:sz w:val="24"/>
+                <w:szCs w:val="24"/>
+                <w:lang w:val="en-US"/>
+              </w:rPr>
+              <w:t>- 5 6</w:t>
+            </w:r>
+          </w:p>
+          <w:p>
+            <w:pPr>
+              <w:rPr>
+                <w:rFonts w:ascii="Segoe UI" w:hAnsi="Segoe UI" w:cs="Segoe UI"/>
+                <w:sz w:val="24"/>
+                <w:szCs w:val="24"/>
+                <w:lang w:val="en-US"/>
+              </w:rPr>
+            </w:pPr>
+            <w:r>
+              <w:rPr>
+                <w:rFonts w:ascii="Segoe UI" w:hAnsi="Segoe UI" w:cs="Segoe UI"/>
+                <w:sz w:val="24"/>
+                <w:szCs w:val="24"/>
+                <w:lang w:val="en-US"/>
+              </w:rPr>
+              <w:t>3 - 1</w:t>
+            </w:r>
+          </w:p>
+          <w:p>
+            <w:pPr>
+              <w:rPr>
+                <w:rFonts w:ascii="Segoe UI" w:hAnsi="Segoe UI" w:cs="Segoe UI"/>
+                <w:sz w:val="24"/>
+                <w:szCs w:val="24"/>
+                <w:lang w:val="en-US"/>
+              </w:rPr>
+            </w:pPr>
+            <w:r>
+              <w:rPr>
+                <w:rFonts w:ascii="Segoe UI" w:hAnsi="Segoe UI" w:cs="Segoe UI"/>
+                <w:sz w:val="24"/>
+                <w:szCs w:val="24"/>
+                <w:lang w:val="en-US"/>
+              </w:rPr>
+              <w:t>5 2 -</w:t>
+            </w:r>
+          </w:p>
+          <w:p>
+            <w:pPr>
+              <w:rPr>
+                <w:rFonts w:ascii="Segoe UI" w:hAnsi="Segoe UI" w:cs="Segoe UI"/>
+                <w:sz w:val="24"/>
+                <w:szCs w:val="24"/>
+                <w:lang w:val="en-US"/>
+              </w:rPr>
+            </w:pPr>
+          </w:p>
+          <w:p>
+            <w:pPr>
+              <w:rPr>
+                <w:rFonts w:ascii="Segoe UI" w:hAnsi="Segoe UI" w:cs="Segoe UI"/>
+                <w:sz w:val="24"/>
+                <w:szCs w:val="24"/>
+                <w:lang w:val="en-US"/>
+              </w:rPr>
+            </w:pPr>
+            <w:r>
+              <w:rPr>
+                <w:rFonts w:ascii="Segoe UI" w:hAnsi="Segoe UI" w:cs="Segoe UI"/>
+                <w:sz w:val="24"/>
+                <w:szCs w:val="24"/>
+                <w:lang w:val="en-US"/>
+              </w:rPr>
+              <w:t>Perf run started</w:t>
+            </w:r>
+          </w:p>
+          <w:p>
+            <w:pPr>
+              <w:rPr>
+                <w:rFonts w:ascii="Segoe UI" w:hAnsi="Segoe UI" w:cs="Segoe UI"/>
+                <w:b/>
+                <w:sz w:val="24"/>
+                <w:szCs w:val="24"/>
+                <w:lang w:val="en-US"/>
+              </w:rPr>
+            </w:pPr>
+            <w:r>
+              <w:rPr>
+                <w:rFonts w:ascii="Segoe UI" w:hAnsi="Segoe UI" w:cs="Segoe UI"/>
+                <w:sz w:val="24"/>
+                <w:szCs w:val="24"/>
+                <w:lang w:val="en-US"/>
+              </w:rPr>
+              <w:t xml:space="preserve">Elapsed perf time: </w:t>
+            </w:r>
+            <w:r>
+              <w:rPr>
+                <w:rFonts w:ascii="Segoe UI" w:hAnsi="Segoe UI" w:cs="Segoe UI"/>
+                <w:b/>
+                <w:sz w:val="24"/>
+                <w:szCs w:val="24"/>
+                <w:lang w:val="en-US"/>
+              </w:rPr>
+              <w:t>20.0487</w:t>
+            </w:r>
           </w:p>
           <w:p>
             <w:pPr>
@@ -535,17 +669,589 @@
                 <w:rFonts w:ascii="Segoe UI" w:hAnsi="Segoe UI" w:cs="Segoe UI"/>
                 <w:b/>
                 <w:color w:val="365F91" w:themeColor="accent1" w:themeShade="BF"/>
-                <w:sz w:val="28"/>
-                <w:lang w:val="en-US"/>
-              </w:rPr>
-            </w:pPr>
-            <w:r>
-              <w:rPr>
-                <w:rFonts w:ascii="Segoe UI" w:hAnsi="Segoe UI" w:cs="Segoe UI"/>
-                <w:sz w:val="28"/>
-                <w:lang w:val="en-US"/>
-              </w:rPr>
-              <w:t>Calculations took 23.147 seconds.</w:t>
+                <w:sz w:val="24"/>
+                <w:szCs w:val="24"/>
+                <w:lang w:val="en-US"/>
+              </w:rPr>
+            </w:pPr>
+          </w:p>
+        </w:tc>
+        <w:tc>
+          <w:tcPr>
+            <w:tcW w:w="5284" w:type="dxa"/>
+          </w:tcPr>
+          <w:p>
+            <w:pPr>
+              <w:rPr>
+                <w:rFonts w:ascii="Segoe UI" w:hAnsi="Segoe UI" w:cs="Segoe UI"/>
+                <w:sz w:val="24"/>
+                <w:szCs w:val="24"/>
+                <w:lang w:val="en-US"/>
+              </w:rPr>
+            </w:pPr>
+            <w:r>
+              <w:rPr>
+                <w:rFonts w:ascii="Segoe UI" w:hAnsi="Segoe UI" w:cs="Segoe UI"/>
+                <w:sz w:val="24"/>
+                <w:szCs w:val="24"/>
+                <w:lang w:val="en-US"/>
+              </w:rPr>
+              <w:t xml:space="preserve">Usage: graph.exe </w:t>
+            </w:r>
+            <w:proofErr w:type="spellStart"/>
+            <w:r>
+              <w:rPr>
+                <w:rFonts w:ascii="Segoe UI" w:hAnsi="Segoe UI" w:cs="Segoe UI"/>
+                <w:sz w:val="24"/>
+                <w:szCs w:val="24"/>
+                <w:lang w:val="en-US"/>
+              </w:rPr>
+              <w:t>vertex_num</w:t>
+            </w:r>
+            <w:proofErr w:type="spellEnd"/>
+            <w:r>
+              <w:rPr>
+                <w:rFonts w:ascii="Segoe UI" w:hAnsi="Segoe UI" w:cs="Segoe UI"/>
+                <w:sz w:val="24"/>
+                <w:szCs w:val="24"/>
+                <w:lang w:val="en-US"/>
+              </w:rPr>
+              <w:t xml:space="preserve"> [default is 400].</w:t>
+            </w:r>
+          </w:p>
+          <w:p>
+            <w:pPr>
+              <w:rPr>
+                <w:rFonts w:ascii="Segoe UI" w:hAnsi="Segoe UI" w:cs="Segoe UI"/>
+                <w:sz w:val="24"/>
+                <w:szCs w:val="24"/>
+                <w:lang w:val="en-US"/>
+              </w:rPr>
+            </w:pPr>
+          </w:p>
+          <w:p>
+            <w:pPr>
+              <w:rPr>
+                <w:rFonts w:ascii="Segoe UI" w:hAnsi="Segoe UI" w:cs="Segoe UI"/>
+                <w:sz w:val="24"/>
+                <w:szCs w:val="24"/>
+                <w:lang w:val="en-US"/>
+              </w:rPr>
+            </w:pPr>
+            <w:r>
+              <w:rPr>
+                <w:rFonts w:ascii="Segoe UI" w:hAnsi="Segoe UI" w:cs="Segoe UI"/>
+                <w:sz w:val="24"/>
+                <w:szCs w:val="24"/>
+                <w:lang w:val="en-US"/>
+              </w:rPr>
+              <w:t>- 5 8</w:t>
+            </w:r>
+          </w:p>
+          <w:p>
+            <w:pPr>
+              <w:rPr>
+                <w:rFonts w:ascii="Segoe UI" w:hAnsi="Segoe UI" w:cs="Segoe UI"/>
+                <w:sz w:val="24"/>
+                <w:szCs w:val="24"/>
+                <w:lang w:val="en-US"/>
+              </w:rPr>
+            </w:pPr>
+            <w:r>
+              <w:rPr>
+                <w:rFonts w:ascii="Segoe UI" w:hAnsi="Segoe UI" w:cs="Segoe UI"/>
+                <w:sz w:val="24"/>
+                <w:szCs w:val="24"/>
+                <w:lang w:val="en-US"/>
+              </w:rPr>
+              <w:t>3 - 1</w:t>
+            </w:r>
+          </w:p>
+          <w:p>
+            <w:pPr>
+              <w:rPr>
+                <w:rFonts w:ascii="Segoe UI" w:hAnsi="Segoe UI" w:cs="Segoe UI"/>
+                <w:sz w:val="24"/>
+                <w:szCs w:val="24"/>
+                <w:lang w:val="en-US"/>
+              </w:rPr>
+            </w:pPr>
+            <w:r>
+              <w:rPr>
+                <w:rFonts w:ascii="Segoe UI" w:hAnsi="Segoe UI" w:cs="Segoe UI"/>
+                <w:sz w:val="24"/>
+                <w:szCs w:val="24"/>
+                <w:lang w:val="en-US"/>
+              </w:rPr>
+              <w:t>6 2 -</w:t>
+            </w:r>
+          </w:p>
+          <w:p>
+            <w:pPr>
+              <w:rPr>
+                <w:rFonts w:ascii="Segoe UI" w:hAnsi="Segoe UI" w:cs="Segoe UI"/>
+                <w:sz w:val="24"/>
+                <w:szCs w:val="24"/>
+                <w:lang w:val="en-US"/>
+              </w:rPr>
+            </w:pPr>
+          </w:p>
+          <w:p>
+            <w:pPr>
+              <w:rPr>
+                <w:rFonts w:ascii="Segoe UI" w:hAnsi="Segoe UI" w:cs="Segoe UI"/>
+                <w:sz w:val="24"/>
+                <w:szCs w:val="24"/>
+                <w:lang w:val="en-US"/>
+              </w:rPr>
+            </w:pPr>
+            <w:r>
+              <w:rPr>
+                <w:rFonts w:ascii="Segoe UI" w:hAnsi="Segoe UI" w:cs="Segoe UI"/>
+                <w:sz w:val="24"/>
+                <w:szCs w:val="24"/>
+                <w:lang w:val="en-US"/>
+              </w:rPr>
+              <w:t>Test run started</w:t>
+            </w:r>
+          </w:p>
+          <w:p>
+            <w:pPr>
+              <w:rPr>
+                <w:rFonts w:ascii="Segoe UI" w:hAnsi="Segoe UI" w:cs="Segoe UI"/>
+                <w:sz w:val="24"/>
+                <w:szCs w:val="24"/>
+                <w:lang w:val="en-US"/>
+              </w:rPr>
+            </w:pPr>
+            <w:r>
+              <w:rPr>
+                <w:rFonts w:ascii="Segoe UI" w:hAnsi="Segoe UI" w:cs="Segoe UI"/>
+                <w:sz w:val="24"/>
+                <w:szCs w:val="24"/>
+                <w:lang w:val="en-US"/>
+              </w:rPr>
+              <w:t>Test results:</w:t>
+            </w:r>
+          </w:p>
+          <w:p>
+            <w:pPr>
+              <w:rPr>
+                <w:rFonts w:ascii="Segoe UI" w:hAnsi="Segoe UI" w:cs="Segoe UI"/>
+                <w:sz w:val="24"/>
+                <w:szCs w:val="24"/>
+                <w:lang w:val="en-US"/>
+              </w:rPr>
+            </w:pPr>
+          </w:p>
+          <w:p>
+            <w:pPr>
+              <w:rPr>
+                <w:rFonts w:ascii="Segoe UI" w:hAnsi="Segoe UI" w:cs="Segoe UI"/>
+                <w:sz w:val="24"/>
+                <w:szCs w:val="24"/>
+                <w:lang w:val="en-US"/>
+              </w:rPr>
+            </w:pPr>
+            <w:r>
+              <w:rPr>
+                <w:rFonts w:ascii="Segoe UI" w:hAnsi="Segoe UI" w:cs="Segoe UI"/>
+                <w:sz w:val="24"/>
+                <w:szCs w:val="24"/>
+                <w:lang w:val="en-US"/>
+              </w:rPr>
+              <w:t>- 5 6</w:t>
+            </w:r>
+          </w:p>
+          <w:p>
+            <w:pPr>
+              <w:rPr>
+                <w:rFonts w:ascii="Segoe UI" w:hAnsi="Segoe UI" w:cs="Segoe UI"/>
+                <w:sz w:val="24"/>
+                <w:szCs w:val="24"/>
+                <w:lang w:val="en-US"/>
+              </w:rPr>
+            </w:pPr>
+            <w:r>
+              <w:rPr>
+                <w:rFonts w:ascii="Segoe UI" w:hAnsi="Segoe UI" w:cs="Segoe UI"/>
+                <w:sz w:val="24"/>
+                <w:szCs w:val="24"/>
+                <w:lang w:val="en-US"/>
+              </w:rPr>
+              <w:t>3 - 1</w:t>
+            </w:r>
+          </w:p>
+          <w:p>
+            <w:pPr>
+              <w:rPr>
+                <w:rFonts w:ascii="Segoe UI" w:hAnsi="Segoe UI" w:cs="Segoe UI"/>
+                <w:sz w:val="24"/>
+                <w:szCs w:val="24"/>
+                <w:lang w:val="en-US"/>
+              </w:rPr>
+            </w:pPr>
+            <w:r>
+              <w:rPr>
+                <w:rFonts w:ascii="Segoe UI" w:hAnsi="Segoe UI" w:cs="Segoe UI"/>
+                <w:sz w:val="24"/>
+                <w:szCs w:val="24"/>
+                <w:lang w:val="en-US"/>
+              </w:rPr>
+              <w:t>5 2 -</w:t>
+            </w:r>
+          </w:p>
+          <w:p>
+            <w:pPr>
+              <w:rPr>
+                <w:rFonts w:ascii="Segoe UI" w:hAnsi="Segoe UI" w:cs="Segoe UI"/>
+                <w:sz w:val="24"/>
+                <w:szCs w:val="24"/>
+                <w:lang w:val="en-US"/>
+              </w:rPr>
+            </w:pPr>
+          </w:p>
+          <w:p>
+            <w:pPr>
+              <w:rPr>
+                <w:rFonts w:ascii="Segoe UI" w:hAnsi="Segoe UI" w:cs="Segoe UI"/>
+                <w:sz w:val="24"/>
+                <w:szCs w:val="24"/>
+                <w:lang w:val="en-US"/>
+              </w:rPr>
+            </w:pPr>
+            <w:r>
+              <w:rPr>
+                <w:rFonts w:ascii="Segoe UI" w:hAnsi="Segoe UI" w:cs="Segoe UI"/>
+                <w:sz w:val="24"/>
+                <w:szCs w:val="24"/>
+                <w:lang w:val="en-US"/>
+              </w:rPr>
+              <w:t>Perf run started</w:t>
+            </w:r>
+          </w:p>
+          <w:p>
+            <w:pPr>
+              <w:rPr>
+                <w:rFonts w:ascii="Segoe UI" w:hAnsi="Segoe UI" w:cs="Segoe UI"/>
+                <w:sz w:val="24"/>
+                <w:szCs w:val="24"/>
+                <w:lang w:val="en-US"/>
+              </w:rPr>
+            </w:pPr>
+            <w:r>
+              <w:rPr>
+                <w:rFonts w:ascii="Segoe UI" w:hAnsi="Segoe UI" w:cs="Segoe UI"/>
+                <w:sz w:val="24"/>
+                <w:szCs w:val="24"/>
+                <w:lang w:val="en-US"/>
+              </w:rPr>
+              <w:t>Elapsed perf time:</w:t>
+            </w:r>
+            <w:r>
+              <w:rPr>
+                <w:rFonts w:ascii="Segoe UI" w:hAnsi="Segoe UI" w:cs="Segoe UI"/>
+                <w:b/>
+                <w:sz w:val="24"/>
+                <w:szCs w:val="24"/>
+                <w:lang w:val="en-US"/>
+              </w:rPr>
+              <w:t xml:space="preserve"> 20.1137</w:t>
+            </w:r>
+          </w:p>
+          <w:p>
+            <w:pPr>
+              <w:rPr>
+                <w:rFonts w:ascii="Segoe UI" w:hAnsi="Segoe UI" w:cs="Segoe UI"/>
+                <w:color w:val="404040" w:themeColor="text1" w:themeTint="BF"/>
+                <w:sz w:val="24"/>
+                <w:szCs w:val="24"/>
+                <w:lang w:val="en-US"/>
+              </w:rPr>
+            </w:pPr>
+          </w:p>
+        </w:tc>
+        <w:tc>
+          <w:tcPr>
+            <w:tcW w:w="5265" w:type="dxa"/>
+          </w:tcPr>
+          <w:p>
+            <w:pPr>
+              <w:rPr>
+                <w:rFonts w:ascii="Segoe UI" w:hAnsi="Segoe UI" w:cs="Segoe UI"/>
+                <w:sz w:val="24"/>
+                <w:szCs w:val="24"/>
+                <w:lang w:val="en-US"/>
+              </w:rPr>
+            </w:pPr>
+            <w:r>
+              <w:rPr>
+                <w:rFonts w:ascii="Segoe UI" w:hAnsi="Segoe UI" w:cs="Segoe UI"/>
+                <w:sz w:val="24"/>
+                <w:szCs w:val="24"/>
+                <w:lang w:val="en-US"/>
+              </w:rPr>
+              <w:t xml:space="preserve">Usage: graph.exe </w:t>
+            </w:r>
+            <w:proofErr w:type="spellStart"/>
+            <w:r>
+              <w:rPr>
+                <w:rFonts w:ascii="Segoe UI" w:hAnsi="Segoe UI" w:cs="Segoe UI"/>
+                <w:sz w:val="24"/>
+                <w:szCs w:val="24"/>
+                <w:lang w:val="en-US"/>
+              </w:rPr>
+              <w:t>vertex_num</w:t>
+            </w:r>
+            <w:proofErr w:type="spellEnd"/>
+            <w:r>
+              <w:rPr>
+                <w:rFonts w:ascii="Segoe UI" w:hAnsi="Segoe UI" w:cs="Segoe UI"/>
+                <w:sz w:val="24"/>
+                <w:szCs w:val="24"/>
+                <w:lang w:val="en-US"/>
+              </w:rPr>
+              <w:t xml:space="preserve"> [default is 400].</w:t>
+            </w:r>
+          </w:p>
+          <w:p>
+            <w:pPr>
+              <w:rPr>
+                <w:rFonts w:ascii="Segoe UI" w:hAnsi="Segoe UI" w:cs="Segoe UI"/>
+                <w:sz w:val="24"/>
+                <w:szCs w:val="24"/>
+                <w:lang w:val="en-US"/>
+              </w:rPr>
+            </w:pPr>
+          </w:p>
+          <w:p>
+            <w:pPr>
+              <w:rPr>
+                <w:rFonts w:ascii="Segoe UI" w:hAnsi="Segoe UI" w:cs="Segoe UI"/>
+                <w:sz w:val="24"/>
+                <w:szCs w:val="24"/>
+                <w:lang w:val="en-US"/>
+              </w:rPr>
+            </w:pPr>
+            <w:r>
+              <w:rPr>
+                <w:rFonts w:ascii="Segoe UI" w:hAnsi="Segoe UI" w:cs="Segoe UI"/>
+                <w:sz w:val="24"/>
+                <w:szCs w:val="24"/>
+                <w:lang w:val="en-US"/>
+              </w:rPr>
+              <w:t>- 5 8</w:t>
+            </w:r>
+          </w:p>
+          <w:p>
+            <w:pPr>
+              <w:rPr>
+                <w:rFonts w:ascii="Segoe UI" w:hAnsi="Segoe UI" w:cs="Segoe UI"/>
+                <w:sz w:val="24"/>
+                <w:szCs w:val="24"/>
+                <w:lang w:val="en-US"/>
+              </w:rPr>
+            </w:pPr>
+            <w:r>
+              <w:rPr>
+                <w:rFonts w:ascii="Segoe UI" w:hAnsi="Segoe UI" w:cs="Segoe UI"/>
+                <w:sz w:val="24"/>
+                <w:szCs w:val="24"/>
+                <w:lang w:val="en-US"/>
+              </w:rPr>
+              <w:t>3 - 1</w:t>
+            </w:r>
+          </w:p>
+          <w:p>
+            <w:pPr>
+              <w:rPr>
+                <w:rFonts w:ascii="Segoe UI" w:hAnsi="Segoe UI" w:cs="Segoe UI"/>
+                <w:sz w:val="24"/>
+                <w:szCs w:val="24"/>
+                <w:lang w:val="en-US"/>
+              </w:rPr>
+            </w:pPr>
+            <w:r>
+              <w:rPr>
+                <w:rFonts w:ascii="Segoe UI" w:hAnsi="Segoe UI" w:cs="Segoe UI"/>
+                <w:sz w:val="24"/>
+                <w:szCs w:val="24"/>
+                <w:lang w:val="en-US"/>
+              </w:rPr>
+              <w:t>6 2 -</w:t>
+            </w:r>
+          </w:p>
+          <w:p>
+            <w:pPr>
+              <w:rPr>
+                <w:rFonts w:ascii="Segoe UI" w:hAnsi="Segoe UI" w:cs="Segoe UI"/>
+                <w:sz w:val="24"/>
+                <w:szCs w:val="24"/>
+                <w:lang w:val="en-US"/>
+              </w:rPr>
+            </w:pPr>
+          </w:p>
+          <w:p>
+            <w:pPr>
+              <w:rPr>
+                <w:rFonts w:ascii="Segoe UI" w:hAnsi="Segoe UI" w:cs="Segoe UI"/>
+                <w:sz w:val="24"/>
+                <w:szCs w:val="24"/>
+                <w:lang w:val="en-US"/>
+              </w:rPr>
+            </w:pPr>
+            <w:r>
+              <w:rPr>
+                <w:rFonts w:ascii="Segoe UI" w:hAnsi="Segoe UI" w:cs="Segoe UI"/>
+                <w:sz w:val="24"/>
+                <w:szCs w:val="24"/>
+                <w:lang w:val="en-US"/>
+              </w:rPr>
+              <w:t>Test run started</w:t>
+            </w:r>
+          </w:p>
+          <w:p>
+            <w:pPr>
+              <w:rPr>
+                <w:rFonts w:ascii="Segoe UI" w:hAnsi="Segoe UI" w:cs="Segoe UI"/>
+                <w:sz w:val="24"/>
+                <w:szCs w:val="24"/>
+                <w:lang w:val="en-US"/>
+              </w:rPr>
+            </w:pPr>
+            <w:r>
+              <w:rPr>
+                <w:rFonts w:ascii="Segoe UI" w:hAnsi="Segoe UI" w:cs="Segoe UI"/>
+                <w:sz w:val="24"/>
+                <w:szCs w:val="24"/>
+                <w:lang w:val="en-US"/>
+              </w:rPr>
+              <w:t>Test results:</w:t>
+            </w:r>
+          </w:p>
+          <w:p>
+            <w:pPr>
+              <w:rPr>
+                <w:rFonts w:ascii="Segoe UI" w:hAnsi="Segoe UI" w:cs="Segoe UI"/>
+                <w:sz w:val="24"/>
+                <w:szCs w:val="24"/>
+                <w:lang w:val="en-US"/>
+              </w:rPr>
+            </w:pPr>
+          </w:p>
+          <w:p>
+            <w:pPr>
+              <w:rPr>
+                <w:rFonts w:ascii="Segoe UI" w:hAnsi="Segoe UI" w:cs="Segoe UI"/>
+                <w:sz w:val="24"/>
+                <w:szCs w:val="24"/>
+                <w:lang w:val="en-US"/>
+              </w:rPr>
+            </w:pPr>
+            <w:r>
+              <w:rPr>
+                <w:rFonts w:ascii="Segoe UI" w:hAnsi="Segoe UI" w:cs="Segoe UI"/>
+                <w:sz w:val="24"/>
+                <w:szCs w:val="24"/>
+                <w:lang w:val="en-US"/>
+              </w:rPr>
+              <w:t>- 5 6</w:t>
+            </w:r>
+          </w:p>
+          <w:p>
+            <w:pPr>
+              <w:rPr>
+                <w:rFonts w:ascii="Segoe UI" w:hAnsi="Segoe UI" w:cs="Segoe UI"/>
+                <w:sz w:val="24"/>
+                <w:szCs w:val="24"/>
+                <w:lang w:val="en-US"/>
+              </w:rPr>
+            </w:pPr>
+            <w:r>
+              <w:rPr>
+                <w:rFonts w:ascii="Segoe UI" w:hAnsi="Segoe UI" w:cs="Segoe UI"/>
+                <w:sz w:val="24"/>
+                <w:szCs w:val="24"/>
+                <w:lang w:val="en-US"/>
+              </w:rPr>
+              <w:t>3 - 1</w:t>
+            </w:r>
+          </w:p>
+          <w:p>
+            <w:pPr>
+              <w:rPr>
+                <w:rFonts w:ascii="Segoe UI" w:hAnsi="Segoe UI" w:cs="Segoe UI"/>
+                <w:sz w:val="24"/>
+                <w:szCs w:val="24"/>
+                <w:lang w:val="en-US"/>
+              </w:rPr>
+            </w:pPr>
+            <w:r>
+              <w:rPr>
+                <w:rFonts w:ascii="Segoe UI" w:hAnsi="Segoe UI" w:cs="Segoe UI"/>
+                <w:sz w:val="24"/>
+                <w:szCs w:val="24"/>
+                <w:lang w:val="en-US"/>
+              </w:rPr>
+              <w:t>5 2 -</w:t>
+            </w:r>
+          </w:p>
+          <w:p>
+            <w:pPr>
+              <w:rPr>
+                <w:rFonts w:ascii="Segoe UI" w:hAnsi="Segoe UI" w:cs="Segoe UI"/>
+                <w:sz w:val="24"/>
+                <w:szCs w:val="24"/>
+                <w:lang w:val="en-US"/>
+              </w:rPr>
+            </w:pPr>
+          </w:p>
+          <w:p>
+            <w:pPr>
+              <w:rPr>
+                <w:rFonts w:ascii="Segoe UI" w:hAnsi="Segoe UI" w:cs="Segoe UI"/>
+                <w:sz w:val="24"/>
+                <w:szCs w:val="24"/>
+                <w:lang w:val="en-US"/>
+              </w:rPr>
+            </w:pPr>
+            <w:r>
+              <w:rPr>
+                <w:rFonts w:ascii="Segoe UI" w:hAnsi="Segoe UI" w:cs="Segoe UI"/>
+                <w:sz w:val="24"/>
+                <w:szCs w:val="24"/>
+                <w:lang w:val="en-US"/>
+              </w:rPr>
+              <w:t>Perf run started</w:t>
+            </w:r>
+          </w:p>
+          <w:p>
+            <w:pPr>
+              <w:rPr>
+                <w:rFonts w:ascii="Segoe UI" w:hAnsi="Segoe UI" w:cs="Segoe UI"/>
+                <w:sz w:val="24"/>
+                <w:szCs w:val="24"/>
+                <w:lang w:val="en-US"/>
+              </w:rPr>
+            </w:pPr>
+            <w:r>
+              <w:rPr>
+                <w:rFonts w:ascii="Segoe UI" w:hAnsi="Segoe UI" w:cs="Segoe UI"/>
+                <w:sz w:val="24"/>
+                <w:szCs w:val="24"/>
+                <w:lang w:val="en-US"/>
+              </w:rPr>
+              <w:t xml:space="preserve">Elapsed perf time: </w:t>
+            </w:r>
+            <w:r>
+              <w:rPr>
+                <w:rFonts w:ascii="Segoe UI" w:hAnsi="Segoe UI" w:cs="Segoe UI"/>
+                <w:b/>
+                <w:sz w:val="24"/>
+                <w:szCs w:val="24"/>
+                <w:lang w:val="en-US"/>
+              </w:rPr>
+              <w:t>19.8066</w:t>
             </w:r>
           </w:p>
         </w:tc>
@@ -553,7 +1259,6 @@
     </w:tbl>
     <w:p>
       <w:pPr>
-        <w:spacing w:after="0" w:line="300" w:lineRule="auto"/>
         <w:rPr>
           <w:rFonts w:ascii="Segoe UI" w:hAnsi="Segoe UI" w:cs="Segoe UI"/>
           <w:b/>
@@ -575,6 +1280,99 @@
       <w:r>
         <w:rPr>
           <w:rFonts w:ascii="Segoe UI" w:hAnsi="Segoe UI" w:cs="Segoe UI"/>
+          <w:sz w:val="28"/>
+        </w:rPr>
+        <w:t xml:space="preserve">Сложность алгоритма: </w:t>
+      </w:r>
+      <m:oMath>
+        <m:r>
+          <m:rPr>
+            <m:sty m:val="p"/>
+          </m:rPr>
+          <w:rPr>
+            <w:rFonts w:ascii="Cambria Math" w:hAnsi="Cambria Math" w:cs="Segoe UI"/>
+            <w:sz w:val="28"/>
+          </w:rPr>
+          <m:t>O</m:t>
+        </m:r>
+        <m:d>
+          <m:dPr>
+            <m:ctrlPr>
+              <w:rPr>
+                <w:rFonts w:ascii="Cambria Math" w:hAnsi="Cambria Math" w:cs="Segoe UI"/>
+                <w:sz w:val="28"/>
+              </w:rPr>
+            </m:ctrlPr>
+          </m:dPr>
+          <m:e>
+            <m:sSup>
+              <m:sSupPr>
+                <m:ctrlPr>
+                  <w:rPr>
+                    <w:rFonts w:ascii="Cambria Math" w:hAnsi="Cambria Math" w:cs="Segoe UI"/>
+                    <w:sz w:val="28"/>
+                  </w:rPr>
+                </m:ctrlPr>
+              </m:sSupPr>
+              <m:e>
+                <m:r>
+                  <m:rPr>
+                    <m:sty m:val="p"/>
+                  </m:rPr>
+                  <w:rPr>
+                    <w:rFonts w:ascii="Cambria Math" w:hAnsi="Cambria Math" w:cs="Segoe UI"/>
+                    <w:sz w:val="28"/>
+                  </w:rPr>
+                  <m:t>n</m:t>
+                </m:r>
+              </m:e>
+              <m:sup>
+                <m:r>
+                  <m:rPr>
+                    <m:sty m:val="p"/>
+                  </m:rPr>
+                  <w:rPr>
+                    <w:rFonts w:ascii="Cambria Math" w:hAnsi="Cambria Math" w:cs="Segoe UI"/>
+                    <w:sz w:val="28"/>
+                  </w:rPr>
+                  <m:t>3</m:t>
+                </m:r>
+              </m:sup>
+            </m:sSup>
+          </m:e>
+        </m:d>
+      </m:oMath>
+      <w:r>
+        <w:rPr>
+          <w:rFonts w:ascii="Segoe UI" w:eastAsiaTheme="minorEastAsia" w:hAnsi="Segoe UI" w:cs="Segoe UI"/>
+          <w:sz w:val="28"/>
+        </w:rPr>
+        <w:t xml:space="preserve">, </w:t>
+      </w:r>
+      <w:r>
+        <w:rPr>
+          <w:rFonts w:ascii="Segoe UI" w:eastAsiaTheme="minorEastAsia" w:hAnsi="Segoe UI" w:cs="Segoe UI"/>
+          <w:sz w:val="28"/>
+        </w:rPr>
+        <w:t>так как а</w:t>
+      </w:r>
+      <w:r>
+        <w:rPr>
+          <w:rFonts w:ascii="Segoe UI" w:eastAsiaTheme="minorEastAsia" w:hAnsi="Segoe UI" w:cs="Segoe UI"/>
+          <w:sz w:val="28"/>
+        </w:rPr>
+        <w:t>лгоритм сравнивает все возможные пути через граф между каждой парой вершин</w:t>
+      </w:r>
+      <w:r>
+        <w:rPr>
+          <w:rFonts w:ascii="Segoe UI" w:eastAsiaTheme="minorEastAsia" w:hAnsi="Segoe UI" w:cs="Segoe UI"/>
+          <w:sz w:val="28"/>
+        </w:rPr>
+        <w:t>.</w:t>
+      </w:r>
+      <w:r>
+        <w:rPr>
+          <w:rFonts w:ascii="Segoe UI" w:hAnsi="Segoe UI" w:cs="Segoe UI"/>
           <w:b/>
           <w:color w:val="365F91" w:themeColor="accent1" w:themeShade="BF"/>
           <w:sz w:val="28"/>
@@ -624,7 +1422,42 @@
           <w:rFonts w:ascii="Segoe UI" w:hAnsi="Segoe UI" w:cs="Segoe UI"/>
           <w:sz w:val="28"/>
         </w:rPr>
-        <w:t xml:space="preserve">С помощью инструментария </w:t>
+        <w:t>С</w:t>
+      </w:r>
+      <w:r>
+        <w:rPr>
+          <w:rFonts w:ascii="Segoe UI" w:hAnsi="Segoe UI" w:cs="Segoe UI"/>
+          <w:sz w:val="28"/>
+        </w:rPr>
+        <w:t xml:space="preserve"> </w:t>
+      </w:r>
+      <w:r>
+        <w:rPr>
+          <w:rFonts w:ascii="Segoe UI" w:hAnsi="Segoe UI" w:cs="Segoe UI"/>
+          <w:sz w:val="28"/>
+        </w:rPr>
+        <w:t>помощью</w:t>
+      </w:r>
+      <w:r>
+        <w:rPr>
+          <w:rFonts w:ascii="Segoe UI" w:hAnsi="Segoe UI" w:cs="Segoe UI"/>
+          <w:sz w:val="28"/>
+        </w:rPr>
+        <w:t xml:space="preserve"> </w:t>
+      </w:r>
+      <w:r>
+        <w:rPr>
+          <w:rFonts w:ascii="Segoe UI" w:hAnsi="Segoe UI" w:cs="Segoe UI"/>
+          <w:sz w:val="28"/>
+        </w:rPr>
+        <w:t>инструментария</w:t>
+      </w:r>
+      <w:r>
+        <w:rPr>
+          <w:rFonts w:ascii="Segoe UI" w:hAnsi="Segoe UI" w:cs="Segoe UI"/>
+          <w:sz w:val="28"/>
+        </w:rPr>
+        <w:t xml:space="preserve"> </w:t>
       </w:r>
       <w:proofErr w:type="spellStart"/>
       <w:r>
@@ -640,14 +1473,82 @@
           <w:rFonts w:ascii="Segoe UI" w:hAnsi="Segoe UI" w:cs="Segoe UI"/>
           <w:sz w:val="28"/>
         </w:rPr>
-        <w:t xml:space="preserve"> необходимо получить метрики исполнения программы в последовательном режиме: </w:t>
+        <w:t xml:space="preserve"> </w:t>
+      </w:r>
+      <w:r>
+        <w:rPr>
+          <w:rFonts w:ascii="Segoe UI" w:hAnsi="Segoe UI" w:cs="Segoe UI"/>
+          <w:sz w:val="28"/>
+        </w:rPr>
+        <w:t>необходимо</w:t>
+      </w:r>
+      <w:r>
+        <w:rPr>
+          <w:rFonts w:ascii="Segoe UI" w:hAnsi="Segoe UI" w:cs="Segoe UI"/>
+          <w:sz w:val="28"/>
+        </w:rPr>
+        <w:t xml:space="preserve"> </w:t>
+      </w:r>
+      <w:r>
+        <w:rPr>
+          <w:rFonts w:ascii="Segoe UI" w:hAnsi="Segoe UI" w:cs="Segoe UI"/>
+          <w:sz w:val="28"/>
+        </w:rPr>
+        <w:t>получить</w:t>
+      </w:r>
+      <w:r>
+        <w:rPr>
+          <w:rFonts w:ascii="Segoe UI" w:hAnsi="Segoe UI" w:cs="Segoe UI"/>
+          <w:sz w:val="28"/>
+        </w:rPr>
+        <w:t xml:space="preserve"> </w:t>
+      </w:r>
+      <w:r>
+        <w:rPr>
+          <w:rFonts w:ascii="Segoe UI" w:hAnsi="Segoe UI" w:cs="Segoe UI"/>
+          <w:sz w:val="28"/>
+        </w:rPr>
+        <w:t>метрики</w:t>
+      </w:r>
+      <w:r>
+        <w:rPr>
+          <w:rFonts w:ascii="Segoe UI" w:hAnsi="Segoe UI" w:cs="Segoe UI"/>
+          <w:sz w:val="28"/>
+        </w:rPr>
+        <w:t xml:space="preserve"> </w:t>
+      </w:r>
+      <w:r>
+        <w:rPr>
+          <w:rFonts w:ascii="Segoe UI" w:hAnsi="Segoe UI" w:cs="Segoe UI"/>
+          <w:sz w:val="28"/>
+        </w:rPr>
+        <w:t>исполнения</w:t>
+      </w:r>
+      <w:r>
+        <w:rPr>
+          <w:rFonts w:ascii="Segoe UI" w:hAnsi="Segoe UI" w:cs="Segoe UI"/>
+          <w:sz w:val="28"/>
+        </w:rPr>
+        <w:t xml:space="preserve"> </w:t>
+      </w:r>
+      <w:r>
+        <w:rPr>
+          <w:rFonts w:ascii="Segoe UI" w:hAnsi="Segoe UI" w:cs="Segoe UI"/>
+          <w:sz w:val="28"/>
+        </w:rPr>
+        <w:t>программы в последовательном режиме:</w:t>
+      </w:r>
+      <w:r>
+        <w:rPr>
+          <w:rFonts w:ascii="Segoe UI" w:hAnsi="Segoe UI" w:cs="Segoe UI"/>
+          <w:sz w:val="28"/>
+        </w:rPr>
+        <w:t xml:space="preserve"> </w:t>
       </w:r>
       <w:proofErr w:type="spellStart"/>
       <w:r>
         <w:rPr>
           <w:rFonts w:ascii="Segoe UI" w:hAnsi="Segoe UI" w:cs="Segoe UI"/>
-          <w:b/>
-          <w:color w:val="00B050"/>
           <w:sz w:val="28"/>
         </w:rPr>
         <w:t>GFLOPs</w:t>
@@ -656,34 +1557,35 @@
       <w:r>
         <w:rPr>
           <w:rFonts w:ascii="Segoe UI" w:hAnsi="Segoe UI" w:cs="Segoe UI"/>
-          <w:b/>
-          <w:color w:val="00B050"/>
-          <w:sz w:val="28"/>
-        </w:rPr>
-        <w:t>, количество используемых потоков, тип векторных команд</w:t>
-      </w:r>
-      <w:r>
-        <w:rPr>
-          <w:rFonts w:ascii="Segoe UI" w:hAnsi="Segoe UI" w:cs="Segoe UI"/>
-          <w:sz w:val="28"/>
-        </w:rPr>
-        <w:t xml:space="preserve">, </w:t>
-      </w:r>
-      <w:r>
-        <w:rPr>
-          <w:rFonts w:ascii="Segoe UI" w:hAnsi="Segoe UI" w:cs="Segoe UI"/>
-          <w:b/>
-          <w:color w:val="00B050"/>
-          <w:sz w:val="28"/>
-        </w:rPr>
-        <w:t xml:space="preserve">построить </w:t>
+          <w:sz w:val="28"/>
+        </w:rPr>
+        <w:t>, ко</w:t>
+      </w:r>
+      <w:r>
+        <w:rPr>
+          <w:rFonts w:ascii="Segoe UI" w:hAnsi="Segoe UI" w:cs="Segoe UI"/>
+          <w:sz w:val="28"/>
+        </w:rPr>
+        <w:t>личество используемых потоков,</w:t>
+      </w:r>
+      <w:r>
+        <w:rPr>
+          <w:rFonts w:ascii="Segoe UI" w:hAnsi="Segoe UI" w:cs="Segoe UI"/>
+          <w:sz w:val="28"/>
+        </w:rPr>
+        <w:t xml:space="preserve"> </w:t>
+      </w:r>
+      <w:r>
+        <w:rPr>
+          <w:rFonts w:ascii="Segoe UI" w:hAnsi="Segoe UI" w:cs="Segoe UI"/>
+          <w:sz w:val="28"/>
+        </w:rPr>
+        <w:t xml:space="preserve">тип векторных команд, построить </w:t>
       </w:r>
       <w:proofErr w:type="spellStart"/>
       <w:r>
         <w:rPr>
           <w:rFonts w:ascii="Segoe UI" w:hAnsi="Segoe UI" w:cs="Segoe UI"/>
-          <w:b/>
-          <w:color w:val="00B050"/>
           <w:sz w:val="28"/>
         </w:rPr>
         <w:t>roofline</w:t>
@@ -692,18 +1594,44 @@
       <w:r>
         <w:rPr>
           <w:rFonts w:ascii="Segoe UI" w:hAnsi="Segoe UI" w:cs="Segoe UI"/>
-          <w:b/>
-          <w:color w:val="00B050"/>
-          <w:sz w:val="28"/>
-        </w:rPr>
-        <w:t xml:space="preserve">, сохранить </w:t>
+          <w:sz w:val="28"/>
+        </w:rPr>
+        <w:t>, зафиксиров</w:t>
+      </w:r>
+      <w:r>
+        <w:rPr>
+          <w:rFonts w:ascii="Segoe UI" w:hAnsi="Segoe UI" w:cs="Segoe UI"/>
+          <w:sz w:val="28"/>
+        </w:rPr>
+        <w:t xml:space="preserve">ать список </w:t>
       </w:r>
       <w:proofErr w:type="spellStart"/>
       <w:r>
         <w:rPr>
           <w:rFonts w:ascii="Segoe UI" w:hAnsi="Segoe UI" w:cs="Segoe UI"/>
-          <w:b/>
-          <w:color w:val="00B050"/>
+          <w:sz w:val="28"/>
+        </w:rPr>
+        <w:t>хотспотов</w:t>
+      </w:r>
+      <w:proofErr w:type="spellEnd"/>
+      <w:r>
+        <w:rPr>
+          <w:rFonts w:ascii="Segoe UI" w:hAnsi="Segoe UI" w:cs="Segoe UI"/>
+          <w:sz w:val="28"/>
+        </w:rPr>
+        <w:t xml:space="preserve">, выделить </w:t>
+      </w:r>
+      <w:r>
+        <w:rPr>
+          <w:rFonts w:ascii="Segoe UI" w:hAnsi="Segoe UI" w:cs="Segoe UI"/>
+          <w:sz w:val="28"/>
+        </w:rPr>
+        <w:t xml:space="preserve">ключевые метрики, сохранить </w:t>
+      </w:r>
+      <w:proofErr w:type="spellStart"/>
+      <w:r>
+        <w:rPr>
+          <w:rFonts w:ascii="Segoe UI" w:hAnsi="Segoe UI" w:cs="Segoe UI"/>
           <w:sz w:val="28"/>
         </w:rPr>
         <w:t>snapshot</w:t>
@@ -716,6 +1644,15 @@
         </w:rPr>
         <w:t>.</w:t>
       </w:r>
+    </w:p>
+    <w:p>
+      <w:pPr>
+        <w:spacing w:after="0" w:line="300" w:lineRule="auto"/>
+        <w:rPr>
+          <w:rFonts w:ascii="Segoe UI" w:hAnsi="Segoe UI" w:cs="Segoe UI"/>
+          <w:sz w:val="28"/>
+        </w:rPr>
+      </w:pPr>
     </w:p>
     <w:p>
       <w:pPr>
@@ -735,7 +1672,7 @@
           <w:lang w:eastAsia="ru-RU"/>
         </w:rPr>
         <w:drawing>
-          <wp:inline distT="0" distB="0" distL="0" distR="0" wp14:anchorId="501AF82D" wp14:editId="37167D9C">
+          <wp:inline distT="0" distB="0" distL="0" distR="0" wp14:anchorId="24BEEFB0" wp14:editId="4BFDE73D">
             <wp:extent cx="9314718" cy="4323283"/>
             <wp:effectExtent l="0" t="0" r="1270" b="1270"/>
             <wp:docPr id="1" name="Рисунок 1"/>
@@ -807,30 +1744,19 @@
           <w:lang w:val="en-US" w:eastAsia="ru-RU"/>
         </w:rPr>
         <w:lastRenderedPageBreak/>
-        <w:t>Hotspot #1</w:t>
-      </w:r>
-    </w:p>
-    <w:p>
-      <w:pPr>
-        <w:rPr>
-          <w:rFonts w:ascii="Segoe UI" w:hAnsi="Segoe UI" w:cs="Segoe UI"/>
-          <w:noProof/>
-          <w:sz w:val="28"/>
-          <w:lang w:val="en-US" w:eastAsia="ru-RU"/>
-        </w:rPr>
-      </w:pPr>
-      <w:r>
-        <w:rPr>
-          <w:rFonts w:ascii="Segoe UI" w:hAnsi="Segoe UI" w:cs="Segoe UI"/>
-          <w:noProof/>
-          <w:sz w:val="28"/>
-          <w:lang w:eastAsia="ru-RU"/>
-        </w:rPr>
         <w:drawing>
-          <wp:inline distT="0" distB="0" distL="0" distR="0" wp14:anchorId="65152ECD" wp14:editId="25DDE39B">
-            <wp:extent cx="9992563" cy="5831144"/>
-            <wp:effectExtent l="0" t="0" r="0" b="0"/>
-            <wp:docPr id="3" name="Рисунок 3"/>
+          <wp:anchor distT="0" distB="0" distL="114300" distR="114300" simplePos="0" relativeHeight="251661312" behindDoc="0" locked="0" layoutInCell="1" allowOverlap="1" wp14:anchorId="669CE0C1" wp14:editId="2B6744E6">
+            <wp:simplePos x="0" y="0"/>
+            <wp:positionH relativeFrom="column">
+              <wp:posOffset>-64770</wp:posOffset>
+            </wp:positionH>
+            <wp:positionV relativeFrom="paragraph">
+              <wp:posOffset>401955</wp:posOffset>
+            </wp:positionV>
+            <wp:extent cx="10001250" cy="5441315"/>
+            <wp:effectExtent l="0" t="0" r="0" b="6985"/>
+            <wp:wrapTopAndBottom/>
+            <wp:docPr id="9" name="Рисунок 9"/>
             <wp:cNvGraphicFramePr>
               <a:graphicFrameLocks xmlns:a="http://schemas.openxmlformats.org/drawingml/2006/main" noChangeAspect="1"/>
             </wp:cNvGraphicFramePr>
@@ -850,7 +1776,7 @@
                   <pic:spPr>
                     <a:xfrm>
                       <a:off x="0" y="0"/>
-                      <a:ext cx="9993265" cy="5831553"/>
+                      <a:ext cx="10001250" cy="5441315"/>
                     </a:xfrm>
                     <a:prstGeom prst="rect">
                       <a:avLst/>
@@ -859,8 +1785,23 @@
                 </pic:pic>
               </a:graphicData>
             </a:graphic>
-          </wp:inline>
+            <wp14:sizeRelH relativeFrom="margin">
+              <wp14:pctWidth>0</wp14:pctWidth>
+            </wp14:sizeRelH>
+            <wp14:sizeRelV relativeFrom="margin">
+              <wp14:pctHeight>0</wp14:pctHeight>
+            </wp14:sizeRelV>
+          </wp:anchor>
         </w:drawing>
+      </w:r>
+      <w:r>
+        <w:rPr>
+          <w:rFonts w:ascii="Segoe UI" w:hAnsi="Segoe UI" w:cs="Segoe UI"/>
+          <w:noProof/>
+          <w:sz w:val="28"/>
+          <w:lang w:val="en-US" w:eastAsia="ru-RU"/>
+        </w:rPr>
+        <w:t>Hotspot #1</w:t>
       </w:r>
     </w:p>
     <w:p>
@@ -882,16 +1823,6 @@
           <w:lang w:val="en-US" w:eastAsia="ru-RU"/>
         </w:rPr>
       </w:pPr>
-      <w:r>
-        <w:rPr>
-          <w:rFonts w:ascii="Segoe UI" w:hAnsi="Segoe UI" w:cs="Segoe UI"/>
-          <w:noProof/>
-          <w:sz w:val="28"/>
-          <w:lang w:val="en-US" w:eastAsia="ru-RU"/>
-        </w:rPr>
-        <w:lastRenderedPageBreak/>
-        <w:t>Hotspot #2</w:t>
-      </w:r>
     </w:p>
     <w:p>
       <w:pPr>
@@ -907,13 +1838,22 @@
           <w:rFonts w:ascii="Segoe UI" w:hAnsi="Segoe UI" w:cs="Segoe UI"/>
           <w:noProof/>
           <w:sz w:val="28"/>
-          <w:lang w:eastAsia="ru-RU"/>
-        </w:rPr>
+          <w:lang w:val="en-US" w:eastAsia="ru-RU"/>
+        </w:rPr>
+        <w:lastRenderedPageBreak/>
         <w:drawing>
-          <wp:inline distT="0" distB="0" distL="0" distR="0" wp14:anchorId="3000B498" wp14:editId="4CAE9FAD">
-            <wp:extent cx="9948672" cy="5967766"/>
-            <wp:effectExtent l="0" t="0" r="0" b="0"/>
-            <wp:docPr id="4" name="Рисунок 4"/>
+          <wp:anchor distT="0" distB="0" distL="114300" distR="114300" simplePos="0" relativeHeight="251663360" behindDoc="0" locked="0" layoutInCell="1" allowOverlap="1" wp14:anchorId="33CAFDE7" wp14:editId="0D7B524D">
+            <wp:simplePos x="0" y="0"/>
+            <wp:positionH relativeFrom="column">
+              <wp:posOffset>-36195</wp:posOffset>
+            </wp:positionH>
+            <wp:positionV relativeFrom="paragraph">
+              <wp:posOffset>401955</wp:posOffset>
+            </wp:positionV>
+            <wp:extent cx="9963150" cy="5401310"/>
+            <wp:effectExtent l="0" t="0" r="0" b="8890"/>
+            <wp:wrapTopAndBottom/>
+            <wp:docPr id="11" name="Рисунок 11"/>
             <wp:cNvGraphicFramePr>
               <a:graphicFrameLocks xmlns:a="http://schemas.openxmlformats.org/drawingml/2006/main" noChangeAspect="1"/>
             </wp:cNvGraphicFramePr>
@@ -933,7 +1873,7 @@
                   <pic:spPr>
                     <a:xfrm>
                       <a:off x="0" y="0"/>
-                      <a:ext cx="9958815" cy="5973851"/>
+                      <a:ext cx="9963150" cy="5401310"/>
                     </a:xfrm>
                     <a:prstGeom prst="rect">
                       <a:avLst/>
@@ -942,8 +1882,23 @@
                 </pic:pic>
               </a:graphicData>
             </a:graphic>
-          </wp:inline>
+            <wp14:sizeRelH relativeFrom="margin">
+              <wp14:pctWidth>0</wp14:pctWidth>
+            </wp14:sizeRelH>
+            <wp14:sizeRelV relativeFrom="margin">
+              <wp14:pctHeight>0</wp14:pctHeight>
+            </wp14:sizeRelV>
+          </wp:anchor>
         </w:drawing>
+      </w:r>
+      <w:r>
+        <w:rPr>
+          <w:rFonts w:ascii="Segoe UI" w:hAnsi="Segoe UI" w:cs="Segoe UI"/>
+          <w:noProof/>
+          <w:sz w:val="28"/>
+          <w:lang w:val="en-US" w:eastAsia="ru-RU"/>
+        </w:rPr>
+        <w:t>Hotspot #2</w:t>
       </w:r>
     </w:p>
     <w:p>
@@ -955,15 +1910,6 @@
           <w:lang w:val="en-US" w:eastAsia="ru-RU"/>
         </w:rPr>
       </w:pPr>
-      <w:r>
-        <w:rPr>
-          <w:rFonts w:ascii="Segoe UI" w:hAnsi="Segoe UI" w:cs="Segoe UI"/>
-          <w:noProof/>
-          <w:sz w:val="28"/>
-          <w:lang w:val="en-US" w:eastAsia="ru-RU"/>
-        </w:rPr>
-        <w:br w:type="page"/>
-      </w:r>
     </w:p>
     <w:p>
       <w:pPr>
@@ -981,8 +1927,7 @@
           <w:sz w:val="28"/>
           <w:lang w:val="en-US" w:eastAsia="ru-RU"/>
         </w:rPr>
-        <w:lastRenderedPageBreak/>
-        <w:t>Hotspot #3</w:t>
+        <w:br w:type="page"/>
       </w:r>
     </w:p>
     <w:p>
@@ -999,13 +1944,22 @@
           <w:rFonts w:ascii="Segoe UI" w:hAnsi="Segoe UI" w:cs="Segoe UI"/>
           <w:noProof/>
           <w:sz w:val="28"/>
-          <w:lang w:eastAsia="ru-RU"/>
-        </w:rPr>
+          <w:lang w:val="en-US" w:eastAsia="ru-RU"/>
+        </w:rPr>
+        <w:lastRenderedPageBreak/>
         <w:drawing>
-          <wp:inline distT="0" distB="0" distL="0" distR="0" wp14:anchorId="65751BD5" wp14:editId="6E11242B">
-            <wp:extent cx="9963302" cy="5942607"/>
-            <wp:effectExtent l="0" t="0" r="0" b="1270"/>
-            <wp:docPr id="5" name="Рисунок 5"/>
+          <wp:anchor distT="0" distB="0" distL="114300" distR="114300" simplePos="0" relativeHeight="251665408" behindDoc="0" locked="0" layoutInCell="1" allowOverlap="1" wp14:anchorId="4F10FD1C" wp14:editId="59CAEA4B">
+            <wp:simplePos x="0" y="0"/>
+            <wp:positionH relativeFrom="column">
+              <wp:posOffset>-36195</wp:posOffset>
+            </wp:positionH>
+            <wp:positionV relativeFrom="paragraph">
+              <wp:posOffset>411480</wp:posOffset>
+            </wp:positionV>
+            <wp:extent cx="10013950" cy="5429250"/>
+            <wp:effectExtent l="0" t="0" r="6350" b="0"/>
+            <wp:wrapTopAndBottom/>
+            <wp:docPr id="16" name="Рисунок 16"/>
             <wp:cNvGraphicFramePr>
               <a:graphicFrameLocks xmlns:a="http://schemas.openxmlformats.org/drawingml/2006/main" noChangeAspect="1"/>
             </wp:cNvGraphicFramePr>
@@ -1025,7 +1979,7 @@
                   <pic:spPr>
                     <a:xfrm>
                       <a:off x="0" y="0"/>
-                      <a:ext cx="9964002" cy="5943024"/>
+                      <a:ext cx="10013950" cy="5429250"/>
                     </a:xfrm>
                     <a:prstGeom prst="rect">
                       <a:avLst/>
@@ -1034,28 +1988,34 @@
                 </pic:pic>
               </a:graphicData>
             </a:graphic>
-          </wp:inline>
+            <wp14:sizeRelH relativeFrom="margin">
+              <wp14:pctWidth>0</wp14:pctWidth>
+            </wp14:sizeRelH>
+            <wp14:sizeRelV relativeFrom="margin">
+              <wp14:pctHeight>0</wp14:pctHeight>
+            </wp14:sizeRelV>
+          </wp:anchor>
         </w:drawing>
+      </w:r>
+      <w:r>
+        <w:rPr>
+          <w:rFonts w:ascii="Segoe UI" w:hAnsi="Segoe UI" w:cs="Segoe UI"/>
+          <w:noProof/>
+          <w:sz w:val="28"/>
+          <w:lang w:val="en-US" w:eastAsia="ru-RU"/>
+        </w:rPr>
+        <w:t>Hotspot #3</w:t>
       </w:r>
     </w:p>
     <w:p>
       <w:pPr>
         <w:rPr>
           <w:rFonts w:ascii="Segoe UI" w:hAnsi="Segoe UI" w:cs="Segoe UI"/>
-          <w:b/>
-          <w:color w:val="365F91" w:themeColor="accent1" w:themeShade="BF"/>
-          <w:sz w:val="28"/>
+          <w:noProof/>
+          <w:sz w:val="28"/>
+          <w:lang w:val="en-US" w:eastAsia="ru-RU"/>
         </w:rPr>
       </w:pPr>
-      <w:r>
-        <w:rPr>
-          <w:rFonts w:ascii="Segoe UI" w:hAnsi="Segoe UI" w:cs="Segoe UI"/>
-          <w:b/>
-          <w:color w:val="365F91" w:themeColor="accent1" w:themeShade="BF"/>
-          <w:sz w:val="28"/>
-        </w:rPr>
-        <w:br w:type="page"/>
-      </w:r>
     </w:p>
     <w:p>
       <w:pPr>
@@ -1064,6 +2024,7 @@
           <w:b/>
           <w:color w:val="365F91" w:themeColor="accent1" w:themeShade="BF"/>
           <w:sz w:val="28"/>
+          <w:lang w:val="en-US"/>
         </w:rPr>
       </w:pPr>
       <w:r>
@@ -1073,73 +2034,45 @@
           <w:color w:val="365F91" w:themeColor="accent1" w:themeShade="BF"/>
           <w:sz w:val="28"/>
         </w:rPr>
-        <w:lastRenderedPageBreak/>
-        <w:t xml:space="preserve">Задание </w:t>
-      </w:r>
-      <w:r>
-        <w:rPr>
-          <w:rFonts w:ascii="Segoe UI" w:hAnsi="Segoe UI" w:cs="Segoe UI"/>
-          <w:b/>
-          <w:color w:val="365F91" w:themeColor="accent1" w:themeShade="BF"/>
-          <w:sz w:val="28"/>
-        </w:rPr>
-        <w:t>3</w:t>
-      </w:r>
-      <w:r>
-        <w:rPr>
-          <w:rFonts w:ascii="Segoe UI" w:hAnsi="Segoe UI" w:cs="Segoe UI"/>
-          <w:b/>
-          <w:color w:val="365F91" w:themeColor="accent1" w:themeShade="BF"/>
-          <w:sz w:val="28"/>
-        </w:rPr>
-        <w:t>.</w:t>
+        <w:br w:type="page"/>
       </w:r>
     </w:p>
     <w:p>
       <w:pPr>
         <w:rPr>
           <w:rFonts w:ascii="Segoe UI" w:hAnsi="Segoe UI" w:cs="Segoe UI"/>
+          <w:b/>
+          <w:color w:val="365F91" w:themeColor="accent1" w:themeShade="BF"/>
           <w:sz w:val="28"/>
         </w:rPr>
       </w:pPr>
       <w:r>
         <w:rPr>
           <w:rFonts w:ascii="Segoe UI" w:hAnsi="Segoe UI" w:cs="Segoe UI"/>
-          <w:sz w:val="28"/>
-        </w:rPr>
-        <w:t xml:space="preserve">Максимально ускорить выполнение программы, убедиться в корректности ее работы, построить совместные </w:t>
-      </w:r>
-      <w:proofErr w:type="spellStart"/>
-      <w:r>
-        <w:rPr>
-          <w:rFonts w:ascii="Segoe UI" w:hAnsi="Segoe UI" w:cs="Segoe UI"/>
-          <w:sz w:val="28"/>
-        </w:rPr>
-        <w:t>roofline</w:t>
-      </w:r>
-      <w:proofErr w:type="spellEnd"/>
-      <w:r>
-        <w:rPr>
-          <w:rFonts w:ascii="Segoe UI" w:hAnsi="Segoe UI" w:cs="Segoe UI"/>
-          <w:sz w:val="28"/>
-        </w:rPr>
-        <w:t xml:space="preserve"> для разных решений, </w:t>
-      </w:r>
-      <w:proofErr w:type="gramStart"/>
-      <w:r>
-        <w:rPr>
-          <w:rFonts w:ascii="Segoe UI" w:hAnsi="Segoe UI" w:cs="Segoe UI"/>
-          <w:sz w:val="28"/>
-        </w:rPr>
-        <w:t>оценить</w:t>
-      </w:r>
-      <w:proofErr w:type="gramEnd"/>
-      <w:r>
-        <w:rPr>
-          <w:rFonts w:ascii="Segoe UI" w:hAnsi="Segoe UI" w:cs="Segoe UI"/>
-          <w:sz w:val="28"/>
-        </w:rPr>
-        <w:t xml:space="preserve"> во сколько произошло ускорение. Для успешной сдачи ЛР необходимо добиться хотя бы 2-х кратного ускорения выполнения программы.</w:t>
+          <w:b/>
+          <w:color w:val="365F91" w:themeColor="accent1" w:themeShade="BF"/>
+          <w:sz w:val="28"/>
+        </w:rPr>
+        <w:lastRenderedPageBreak/>
+        <w:t xml:space="preserve">Задание </w:t>
+      </w:r>
+      <w:r>
+        <w:rPr>
+          <w:rFonts w:ascii="Segoe UI" w:hAnsi="Segoe UI" w:cs="Segoe UI"/>
+          <w:b/>
+          <w:color w:val="365F91" w:themeColor="accent1" w:themeShade="BF"/>
+          <w:sz w:val="28"/>
+        </w:rPr>
+        <w:t>3</w:t>
+      </w:r>
+      <w:r>
+        <w:rPr>
+          <w:rFonts w:ascii="Segoe UI" w:hAnsi="Segoe UI" w:cs="Segoe UI"/>
+          <w:b/>
+          <w:color w:val="365F91" w:themeColor="accent1" w:themeShade="BF"/>
+          <w:sz w:val="28"/>
+        </w:rPr>
+        <w:t>.</w:t>
       </w:r>
     </w:p>
     <w:p>
@@ -1154,45 +2087,324 @@
           <w:rFonts w:ascii="Segoe UI" w:hAnsi="Segoe UI" w:cs="Segoe UI"/>
           <w:sz w:val="28"/>
         </w:rPr>
-        <w:t xml:space="preserve">Выполнение </w:t>
-      </w:r>
-      <w:r>
-        <w:rPr>
-          <w:rFonts w:ascii="Segoe UI" w:hAnsi="Segoe UI" w:cs="Segoe UI"/>
-          <w:sz w:val="28"/>
-          <w:lang w:val="en-US"/>
-        </w:rPr>
-        <w:t>suitability-</w:t>
-      </w:r>
-      <w:r>
-        <w:rPr>
-          <w:rFonts w:ascii="Segoe UI" w:hAnsi="Segoe UI" w:cs="Segoe UI"/>
-          <w:sz w:val="28"/>
-        </w:rPr>
-        <w:t>анализа</w:t>
+        <w:t>Максимально</w:t>
+      </w:r>
+      <w:r>
+        <w:rPr>
+          <w:rFonts w:ascii="Segoe UI" w:hAnsi="Segoe UI" w:cs="Segoe UI"/>
+          <w:sz w:val="28"/>
+        </w:rPr>
+        <w:t xml:space="preserve"> </w:t>
+      </w:r>
+      <w:r>
+        <w:rPr>
+          <w:rFonts w:ascii="Segoe UI" w:hAnsi="Segoe UI" w:cs="Segoe UI"/>
+          <w:sz w:val="28"/>
+        </w:rPr>
+        <w:t>ускорить</w:t>
+      </w:r>
+      <w:r>
+        <w:rPr>
+          <w:rFonts w:ascii="Segoe UI" w:hAnsi="Segoe UI" w:cs="Segoe UI"/>
+          <w:sz w:val="28"/>
+        </w:rPr>
+        <w:t xml:space="preserve"> </w:t>
+      </w:r>
+      <w:r>
+        <w:rPr>
+          <w:rFonts w:ascii="Segoe UI" w:hAnsi="Segoe UI" w:cs="Segoe UI"/>
+          <w:sz w:val="28"/>
+        </w:rPr>
+        <w:t>выполнение</w:t>
+      </w:r>
+      <w:r>
+        <w:rPr>
+          <w:rFonts w:ascii="Segoe UI" w:hAnsi="Segoe UI" w:cs="Segoe UI"/>
+          <w:sz w:val="28"/>
+        </w:rPr>
+        <w:t xml:space="preserve"> </w:t>
+      </w:r>
+      <w:r>
+        <w:rPr>
+          <w:rFonts w:ascii="Segoe UI" w:hAnsi="Segoe UI" w:cs="Segoe UI"/>
+          <w:sz w:val="28"/>
+        </w:rPr>
+        <w:t>программы,</w:t>
+      </w:r>
+      <w:r>
+        <w:rPr>
+          <w:rFonts w:ascii="Segoe UI" w:hAnsi="Segoe UI" w:cs="Segoe UI"/>
+          <w:sz w:val="28"/>
+        </w:rPr>
+        <w:t xml:space="preserve"> убедиться в корректности ее </w:t>
+      </w:r>
+      <w:r>
+        <w:rPr>
+          <w:rFonts w:ascii="Segoe UI" w:hAnsi="Segoe UI" w:cs="Segoe UI"/>
+          <w:sz w:val="28"/>
+        </w:rPr>
+        <w:t>работы,</w:t>
+      </w:r>
+      <w:r>
+        <w:rPr>
+          <w:rFonts w:ascii="Segoe UI" w:hAnsi="Segoe UI" w:cs="Segoe UI"/>
+          <w:sz w:val="28"/>
+        </w:rPr>
+        <w:t xml:space="preserve"> </w:t>
+      </w:r>
+      <w:r>
+        <w:rPr>
+          <w:rFonts w:ascii="Segoe UI" w:hAnsi="Segoe UI" w:cs="Segoe UI"/>
+          <w:sz w:val="28"/>
+        </w:rPr>
+        <w:t>построить</w:t>
+      </w:r>
+      <w:r>
+        <w:rPr>
+          <w:rFonts w:ascii="Segoe UI" w:hAnsi="Segoe UI" w:cs="Segoe UI"/>
+          <w:sz w:val="28"/>
+        </w:rPr>
+        <w:t xml:space="preserve"> </w:t>
+      </w:r>
+      <w:r>
+        <w:rPr>
+          <w:rFonts w:ascii="Segoe UI" w:hAnsi="Segoe UI" w:cs="Segoe UI"/>
+          <w:sz w:val="28"/>
+        </w:rPr>
+        <w:t>совместные</w:t>
+      </w:r>
+      <w:r>
+        <w:rPr>
+          <w:rFonts w:ascii="Segoe UI" w:hAnsi="Segoe UI" w:cs="Segoe UI"/>
+          <w:sz w:val="28"/>
+        </w:rPr>
+        <w:t xml:space="preserve"> </w:t>
+      </w:r>
+      <w:proofErr w:type="spellStart"/>
+      <w:r>
+        <w:rPr>
+          <w:rFonts w:ascii="Segoe UI" w:hAnsi="Segoe UI" w:cs="Segoe UI"/>
+          <w:sz w:val="28"/>
+        </w:rPr>
+        <w:t>roofline</w:t>
+      </w:r>
+      <w:proofErr w:type="spellEnd"/>
+      <w:r>
+        <w:rPr>
+          <w:rFonts w:ascii="Segoe UI" w:hAnsi="Segoe UI" w:cs="Segoe UI"/>
+          <w:sz w:val="28"/>
+        </w:rPr>
+        <w:t xml:space="preserve"> </w:t>
+      </w:r>
+      <w:r>
+        <w:rPr>
+          <w:rFonts w:ascii="Segoe UI" w:hAnsi="Segoe UI" w:cs="Segoe UI"/>
+          <w:sz w:val="28"/>
+        </w:rPr>
+        <w:t>для</w:t>
+      </w:r>
+      <w:r>
+        <w:rPr>
+          <w:rFonts w:ascii="Segoe UI" w:hAnsi="Segoe UI" w:cs="Segoe UI"/>
+          <w:sz w:val="28"/>
+        </w:rPr>
+        <w:t xml:space="preserve"> </w:t>
+      </w:r>
+      <w:r>
+        <w:rPr>
+          <w:rFonts w:ascii="Segoe UI" w:hAnsi="Segoe UI" w:cs="Segoe UI"/>
+          <w:sz w:val="28"/>
+        </w:rPr>
+        <w:t>разных</w:t>
+      </w:r>
+      <w:r>
+        <w:rPr>
+          <w:rFonts w:ascii="Segoe UI" w:hAnsi="Segoe UI" w:cs="Segoe UI"/>
+          <w:sz w:val="28"/>
+        </w:rPr>
+        <w:t xml:space="preserve"> решений, оценить, во сколько </w:t>
+      </w:r>
+      <w:r>
+        <w:rPr>
+          <w:rFonts w:ascii="Segoe UI" w:hAnsi="Segoe UI" w:cs="Segoe UI"/>
+          <w:sz w:val="28"/>
+        </w:rPr>
+        <w:t>произошло ускорение. Для сдачи лабораторной раб</w:t>
+      </w:r>
+      <w:r>
+        <w:rPr>
+          <w:rFonts w:ascii="Segoe UI" w:hAnsi="Segoe UI" w:cs="Segoe UI"/>
+          <w:sz w:val="28"/>
+        </w:rPr>
+        <w:t xml:space="preserve">оты на полный балл необходимо </w:t>
+      </w:r>
+      <w:r>
+        <w:rPr>
+          <w:rFonts w:ascii="Segoe UI" w:hAnsi="Segoe UI" w:cs="Segoe UI"/>
+          <w:sz w:val="28"/>
+        </w:rPr>
+        <w:t>получить</w:t>
+      </w:r>
+      <w:r>
+        <w:rPr>
+          <w:rFonts w:ascii="Segoe UI" w:hAnsi="Segoe UI" w:cs="Segoe UI"/>
+          <w:sz w:val="28"/>
+        </w:rPr>
+        <w:t xml:space="preserve"> </w:t>
+      </w:r>
+      <w:r>
+        <w:rPr>
+          <w:rFonts w:ascii="Segoe UI" w:hAnsi="Segoe UI" w:cs="Segoe UI"/>
+          <w:sz w:val="28"/>
+        </w:rPr>
+        <w:t>ускорение</w:t>
+      </w:r>
+      <w:r>
+        <w:rPr>
+          <w:rFonts w:ascii="Segoe UI" w:hAnsi="Segoe UI" w:cs="Segoe UI"/>
+          <w:sz w:val="28"/>
+        </w:rPr>
+        <w:t xml:space="preserve"> </w:t>
+      </w:r>
+      <w:r>
+        <w:rPr>
+          <w:rFonts w:ascii="Segoe UI" w:hAnsi="Segoe UI" w:cs="Segoe UI"/>
+          <w:sz w:val="28"/>
+        </w:rPr>
+        <w:t>для</w:t>
+      </w:r>
+      <w:r>
+        <w:rPr>
+          <w:rFonts w:ascii="Segoe UI" w:hAnsi="Segoe UI" w:cs="Segoe UI"/>
+          <w:sz w:val="28"/>
+        </w:rPr>
+        <w:t xml:space="preserve"> </w:t>
+      </w:r>
+      <w:r>
+        <w:rPr>
+          <w:rFonts w:ascii="Segoe UI" w:hAnsi="Segoe UI" w:cs="Segoe UI"/>
+          <w:sz w:val="28"/>
+        </w:rPr>
+        <w:t>последовательной</w:t>
+      </w:r>
+      <w:r>
+        <w:rPr>
+          <w:rFonts w:ascii="Segoe UI" w:hAnsi="Segoe UI" w:cs="Segoe UI"/>
+          <w:sz w:val="28"/>
+        </w:rPr>
+        <w:t xml:space="preserve"> </w:t>
+      </w:r>
+      <w:r>
+        <w:rPr>
+          <w:rFonts w:ascii="Segoe UI" w:hAnsi="Segoe UI" w:cs="Segoe UI"/>
+          <w:sz w:val="28"/>
+        </w:rPr>
+        <w:t>верси</w:t>
+      </w:r>
+      <w:r>
+        <w:rPr>
+          <w:rFonts w:ascii="Segoe UI" w:hAnsi="Segoe UI" w:cs="Segoe UI"/>
+          <w:sz w:val="28"/>
+        </w:rPr>
+        <w:t xml:space="preserve">и программы (без добавления </w:t>
+      </w:r>
+      <w:r>
+        <w:rPr>
+          <w:rFonts w:ascii="Segoe UI" w:hAnsi="Segoe UI" w:cs="Segoe UI"/>
+          <w:sz w:val="28"/>
+        </w:rPr>
+        <w:t>параллелизма,</w:t>
+      </w:r>
+      <w:r>
+        <w:rPr>
+          <w:rFonts w:ascii="Segoe UI" w:hAnsi="Segoe UI" w:cs="Segoe UI"/>
+          <w:sz w:val="28"/>
+        </w:rPr>
+        <w:t xml:space="preserve"> </w:t>
+      </w:r>
+      <w:r>
+        <w:rPr>
+          <w:rFonts w:ascii="Segoe UI" w:hAnsi="Segoe UI" w:cs="Segoe UI"/>
+          <w:sz w:val="28"/>
+        </w:rPr>
+        <w:t>за</w:t>
+      </w:r>
+      <w:r>
+        <w:rPr>
+          <w:rFonts w:ascii="Segoe UI" w:hAnsi="Segoe UI" w:cs="Segoe UI"/>
+          <w:sz w:val="28"/>
+        </w:rPr>
+        <w:t xml:space="preserve"> </w:t>
+      </w:r>
+      <w:r>
+        <w:rPr>
+          <w:rFonts w:ascii="Segoe UI" w:hAnsi="Segoe UI" w:cs="Segoe UI"/>
+          <w:sz w:val="28"/>
+        </w:rPr>
+        <w:t>счет</w:t>
+      </w:r>
+      <w:r>
+        <w:rPr>
+          <w:rFonts w:ascii="Segoe UI" w:hAnsi="Segoe UI" w:cs="Segoe UI"/>
+          <w:sz w:val="28"/>
+        </w:rPr>
+        <w:t xml:space="preserve"> оптимизаций), а затем и с</w:t>
+      </w:r>
+      <w:r>
+        <w:rPr>
+          <w:rFonts w:ascii="Segoe UI" w:hAnsi="Segoe UI" w:cs="Segoe UI"/>
+          <w:sz w:val="28"/>
+        </w:rPr>
+        <w:t xml:space="preserve"> </w:t>
+      </w:r>
+      <w:r>
+        <w:rPr>
+          <w:rFonts w:ascii="Segoe UI" w:hAnsi="Segoe UI" w:cs="Segoe UI"/>
+          <w:sz w:val="28"/>
+        </w:rPr>
+        <w:t>добавлением</w:t>
+      </w:r>
+      <w:r>
+        <w:rPr>
+          <w:rFonts w:ascii="Segoe UI" w:hAnsi="Segoe UI" w:cs="Segoe UI"/>
+          <w:sz w:val="28"/>
+        </w:rPr>
+        <w:t xml:space="preserve"> параллелизма. </w:t>
+      </w:r>
+      <w:r>
+        <w:rPr>
+          <w:rFonts w:ascii="Segoe UI" w:hAnsi="Segoe UI" w:cs="Segoe UI"/>
+          <w:sz w:val="28"/>
+        </w:rPr>
+        <w:t>Зафиксировать оба шага в отчете.</w:t>
       </w:r>
     </w:p>
     <w:p>
       <w:pPr>
-        <w:jc w:val="center"/>
+        <w:rPr>
+          <w:rFonts w:ascii="Segoe UI" w:hAnsi="Segoe UI" w:cs="Segoe UI"/>
+          <w:sz w:val="28"/>
+        </w:rPr>
+      </w:pPr>
+      <w:r>
         <w:rPr>
           <w:rFonts w:ascii="Segoe UI" w:hAnsi="Segoe UI" w:cs="Segoe UI"/>
           <w:sz w:val="28"/>
           <w:lang w:val="en-US"/>
         </w:rPr>
-      </w:pPr>
-      <w:r>
-        <w:rPr>
-          <w:rFonts w:ascii="Segoe UI" w:hAnsi="Segoe UI" w:cs="Segoe UI"/>
-          <w:noProof/>
-          <w:sz w:val="28"/>
-          <w:lang w:eastAsia="ru-RU"/>
-        </w:rPr>
         <w:drawing>
-          <wp:inline distT="0" distB="0" distL="0" distR="0" wp14:anchorId="244CDAC0" wp14:editId="5B18D3FD">
-            <wp:extent cx="9560966" cy="4923073"/>
+          <wp:anchor distT="0" distB="0" distL="114300" distR="114300" simplePos="0" relativeHeight="251659264" behindDoc="0" locked="0" layoutInCell="1" allowOverlap="1" wp14:anchorId="643B8A3F" wp14:editId="5B338B98">
+            <wp:simplePos x="0" y="0"/>
+            <wp:positionH relativeFrom="column">
+              <wp:posOffset>784860</wp:posOffset>
+            </wp:positionH>
+            <wp:positionV relativeFrom="paragraph">
+              <wp:posOffset>403225</wp:posOffset>
+            </wp:positionV>
+            <wp:extent cx="8246110" cy="4686300"/>
             <wp:effectExtent l="0" t="0" r="2540" b="0"/>
-            <wp:docPr id="2" name="Рисунок 2"/>
+            <wp:wrapTopAndBottom/>
+            <wp:docPr id="8" name="Рисунок 8"/>
             <wp:cNvGraphicFramePr>
               <a:graphicFrameLocks xmlns:a="http://schemas.openxmlformats.org/drawingml/2006/main" noChangeAspect="1"/>
             </wp:cNvGraphicFramePr>
@@ -1212,7 +2424,7 @@
                   <pic:spPr>
                     <a:xfrm>
                       <a:off x="0" y="0"/>
-                      <a:ext cx="9562575" cy="4923901"/>
+                      <a:ext cx="8246110" cy="4686300"/>
                     </a:xfrm>
                     <a:prstGeom prst="rect">
                       <a:avLst/>
@@ -1221,8 +2433,36 @@
                 </pic:pic>
               </a:graphicData>
             </a:graphic>
-          </wp:inline>
+            <wp14:sizeRelH relativeFrom="margin">
+              <wp14:pctWidth>0</wp14:pctWidth>
+            </wp14:sizeRelH>
+            <wp14:sizeRelV relativeFrom="margin">
+              <wp14:pctHeight>0</wp14:pctHeight>
+            </wp14:sizeRelV>
+          </wp:anchor>
         </w:drawing>
+      </w:r>
+      <w:r>
+        <w:rPr>
+          <w:rFonts w:ascii="Segoe UI" w:hAnsi="Segoe UI" w:cs="Segoe UI"/>
+          <w:sz w:val="28"/>
+        </w:rPr>
+        <w:t xml:space="preserve">Выполнение </w:t>
+      </w:r>
+      <w:r>
+        <w:rPr>
+          <w:rFonts w:ascii="Segoe UI" w:hAnsi="Segoe UI" w:cs="Segoe UI"/>
+          <w:sz w:val="28"/>
+          <w:lang w:val="en-US"/>
+        </w:rPr>
+        <w:t>suitability-</w:t>
+      </w:r>
+      <w:r>
+        <w:rPr>
+          <w:rFonts w:ascii="Segoe UI" w:hAnsi="Segoe UI" w:cs="Segoe UI"/>
+          <w:sz w:val="28"/>
+        </w:rPr>
+        <w:t>анализа</w:t>
       </w:r>
     </w:p>
     <w:p>
@@ -1237,16 +2477,23 @@
       <w:r>
         <w:rPr>
           <w:rFonts w:ascii="Segoe UI" w:hAnsi="Segoe UI" w:cs="Segoe UI"/>
-          <w:noProof/>
-          <w:sz w:val="28"/>
-          <w:lang w:eastAsia="ru-RU"/>
+          <w:sz w:val="28"/>
+          <w:lang w:val="en-US"/>
         </w:rPr>
         <w:lastRenderedPageBreak/>
         <w:drawing>
-          <wp:inline distT="0" distB="0" distL="0" distR="0" wp14:anchorId="3B1F1A45" wp14:editId="7A2602E5">
-            <wp:extent cx="9919411" cy="6022902"/>
-            <wp:effectExtent l="0" t="0" r="5715" b="0"/>
-            <wp:docPr id="7" name="Рисунок 7"/>
+          <wp:anchor distT="0" distB="0" distL="114300" distR="114300" simplePos="0" relativeHeight="251667456" behindDoc="0" locked="0" layoutInCell="1" allowOverlap="1" wp14:anchorId="09E59AFE" wp14:editId="4877C99B">
+            <wp:simplePos x="0" y="0"/>
+            <wp:positionH relativeFrom="column">
+              <wp:posOffset>382905</wp:posOffset>
+            </wp:positionH>
+            <wp:positionV relativeFrom="paragraph">
+              <wp:posOffset>87630</wp:posOffset>
+            </wp:positionV>
+            <wp:extent cx="9429750" cy="6614795"/>
+            <wp:effectExtent l="0" t="0" r="0" b="0"/>
+            <wp:wrapTopAndBottom/>
+            <wp:docPr id="18" name="Рисунок 18"/>
             <wp:cNvGraphicFramePr>
               <a:graphicFrameLocks xmlns:a="http://schemas.openxmlformats.org/drawingml/2006/main" noChangeAspect="1"/>
             </wp:cNvGraphicFramePr>
@@ -1266,7 +2513,7 @@
                   <pic:spPr>
                     <a:xfrm>
                       <a:off x="0" y="0"/>
-                      <a:ext cx="9920108" cy="6023325"/>
+                      <a:ext cx="9429750" cy="6614795"/>
                     </a:xfrm>
                     <a:prstGeom prst="rect">
                       <a:avLst/>
@@ -1275,7 +2522,13 @@
                 </pic:pic>
               </a:graphicData>
             </a:graphic>
-          </wp:inline>
+            <wp14:sizeRelH relativeFrom="margin">
+              <wp14:pctWidth>0</wp14:pctWidth>
+            </wp14:sizeRelH>
+            <wp14:sizeRelV relativeFrom="margin">
+              <wp14:pctHeight>0</wp14:pctHeight>
+            </wp14:sizeRelV>
+          </wp:anchor>
         </w:drawing>
       </w:r>
     </w:p>
@@ -1284,16 +2537,15 @@
         <w:rPr>
           <w:rFonts w:ascii="Segoe UI" w:hAnsi="Segoe UI" w:cs="Segoe UI"/>
           <w:sz w:val="28"/>
-          <w:lang w:val="en-US"/>
         </w:rPr>
       </w:pPr>
       <w:r>
         <w:rPr>
           <w:rFonts w:ascii="Segoe UI" w:hAnsi="Segoe UI" w:cs="Segoe UI"/>
           <w:sz w:val="28"/>
-          <w:lang w:val="en-US"/>
-        </w:rPr>
-        <w:br w:type="page"/>
+        </w:rPr>
+        <w:lastRenderedPageBreak/>
+        <w:t>После оптимизации</w:t>
       </w:r>
     </w:p>
     <w:p>
@@ -1303,22 +2555,7 @@
           <w:sz w:val="28"/>
         </w:rPr>
       </w:pPr>
-      <w:r>
-        <w:rPr>
-          <w:rFonts w:ascii="Segoe UI" w:hAnsi="Segoe UI" w:cs="Segoe UI"/>
-          <w:sz w:val="28"/>
-        </w:rPr>
-        <w:lastRenderedPageBreak/>
-        <w:t>После оптимизации</w:t>
-      </w:r>
-    </w:p>
-    <w:p>
-      <w:pPr>
-        <w:rPr>
-          <w:rFonts w:ascii="Segoe UI" w:hAnsi="Segoe UI" w:cs="Segoe UI"/>
-          <w:sz w:val="28"/>
-        </w:rPr>
-      </w:pPr>
+      <w:bookmarkStart w:id="0" w:name="_GoBack"/>
       <w:r>
         <w:rPr>
           <w:rFonts w:ascii="Segoe UI" w:hAnsi="Segoe UI" w:cs="Segoe UI"/>
@@ -1362,6 +2599,7 @@
           </wp:inline>
         </w:drawing>
       </w:r>
+      <w:bookmarkEnd w:id="0"/>
       <w:r>
         <w:rPr>
           <w:rFonts w:ascii="Segoe UI" w:hAnsi="Segoe UI" w:cs="Segoe UI"/>
@@ -1725,8 +2963,9 @@
       <w:r>
         <w:rPr>
           <w:rFonts w:ascii="Segoe UI" w:hAnsi="Segoe UI" w:cs="Segoe UI"/>
-          <w:sz w:val="28"/>
-          <w:lang w:val="en-US"/>
+          <w:noProof/>
+          <w:sz w:val="28"/>
+          <w:lang w:eastAsia="ru-RU"/>
         </w:rPr>
         <w:lastRenderedPageBreak/>
         <w:drawing>
@@ -1765,8 +3004,6 @@
           </wp:inline>
         </w:drawing>
       </w:r>
-      <w:bookmarkStart w:id="0" w:name="_GoBack"/>
-      <w:bookmarkEnd w:id="0"/>
     </w:p>
     <w:sectPr>
       <w:pgSz w:w="16838" w:h="11906" w:orient="landscape"/>

</xml_diff>

<commit_message>
lab 4 has been done
</commit_message>
<xml_diff>
--- a/LABS/SR4/LR4-report.docx
+++ b/LABS/SR4/LR4-report.docx
@@ -1733,7 +1733,7 @@
           <w:rFonts w:ascii="Segoe UI" w:hAnsi="Segoe UI" w:cs="Segoe UI"/>
           <w:noProof/>
           <w:sz w:val="28"/>
-          <w:lang w:val="en-US" w:eastAsia="ru-RU"/>
+          <w:lang w:eastAsia="ru-RU"/>
         </w:rPr>
       </w:pPr>
       <w:r>
@@ -1741,7 +1741,7 @@
           <w:rFonts w:ascii="Segoe UI" w:hAnsi="Segoe UI" w:cs="Segoe UI"/>
           <w:noProof/>
           <w:sz w:val="28"/>
-          <w:lang w:val="en-US" w:eastAsia="ru-RU"/>
+          <w:lang w:eastAsia="ru-RU"/>
         </w:rPr>
         <w:lastRenderedPageBreak/>
         <w:drawing>
@@ -1801,7 +1801,16 @@
           <w:sz w:val="28"/>
           <w:lang w:val="en-US" w:eastAsia="ru-RU"/>
         </w:rPr>
-        <w:t>Hotspot #1</w:t>
+        <w:t>Hotspot</w:t>
+      </w:r>
+      <w:r>
+        <w:rPr>
+          <w:rFonts w:ascii="Segoe UI" w:hAnsi="Segoe UI" w:cs="Segoe UI"/>
+          <w:noProof/>
+          <w:sz w:val="28"/>
+          <w:lang w:eastAsia="ru-RU"/>
+        </w:rPr>
+        <w:t xml:space="preserve"> #1</w:t>
       </w:r>
     </w:p>
     <w:p>
@@ -1810,7 +1819,7 @@
           <w:rFonts w:ascii="Segoe UI" w:hAnsi="Segoe UI" w:cs="Segoe UI"/>
           <w:noProof/>
           <w:sz w:val="28"/>
-          <w:lang w:val="en-US" w:eastAsia="ru-RU"/>
+          <w:lang w:eastAsia="ru-RU"/>
         </w:rPr>
       </w:pPr>
     </w:p>
@@ -1820,7 +1829,7 @@
           <w:rFonts w:ascii="Segoe UI" w:hAnsi="Segoe UI" w:cs="Segoe UI"/>
           <w:noProof/>
           <w:sz w:val="28"/>
-          <w:lang w:val="en-US" w:eastAsia="ru-RU"/>
+          <w:lang w:eastAsia="ru-RU"/>
         </w:rPr>
       </w:pPr>
     </w:p>
@@ -1830,7 +1839,7 @@
           <w:rFonts w:ascii="Segoe UI" w:hAnsi="Segoe UI" w:cs="Segoe UI"/>
           <w:noProof/>
           <w:sz w:val="28"/>
-          <w:lang w:val="en-US" w:eastAsia="ru-RU"/>
+          <w:lang w:eastAsia="ru-RU"/>
         </w:rPr>
       </w:pPr>
       <w:r>
@@ -1838,7 +1847,7 @@
           <w:rFonts w:ascii="Segoe UI" w:hAnsi="Segoe UI" w:cs="Segoe UI"/>
           <w:noProof/>
           <w:sz w:val="28"/>
-          <w:lang w:val="en-US" w:eastAsia="ru-RU"/>
+          <w:lang w:eastAsia="ru-RU"/>
         </w:rPr>
         <w:lastRenderedPageBreak/>
         <w:drawing>
@@ -1898,7 +1907,16 @@
           <w:sz w:val="28"/>
           <w:lang w:val="en-US" w:eastAsia="ru-RU"/>
         </w:rPr>
-        <w:t>Hotspot #2</w:t>
+        <w:t>Hotspot</w:t>
+      </w:r>
+      <w:r>
+        <w:rPr>
+          <w:rFonts w:ascii="Segoe UI" w:hAnsi="Segoe UI" w:cs="Segoe UI"/>
+          <w:noProof/>
+          <w:sz w:val="28"/>
+          <w:lang w:eastAsia="ru-RU"/>
+        </w:rPr>
+        <w:t xml:space="preserve"> #2</w:t>
       </w:r>
     </w:p>
     <w:p>
@@ -1907,7 +1925,7 @@
           <w:rFonts w:ascii="Segoe UI" w:hAnsi="Segoe UI" w:cs="Segoe UI"/>
           <w:noProof/>
           <w:sz w:val="28"/>
-          <w:lang w:val="en-US" w:eastAsia="ru-RU"/>
+          <w:lang w:eastAsia="ru-RU"/>
         </w:rPr>
       </w:pPr>
     </w:p>
@@ -1917,7 +1935,7 @@
           <w:rFonts w:ascii="Segoe UI" w:hAnsi="Segoe UI" w:cs="Segoe UI"/>
           <w:noProof/>
           <w:sz w:val="28"/>
-          <w:lang w:val="en-US" w:eastAsia="ru-RU"/>
+          <w:lang w:eastAsia="ru-RU"/>
         </w:rPr>
       </w:pPr>
       <w:r>
@@ -1925,7 +1943,7 @@
           <w:rFonts w:ascii="Segoe UI" w:hAnsi="Segoe UI" w:cs="Segoe UI"/>
           <w:noProof/>
           <w:sz w:val="28"/>
-          <w:lang w:val="en-US" w:eastAsia="ru-RU"/>
+          <w:lang w:eastAsia="ru-RU"/>
         </w:rPr>
         <w:br w:type="page"/>
       </w:r>
@@ -1936,7 +1954,7 @@
           <w:rFonts w:ascii="Segoe UI" w:hAnsi="Segoe UI" w:cs="Segoe UI"/>
           <w:noProof/>
           <w:sz w:val="28"/>
-          <w:lang w:val="en-US" w:eastAsia="ru-RU"/>
+          <w:lang w:eastAsia="ru-RU"/>
         </w:rPr>
       </w:pPr>
       <w:r>
@@ -1944,7 +1962,7 @@
           <w:rFonts w:ascii="Segoe UI" w:hAnsi="Segoe UI" w:cs="Segoe UI"/>
           <w:noProof/>
           <w:sz w:val="28"/>
-          <w:lang w:val="en-US" w:eastAsia="ru-RU"/>
+          <w:lang w:eastAsia="ru-RU"/>
         </w:rPr>
         <w:lastRenderedPageBreak/>
         <w:drawing>
@@ -2004,7 +2022,16 @@
           <w:sz w:val="28"/>
           <w:lang w:val="en-US" w:eastAsia="ru-RU"/>
         </w:rPr>
-        <w:t>Hotspot #3</w:t>
+        <w:t>Hotspot</w:t>
+      </w:r>
+      <w:r>
+        <w:rPr>
+          <w:rFonts w:ascii="Segoe UI" w:hAnsi="Segoe UI" w:cs="Segoe UI"/>
+          <w:noProof/>
+          <w:sz w:val="28"/>
+          <w:lang w:eastAsia="ru-RU"/>
+        </w:rPr>
+        <w:t xml:space="preserve"> #3</w:t>
       </w:r>
     </w:p>
     <w:p>
@@ -2013,7 +2040,7 @@
           <w:rFonts w:ascii="Segoe UI" w:hAnsi="Segoe UI" w:cs="Segoe UI"/>
           <w:noProof/>
           <w:sz w:val="28"/>
-          <w:lang w:val="en-US" w:eastAsia="ru-RU"/>
+          <w:lang w:eastAsia="ru-RU"/>
         </w:rPr>
       </w:pPr>
     </w:p>
@@ -2024,7 +2051,6 @@
           <w:b/>
           <w:color w:val="365F91" w:themeColor="accent1" w:themeShade="BF"/>
           <w:sz w:val="28"/>
-          <w:lang w:val="en-US"/>
         </w:rPr>
       </w:pPr>
       <w:r>
@@ -2355,14 +2381,7 @@
           <w:rFonts w:ascii="Segoe UI" w:hAnsi="Segoe UI" w:cs="Segoe UI"/>
           <w:sz w:val="28"/>
         </w:rPr>
-        <w:t xml:space="preserve"> </w:t>
-      </w:r>
-      <w:r>
-        <w:rPr>
-          <w:rFonts w:ascii="Segoe UI" w:hAnsi="Segoe UI" w:cs="Segoe UI"/>
-          <w:sz w:val="28"/>
-        </w:rPr>
-        <w:t>добавлением</w:t>
+        <w:t xml:space="preserve"> добавлением</w:t>
       </w:r>
       <w:r>
         <w:rPr>
@@ -2389,8 +2408,9 @@
       <w:r>
         <w:rPr>
           <w:rFonts w:ascii="Segoe UI" w:hAnsi="Segoe UI" w:cs="Segoe UI"/>
-          <w:sz w:val="28"/>
-          <w:lang w:val="en-US"/>
+          <w:noProof/>
+          <w:sz w:val="28"/>
+          <w:lang w:eastAsia="ru-RU"/>
         </w:rPr>
         <w:drawing>
           <wp:anchor distT="0" distB="0" distL="114300" distR="114300" simplePos="0" relativeHeight="251659264" behindDoc="0" locked="0" layoutInCell="1" allowOverlap="1" wp14:anchorId="643B8A3F" wp14:editId="5B338B98">
@@ -2455,7 +2475,14 @@
           <w:sz w:val="28"/>
           <w:lang w:val="en-US"/>
         </w:rPr>
-        <w:t>suitability-</w:t>
+        <w:t>suitability</w:t>
+      </w:r>
+      <w:r>
+        <w:rPr>
+          <w:rFonts w:ascii="Segoe UI" w:hAnsi="Segoe UI" w:cs="Segoe UI"/>
+          <w:sz w:val="28"/>
+        </w:rPr>
+        <w:t>-</w:t>
       </w:r>
       <w:r>
         <w:rPr>
@@ -2471,14 +2498,14 @@
         <w:rPr>
           <w:rFonts w:ascii="Segoe UI" w:hAnsi="Segoe UI" w:cs="Segoe UI"/>
           <w:sz w:val="28"/>
-          <w:lang w:val="en-US"/>
         </w:rPr>
       </w:pPr>
       <w:r>
         <w:rPr>
           <w:rFonts w:ascii="Segoe UI" w:hAnsi="Segoe UI" w:cs="Segoe UI"/>
-          <w:sz w:val="28"/>
-          <w:lang w:val="en-US"/>
+          <w:noProof/>
+          <w:sz w:val="28"/>
+          <w:lang w:eastAsia="ru-RU"/>
         </w:rPr>
         <w:lastRenderedPageBreak/>
         <w:drawing>
@@ -2545,7 +2572,7 @@
           <w:sz w:val="28"/>
         </w:rPr>
         <w:lastRenderedPageBreak/>
-        <w:t>После оптимизации</w:t>
+        <w:t>Оптимизация последовательного алгоритма:</w:t>
       </w:r>
     </w:p>
     <w:p>
@@ -2553,21 +2580,981 @@
         <w:rPr>
           <w:rFonts w:ascii="Segoe UI" w:hAnsi="Segoe UI" w:cs="Segoe UI"/>
           <w:sz w:val="28"/>
+          <w:lang w:val="en-US"/>
         </w:rPr>
       </w:pPr>
-      <w:bookmarkStart w:id="0" w:name="_GoBack"/>
-      <w:r>
-        <w:rPr>
-          <w:rFonts w:ascii="Segoe UI" w:hAnsi="Segoe UI" w:cs="Segoe UI"/>
-          <w:noProof/>
-          <w:sz w:val="28"/>
-          <w:lang w:eastAsia="ru-RU"/>
-        </w:rPr>
+      <w:r>
+        <w:rPr>
+          <w:rFonts w:ascii="Segoe UI" w:hAnsi="Segoe UI" w:cs="Segoe UI"/>
+          <w:sz w:val="28"/>
+        </w:rPr>
+        <w:t>- раскручивание двумерного массива в одномерный вектор;</w:t>
+      </w:r>
+    </w:p>
+    <w:p>
+      <w:pPr>
+        <w:rPr>
+          <w:rFonts w:ascii="Segoe UI" w:hAnsi="Segoe UI" w:cs="Segoe UI"/>
+          <w:sz w:val="28"/>
+        </w:rPr>
+      </w:pPr>
+      <w:r>
+        <w:rPr>
+          <w:rFonts w:ascii="Segoe UI" w:hAnsi="Segoe UI" w:cs="Segoe UI"/>
+          <w:sz w:val="28"/>
+          <w:lang w:val="en-US"/>
+        </w:rPr>
+        <w:t xml:space="preserve">- </w:t>
+      </w:r>
+      <w:proofErr w:type="gramStart"/>
+      <w:r>
+        <w:rPr>
+          <w:rFonts w:ascii="Segoe UI" w:hAnsi="Segoe UI" w:cs="Segoe UI"/>
+          <w:sz w:val="28"/>
+        </w:rPr>
+        <w:t>изменение</w:t>
+      </w:r>
+      <w:proofErr w:type="gramEnd"/>
+      <w:r>
+        <w:rPr>
+          <w:rFonts w:ascii="Segoe UI" w:hAnsi="Segoe UI" w:cs="Segoe UI"/>
+          <w:sz w:val="28"/>
+        </w:rPr>
+        <w:t xml:space="preserve"> порядка циклов.</w:t>
+      </w:r>
+    </w:p>
+    <w:p>
+      <w:pPr>
+        <w:rPr>
+          <w:rFonts w:ascii="Segoe UI" w:hAnsi="Segoe UI" w:cs="Segoe UI"/>
+          <w:sz w:val="28"/>
+        </w:rPr>
+      </w:pPr>
+      <w:r>
+        <w:rPr>
+          <w:rFonts w:ascii="Segoe UI" w:hAnsi="Segoe UI" w:cs="Segoe UI"/>
+          <w:sz w:val="28"/>
+        </w:rPr>
+        <w:t>Результаты оптимизации:</w:t>
+      </w:r>
+    </w:p>
+    <w:tbl>
+      <w:tblPr>
+        <w:tblStyle w:val="a5"/>
+        <w:tblpPr w:leftFromText="180" w:rightFromText="180" w:vertAnchor="text" w:horzAnchor="margin" w:tblpY="1"/>
+        <w:tblOverlap w:val="never"/>
+        <w:tblW w:w="0" w:type="auto"/>
+        <w:tblLook w:val="04A0" w:firstRow="1" w:lastRow="0" w:firstColumn="1" w:lastColumn="0" w:noHBand="0" w:noVBand="1"/>
+      </w:tblPr>
+      <w:tblGrid>
+        <w:gridCol w:w="5371"/>
+        <w:gridCol w:w="5284"/>
+        <w:gridCol w:w="5265"/>
+      </w:tblGrid>
+      <w:tr>
+        <w:trPr>
+          <w:trHeight w:val="2403"/>
+        </w:trPr>
+        <w:tc>
+          <w:tcPr>
+            <w:tcW w:w="5371" w:type="dxa"/>
+          </w:tcPr>
+          <w:p>
+            <w:pPr>
+              <w:rPr>
+                <w:rFonts w:ascii="Segoe UI" w:hAnsi="Segoe UI" w:cs="Segoe UI"/>
+                <w:sz w:val="24"/>
+                <w:szCs w:val="24"/>
+                <w:lang w:val="en-US"/>
+              </w:rPr>
+            </w:pPr>
+            <w:r>
+              <w:rPr>
+                <w:rFonts w:ascii="Segoe UI" w:hAnsi="Segoe UI" w:cs="Segoe UI"/>
+                <w:sz w:val="24"/>
+                <w:szCs w:val="24"/>
+                <w:lang w:val="en-US"/>
+              </w:rPr>
+              <w:t xml:space="preserve">Usage: graph.exe </w:t>
+            </w:r>
+            <w:proofErr w:type="spellStart"/>
+            <w:r>
+              <w:rPr>
+                <w:rFonts w:ascii="Segoe UI" w:hAnsi="Segoe UI" w:cs="Segoe UI"/>
+                <w:sz w:val="24"/>
+                <w:szCs w:val="24"/>
+                <w:lang w:val="en-US"/>
+              </w:rPr>
+              <w:t>vertex_num</w:t>
+            </w:r>
+            <w:proofErr w:type="spellEnd"/>
+            <w:r>
+              <w:rPr>
+                <w:rFonts w:ascii="Segoe UI" w:hAnsi="Segoe UI" w:cs="Segoe UI"/>
+                <w:sz w:val="24"/>
+                <w:szCs w:val="24"/>
+                <w:lang w:val="en-US"/>
+              </w:rPr>
+              <w:t xml:space="preserve"> [default is 400].</w:t>
+            </w:r>
+          </w:p>
+          <w:p>
+            <w:pPr>
+              <w:rPr>
+                <w:rFonts w:ascii="Segoe UI" w:hAnsi="Segoe UI" w:cs="Segoe UI"/>
+                <w:sz w:val="24"/>
+                <w:szCs w:val="24"/>
+                <w:lang w:val="en-US"/>
+              </w:rPr>
+            </w:pPr>
+          </w:p>
+          <w:p>
+            <w:pPr>
+              <w:rPr>
+                <w:rFonts w:ascii="Segoe UI" w:hAnsi="Segoe UI" w:cs="Segoe UI"/>
+                <w:sz w:val="24"/>
+                <w:szCs w:val="24"/>
+                <w:lang w:val="en-US"/>
+              </w:rPr>
+            </w:pPr>
+            <w:r>
+              <w:rPr>
+                <w:rFonts w:ascii="Segoe UI" w:hAnsi="Segoe UI" w:cs="Segoe UI"/>
+                <w:sz w:val="24"/>
+                <w:szCs w:val="24"/>
+                <w:lang w:val="en-US"/>
+              </w:rPr>
+              <w:t>0 5 8</w:t>
+            </w:r>
+          </w:p>
+          <w:p>
+            <w:pPr>
+              <w:rPr>
+                <w:rFonts w:ascii="Segoe UI" w:hAnsi="Segoe UI" w:cs="Segoe UI"/>
+                <w:sz w:val="24"/>
+                <w:szCs w:val="24"/>
+                <w:lang w:val="en-US"/>
+              </w:rPr>
+            </w:pPr>
+            <w:r>
+              <w:rPr>
+                <w:rFonts w:ascii="Segoe UI" w:hAnsi="Segoe UI" w:cs="Segoe UI"/>
+                <w:sz w:val="24"/>
+                <w:szCs w:val="24"/>
+                <w:lang w:val="en-US"/>
+              </w:rPr>
+              <w:t>3 0 1</w:t>
+            </w:r>
+          </w:p>
+          <w:p>
+            <w:pPr>
+              <w:rPr>
+                <w:rFonts w:ascii="Segoe UI" w:hAnsi="Segoe UI" w:cs="Segoe UI"/>
+                <w:sz w:val="24"/>
+                <w:szCs w:val="24"/>
+                <w:lang w:val="en-US"/>
+              </w:rPr>
+            </w:pPr>
+            <w:r>
+              <w:rPr>
+                <w:rFonts w:ascii="Segoe UI" w:hAnsi="Segoe UI" w:cs="Segoe UI"/>
+                <w:sz w:val="24"/>
+                <w:szCs w:val="24"/>
+                <w:lang w:val="en-US"/>
+              </w:rPr>
+              <w:t>6 2 0</w:t>
+            </w:r>
+          </w:p>
+          <w:p>
+            <w:pPr>
+              <w:rPr>
+                <w:rFonts w:ascii="Segoe UI" w:hAnsi="Segoe UI" w:cs="Segoe UI"/>
+                <w:sz w:val="24"/>
+                <w:szCs w:val="24"/>
+                <w:lang w:val="en-US"/>
+              </w:rPr>
+            </w:pPr>
+          </w:p>
+          <w:p>
+            <w:pPr>
+              <w:rPr>
+                <w:rFonts w:ascii="Segoe UI" w:hAnsi="Segoe UI" w:cs="Segoe UI"/>
+                <w:sz w:val="24"/>
+                <w:szCs w:val="24"/>
+                <w:lang w:val="en-US"/>
+              </w:rPr>
+            </w:pPr>
+            <w:r>
+              <w:rPr>
+                <w:rFonts w:ascii="Segoe UI" w:hAnsi="Segoe UI" w:cs="Segoe UI"/>
+                <w:sz w:val="24"/>
+                <w:szCs w:val="24"/>
+                <w:lang w:val="en-US"/>
+              </w:rPr>
+              <w:t>Test run started</w:t>
+            </w:r>
+          </w:p>
+          <w:p>
+            <w:pPr>
+              <w:rPr>
+                <w:rFonts w:ascii="Segoe UI" w:hAnsi="Segoe UI" w:cs="Segoe UI"/>
+                <w:sz w:val="24"/>
+                <w:szCs w:val="24"/>
+                <w:lang w:val="en-US"/>
+              </w:rPr>
+            </w:pPr>
+            <w:r>
+              <w:rPr>
+                <w:rFonts w:ascii="Segoe UI" w:hAnsi="Segoe UI" w:cs="Segoe UI"/>
+                <w:sz w:val="24"/>
+                <w:szCs w:val="24"/>
+                <w:lang w:val="en-US"/>
+              </w:rPr>
+              <w:t>Test results:</w:t>
+            </w:r>
+          </w:p>
+          <w:p>
+            <w:pPr>
+              <w:rPr>
+                <w:rFonts w:ascii="Segoe UI" w:hAnsi="Segoe UI" w:cs="Segoe UI"/>
+                <w:sz w:val="24"/>
+                <w:szCs w:val="24"/>
+                <w:lang w:val="en-US"/>
+              </w:rPr>
+            </w:pPr>
+          </w:p>
+          <w:p>
+            <w:pPr>
+              <w:rPr>
+                <w:rFonts w:ascii="Segoe UI" w:hAnsi="Segoe UI" w:cs="Segoe UI"/>
+                <w:sz w:val="24"/>
+                <w:szCs w:val="24"/>
+                <w:lang w:val="en-US"/>
+              </w:rPr>
+            </w:pPr>
+            <w:r>
+              <w:rPr>
+                <w:rFonts w:ascii="Segoe UI" w:hAnsi="Segoe UI" w:cs="Segoe UI"/>
+                <w:sz w:val="24"/>
+                <w:szCs w:val="24"/>
+                <w:lang w:val="en-US"/>
+              </w:rPr>
+              <w:t>0 5 6</w:t>
+            </w:r>
+          </w:p>
+          <w:p>
+            <w:pPr>
+              <w:rPr>
+                <w:rFonts w:ascii="Segoe UI" w:hAnsi="Segoe UI" w:cs="Segoe UI"/>
+                <w:sz w:val="24"/>
+                <w:szCs w:val="24"/>
+                <w:lang w:val="en-US"/>
+              </w:rPr>
+            </w:pPr>
+            <w:r>
+              <w:rPr>
+                <w:rFonts w:ascii="Segoe UI" w:hAnsi="Segoe UI" w:cs="Segoe UI"/>
+                <w:sz w:val="24"/>
+                <w:szCs w:val="24"/>
+                <w:lang w:val="en-US"/>
+              </w:rPr>
+              <w:t>3 0 1</w:t>
+            </w:r>
+          </w:p>
+          <w:p>
+            <w:pPr>
+              <w:rPr>
+                <w:rFonts w:ascii="Segoe UI" w:hAnsi="Segoe UI" w:cs="Segoe UI"/>
+                <w:sz w:val="24"/>
+                <w:szCs w:val="24"/>
+                <w:lang w:val="en-US"/>
+              </w:rPr>
+            </w:pPr>
+            <w:r>
+              <w:rPr>
+                <w:rFonts w:ascii="Segoe UI" w:hAnsi="Segoe UI" w:cs="Segoe UI"/>
+                <w:sz w:val="24"/>
+                <w:szCs w:val="24"/>
+                <w:lang w:val="en-US"/>
+              </w:rPr>
+              <w:t>5 2 0</w:t>
+            </w:r>
+          </w:p>
+          <w:p>
+            <w:pPr>
+              <w:rPr>
+                <w:rFonts w:ascii="Segoe UI" w:hAnsi="Segoe UI" w:cs="Segoe UI"/>
+                <w:sz w:val="24"/>
+                <w:szCs w:val="24"/>
+                <w:lang w:val="en-US"/>
+              </w:rPr>
+            </w:pPr>
+          </w:p>
+          <w:p>
+            <w:pPr>
+              <w:rPr>
+                <w:rFonts w:ascii="Segoe UI" w:hAnsi="Segoe UI" w:cs="Segoe UI"/>
+                <w:sz w:val="24"/>
+                <w:szCs w:val="24"/>
+                <w:lang w:val="en-US"/>
+              </w:rPr>
+            </w:pPr>
+            <w:r>
+              <w:rPr>
+                <w:rFonts w:ascii="Segoe UI" w:hAnsi="Segoe UI" w:cs="Segoe UI"/>
+                <w:sz w:val="24"/>
+                <w:szCs w:val="24"/>
+                <w:lang w:val="en-US"/>
+              </w:rPr>
+              <w:t>Perf run started</w:t>
+            </w:r>
+          </w:p>
+          <w:p>
+            <w:pPr>
+              <w:rPr>
+                <w:rFonts w:ascii="Segoe UI" w:hAnsi="Segoe UI" w:cs="Segoe UI"/>
+                <w:b/>
+                <w:sz w:val="24"/>
+                <w:szCs w:val="24"/>
+                <w:lang w:val="en-US"/>
+              </w:rPr>
+            </w:pPr>
+            <w:r>
+              <w:rPr>
+                <w:rFonts w:ascii="Segoe UI" w:hAnsi="Segoe UI" w:cs="Segoe UI"/>
+                <w:sz w:val="24"/>
+                <w:szCs w:val="24"/>
+                <w:lang w:val="en-US"/>
+              </w:rPr>
+              <w:t xml:space="preserve">Elapsed perf time: </w:t>
+            </w:r>
+            <w:r>
+              <w:rPr>
+                <w:rFonts w:ascii="Segoe UI" w:hAnsi="Segoe UI" w:cs="Segoe UI"/>
+                <w:b/>
+                <w:sz w:val="24"/>
+                <w:szCs w:val="24"/>
+                <w:lang w:val="en-US"/>
+              </w:rPr>
+              <w:t>0.303982</w:t>
+            </w:r>
+          </w:p>
+        </w:tc>
+        <w:tc>
+          <w:tcPr>
+            <w:tcW w:w="5284" w:type="dxa"/>
+          </w:tcPr>
+          <w:p>
+            <w:pPr>
+              <w:rPr>
+                <w:rFonts w:ascii="Segoe UI" w:hAnsi="Segoe UI" w:cs="Segoe UI"/>
+                <w:sz w:val="24"/>
+                <w:szCs w:val="24"/>
+                <w:lang w:val="en-US"/>
+              </w:rPr>
+            </w:pPr>
+            <w:r>
+              <w:rPr>
+                <w:rFonts w:ascii="Segoe UI" w:hAnsi="Segoe UI" w:cs="Segoe UI"/>
+                <w:sz w:val="24"/>
+                <w:szCs w:val="24"/>
+                <w:lang w:val="en-US"/>
+              </w:rPr>
+              <w:t xml:space="preserve">Usage: graph.exe </w:t>
+            </w:r>
+            <w:proofErr w:type="spellStart"/>
+            <w:r>
+              <w:rPr>
+                <w:rFonts w:ascii="Segoe UI" w:hAnsi="Segoe UI" w:cs="Segoe UI"/>
+                <w:sz w:val="24"/>
+                <w:szCs w:val="24"/>
+                <w:lang w:val="en-US"/>
+              </w:rPr>
+              <w:t>vertex_num</w:t>
+            </w:r>
+            <w:proofErr w:type="spellEnd"/>
+            <w:r>
+              <w:rPr>
+                <w:rFonts w:ascii="Segoe UI" w:hAnsi="Segoe UI" w:cs="Segoe UI"/>
+                <w:sz w:val="24"/>
+                <w:szCs w:val="24"/>
+                <w:lang w:val="en-US"/>
+              </w:rPr>
+              <w:t xml:space="preserve"> [default is 400].</w:t>
+            </w:r>
+          </w:p>
+          <w:p>
+            <w:pPr>
+              <w:rPr>
+                <w:rFonts w:ascii="Segoe UI" w:hAnsi="Segoe UI" w:cs="Segoe UI"/>
+                <w:sz w:val="24"/>
+                <w:szCs w:val="24"/>
+                <w:lang w:val="en-US"/>
+              </w:rPr>
+            </w:pPr>
+          </w:p>
+          <w:p>
+            <w:pPr>
+              <w:rPr>
+                <w:rFonts w:ascii="Segoe UI" w:hAnsi="Segoe UI" w:cs="Segoe UI"/>
+                <w:sz w:val="24"/>
+                <w:szCs w:val="24"/>
+                <w:lang w:val="en-US"/>
+              </w:rPr>
+            </w:pPr>
+            <w:r>
+              <w:rPr>
+                <w:rFonts w:ascii="Segoe UI" w:hAnsi="Segoe UI" w:cs="Segoe UI"/>
+                <w:sz w:val="24"/>
+                <w:szCs w:val="24"/>
+                <w:lang w:val="en-US"/>
+              </w:rPr>
+              <w:t>0 5 8</w:t>
+            </w:r>
+          </w:p>
+          <w:p>
+            <w:pPr>
+              <w:rPr>
+                <w:rFonts w:ascii="Segoe UI" w:hAnsi="Segoe UI" w:cs="Segoe UI"/>
+                <w:sz w:val="24"/>
+                <w:szCs w:val="24"/>
+                <w:lang w:val="en-US"/>
+              </w:rPr>
+            </w:pPr>
+            <w:r>
+              <w:rPr>
+                <w:rFonts w:ascii="Segoe UI" w:hAnsi="Segoe UI" w:cs="Segoe UI"/>
+                <w:sz w:val="24"/>
+                <w:szCs w:val="24"/>
+                <w:lang w:val="en-US"/>
+              </w:rPr>
+              <w:t>3 0 1</w:t>
+            </w:r>
+          </w:p>
+          <w:p>
+            <w:pPr>
+              <w:rPr>
+                <w:rFonts w:ascii="Segoe UI" w:hAnsi="Segoe UI" w:cs="Segoe UI"/>
+                <w:sz w:val="24"/>
+                <w:szCs w:val="24"/>
+                <w:lang w:val="en-US"/>
+              </w:rPr>
+            </w:pPr>
+            <w:r>
+              <w:rPr>
+                <w:rFonts w:ascii="Segoe UI" w:hAnsi="Segoe UI" w:cs="Segoe UI"/>
+                <w:sz w:val="24"/>
+                <w:szCs w:val="24"/>
+                <w:lang w:val="en-US"/>
+              </w:rPr>
+              <w:t>6 2 0</w:t>
+            </w:r>
+          </w:p>
+          <w:p>
+            <w:pPr>
+              <w:rPr>
+                <w:rFonts w:ascii="Segoe UI" w:hAnsi="Segoe UI" w:cs="Segoe UI"/>
+                <w:sz w:val="24"/>
+                <w:szCs w:val="24"/>
+                <w:lang w:val="en-US"/>
+              </w:rPr>
+            </w:pPr>
+          </w:p>
+          <w:p>
+            <w:pPr>
+              <w:rPr>
+                <w:rFonts w:ascii="Segoe UI" w:hAnsi="Segoe UI" w:cs="Segoe UI"/>
+                <w:sz w:val="24"/>
+                <w:szCs w:val="24"/>
+                <w:lang w:val="en-US"/>
+              </w:rPr>
+            </w:pPr>
+            <w:r>
+              <w:rPr>
+                <w:rFonts w:ascii="Segoe UI" w:hAnsi="Segoe UI" w:cs="Segoe UI"/>
+                <w:sz w:val="24"/>
+                <w:szCs w:val="24"/>
+                <w:lang w:val="en-US"/>
+              </w:rPr>
+              <w:t>Test run started</w:t>
+            </w:r>
+          </w:p>
+          <w:p>
+            <w:pPr>
+              <w:rPr>
+                <w:rFonts w:ascii="Segoe UI" w:hAnsi="Segoe UI" w:cs="Segoe UI"/>
+                <w:sz w:val="24"/>
+                <w:szCs w:val="24"/>
+                <w:lang w:val="en-US"/>
+              </w:rPr>
+            </w:pPr>
+            <w:r>
+              <w:rPr>
+                <w:rFonts w:ascii="Segoe UI" w:hAnsi="Segoe UI" w:cs="Segoe UI"/>
+                <w:sz w:val="24"/>
+                <w:szCs w:val="24"/>
+                <w:lang w:val="en-US"/>
+              </w:rPr>
+              <w:t>Test results:</w:t>
+            </w:r>
+          </w:p>
+          <w:p>
+            <w:pPr>
+              <w:rPr>
+                <w:rFonts w:ascii="Segoe UI" w:hAnsi="Segoe UI" w:cs="Segoe UI"/>
+                <w:sz w:val="24"/>
+                <w:szCs w:val="24"/>
+                <w:lang w:val="en-US"/>
+              </w:rPr>
+            </w:pPr>
+          </w:p>
+          <w:p>
+            <w:pPr>
+              <w:rPr>
+                <w:rFonts w:ascii="Segoe UI" w:hAnsi="Segoe UI" w:cs="Segoe UI"/>
+                <w:sz w:val="24"/>
+                <w:szCs w:val="24"/>
+                <w:lang w:val="en-US"/>
+              </w:rPr>
+            </w:pPr>
+            <w:r>
+              <w:rPr>
+                <w:rFonts w:ascii="Segoe UI" w:hAnsi="Segoe UI" w:cs="Segoe UI"/>
+                <w:sz w:val="24"/>
+                <w:szCs w:val="24"/>
+                <w:lang w:val="en-US"/>
+              </w:rPr>
+              <w:t>0 5 6</w:t>
+            </w:r>
+          </w:p>
+          <w:p>
+            <w:pPr>
+              <w:rPr>
+                <w:rFonts w:ascii="Segoe UI" w:hAnsi="Segoe UI" w:cs="Segoe UI"/>
+                <w:sz w:val="24"/>
+                <w:szCs w:val="24"/>
+                <w:lang w:val="en-US"/>
+              </w:rPr>
+            </w:pPr>
+            <w:r>
+              <w:rPr>
+                <w:rFonts w:ascii="Segoe UI" w:hAnsi="Segoe UI" w:cs="Segoe UI"/>
+                <w:sz w:val="24"/>
+                <w:szCs w:val="24"/>
+                <w:lang w:val="en-US"/>
+              </w:rPr>
+              <w:t>3 0 1</w:t>
+            </w:r>
+          </w:p>
+          <w:p>
+            <w:pPr>
+              <w:rPr>
+                <w:rFonts w:ascii="Segoe UI" w:hAnsi="Segoe UI" w:cs="Segoe UI"/>
+                <w:sz w:val="24"/>
+                <w:szCs w:val="24"/>
+                <w:lang w:val="en-US"/>
+              </w:rPr>
+            </w:pPr>
+            <w:r>
+              <w:rPr>
+                <w:rFonts w:ascii="Segoe UI" w:hAnsi="Segoe UI" w:cs="Segoe UI"/>
+                <w:sz w:val="24"/>
+                <w:szCs w:val="24"/>
+                <w:lang w:val="en-US"/>
+              </w:rPr>
+              <w:t>5 2 0</w:t>
+            </w:r>
+          </w:p>
+          <w:p>
+            <w:pPr>
+              <w:rPr>
+                <w:rFonts w:ascii="Segoe UI" w:hAnsi="Segoe UI" w:cs="Segoe UI"/>
+                <w:sz w:val="24"/>
+                <w:szCs w:val="24"/>
+                <w:lang w:val="en-US"/>
+              </w:rPr>
+            </w:pPr>
+          </w:p>
+          <w:p>
+            <w:pPr>
+              <w:rPr>
+                <w:rFonts w:ascii="Segoe UI" w:hAnsi="Segoe UI" w:cs="Segoe UI"/>
+                <w:sz w:val="24"/>
+                <w:szCs w:val="24"/>
+                <w:lang w:val="en-US"/>
+              </w:rPr>
+            </w:pPr>
+            <w:r>
+              <w:rPr>
+                <w:rFonts w:ascii="Segoe UI" w:hAnsi="Segoe UI" w:cs="Segoe UI"/>
+                <w:sz w:val="24"/>
+                <w:szCs w:val="24"/>
+                <w:lang w:val="en-US"/>
+              </w:rPr>
+              <w:t>Perf run started</w:t>
+            </w:r>
+          </w:p>
+          <w:p>
+            <w:pPr>
+              <w:rPr>
+                <w:rFonts w:ascii="Segoe UI" w:hAnsi="Segoe UI" w:cs="Segoe UI"/>
+                <w:color w:val="404040" w:themeColor="text1" w:themeTint="BF"/>
+                <w:sz w:val="24"/>
+                <w:szCs w:val="24"/>
+                <w:lang w:val="en-US"/>
+              </w:rPr>
+            </w:pPr>
+            <w:r>
+              <w:rPr>
+                <w:rFonts w:ascii="Segoe UI" w:hAnsi="Segoe UI" w:cs="Segoe UI"/>
+                <w:sz w:val="24"/>
+                <w:szCs w:val="24"/>
+                <w:lang w:val="en-US"/>
+              </w:rPr>
+              <w:t xml:space="preserve">Elapsed perf time: </w:t>
+            </w:r>
+            <w:r>
+              <w:rPr>
+                <w:rFonts w:ascii="Segoe UI" w:hAnsi="Segoe UI" w:cs="Segoe UI"/>
+                <w:b/>
+                <w:sz w:val="24"/>
+                <w:szCs w:val="24"/>
+                <w:lang w:val="en-US"/>
+              </w:rPr>
+              <w:t>0.299942</w:t>
+            </w:r>
+          </w:p>
+        </w:tc>
+        <w:tc>
+          <w:tcPr>
+            <w:tcW w:w="5265" w:type="dxa"/>
+          </w:tcPr>
+          <w:p>
+            <w:pPr>
+              <w:rPr>
+                <w:rFonts w:ascii="Segoe UI" w:hAnsi="Segoe UI" w:cs="Segoe UI"/>
+                <w:sz w:val="24"/>
+                <w:szCs w:val="24"/>
+                <w:lang w:val="en-US"/>
+              </w:rPr>
+            </w:pPr>
+            <w:r>
+              <w:rPr>
+                <w:rFonts w:ascii="Segoe UI" w:hAnsi="Segoe UI" w:cs="Segoe UI"/>
+                <w:sz w:val="24"/>
+                <w:szCs w:val="24"/>
+                <w:lang w:val="en-US"/>
+              </w:rPr>
+              <w:t xml:space="preserve">Usage: graph.exe </w:t>
+            </w:r>
+            <w:proofErr w:type="spellStart"/>
+            <w:r>
+              <w:rPr>
+                <w:rFonts w:ascii="Segoe UI" w:hAnsi="Segoe UI" w:cs="Segoe UI"/>
+                <w:sz w:val="24"/>
+                <w:szCs w:val="24"/>
+                <w:lang w:val="en-US"/>
+              </w:rPr>
+              <w:t>vertex_num</w:t>
+            </w:r>
+            <w:proofErr w:type="spellEnd"/>
+            <w:r>
+              <w:rPr>
+                <w:rFonts w:ascii="Segoe UI" w:hAnsi="Segoe UI" w:cs="Segoe UI"/>
+                <w:sz w:val="24"/>
+                <w:szCs w:val="24"/>
+                <w:lang w:val="en-US"/>
+              </w:rPr>
+              <w:t xml:space="preserve"> [default is 400].</w:t>
+            </w:r>
+          </w:p>
+          <w:p>
+            <w:pPr>
+              <w:rPr>
+                <w:rFonts w:ascii="Segoe UI" w:hAnsi="Segoe UI" w:cs="Segoe UI"/>
+                <w:sz w:val="24"/>
+                <w:szCs w:val="24"/>
+                <w:lang w:val="en-US"/>
+              </w:rPr>
+            </w:pPr>
+          </w:p>
+          <w:p>
+            <w:pPr>
+              <w:rPr>
+                <w:rFonts w:ascii="Segoe UI" w:hAnsi="Segoe UI" w:cs="Segoe UI"/>
+                <w:sz w:val="24"/>
+                <w:szCs w:val="24"/>
+                <w:lang w:val="en-US"/>
+              </w:rPr>
+            </w:pPr>
+            <w:r>
+              <w:rPr>
+                <w:rFonts w:ascii="Segoe UI" w:hAnsi="Segoe UI" w:cs="Segoe UI"/>
+                <w:sz w:val="24"/>
+                <w:szCs w:val="24"/>
+                <w:lang w:val="en-US"/>
+              </w:rPr>
+              <w:t>0 5 8</w:t>
+            </w:r>
+          </w:p>
+          <w:p>
+            <w:pPr>
+              <w:rPr>
+                <w:rFonts w:ascii="Segoe UI" w:hAnsi="Segoe UI" w:cs="Segoe UI"/>
+                <w:sz w:val="24"/>
+                <w:szCs w:val="24"/>
+                <w:lang w:val="en-US"/>
+              </w:rPr>
+            </w:pPr>
+            <w:r>
+              <w:rPr>
+                <w:rFonts w:ascii="Segoe UI" w:hAnsi="Segoe UI" w:cs="Segoe UI"/>
+                <w:sz w:val="24"/>
+                <w:szCs w:val="24"/>
+                <w:lang w:val="en-US"/>
+              </w:rPr>
+              <w:t>3 0 1</w:t>
+            </w:r>
+          </w:p>
+          <w:p>
+            <w:pPr>
+              <w:rPr>
+                <w:rFonts w:ascii="Segoe UI" w:hAnsi="Segoe UI" w:cs="Segoe UI"/>
+                <w:sz w:val="24"/>
+                <w:szCs w:val="24"/>
+                <w:lang w:val="en-US"/>
+              </w:rPr>
+            </w:pPr>
+            <w:r>
+              <w:rPr>
+                <w:rFonts w:ascii="Segoe UI" w:hAnsi="Segoe UI" w:cs="Segoe UI"/>
+                <w:sz w:val="24"/>
+                <w:szCs w:val="24"/>
+                <w:lang w:val="en-US"/>
+              </w:rPr>
+              <w:t>6 2 0</w:t>
+            </w:r>
+          </w:p>
+          <w:p>
+            <w:pPr>
+              <w:rPr>
+                <w:rFonts w:ascii="Segoe UI" w:hAnsi="Segoe UI" w:cs="Segoe UI"/>
+                <w:sz w:val="24"/>
+                <w:szCs w:val="24"/>
+                <w:lang w:val="en-US"/>
+              </w:rPr>
+            </w:pPr>
+          </w:p>
+          <w:p>
+            <w:pPr>
+              <w:rPr>
+                <w:rFonts w:ascii="Segoe UI" w:hAnsi="Segoe UI" w:cs="Segoe UI"/>
+                <w:sz w:val="24"/>
+                <w:szCs w:val="24"/>
+                <w:lang w:val="en-US"/>
+              </w:rPr>
+            </w:pPr>
+            <w:r>
+              <w:rPr>
+                <w:rFonts w:ascii="Segoe UI" w:hAnsi="Segoe UI" w:cs="Segoe UI"/>
+                <w:sz w:val="24"/>
+                <w:szCs w:val="24"/>
+                <w:lang w:val="en-US"/>
+              </w:rPr>
+              <w:t>Test run started</w:t>
+            </w:r>
+          </w:p>
+          <w:p>
+            <w:pPr>
+              <w:rPr>
+                <w:rFonts w:ascii="Segoe UI" w:hAnsi="Segoe UI" w:cs="Segoe UI"/>
+                <w:sz w:val="24"/>
+                <w:szCs w:val="24"/>
+                <w:lang w:val="en-US"/>
+              </w:rPr>
+            </w:pPr>
+            <w:r>
+              <w:rPr>
+                <w:rFonts w:ascii="Segoe UI" w:hAnsi="Segoe UI" w:cs="Segoe UI"/>
+                <w:sz w:val="24"/>
+                <w:szCs w:val="24"/>
+                <w:lang w:val="en-US"/>
+              </w:rPr>
+              <w:t>Test results:</w:t>
+            </w:r>
+          </w:p>
+          <w:p>
+            <w:pPr>
+              <w:rPr>
+                <w:rFonts w:ascii="Segoe UI" w:hAnsi="Segoe UI" w:cs="Segoe UI"/>
+                <w:sz w:val="24"/>
+                <w:szCs w:val="24"/>
+                <w:lang w:val="en-US"/>
+              </w:rPr>
+            </w:pPr>
+          </w:p>
+          <w:p>
+            <w:pPr>
+              <w:rPr>
+                <w:rFonts w:ascii="Segoe UI" w:hAnsi="Segoe UI" w:cs="Segoe UI"/>
+                <w:sz w:val="24"/>
+                <w:szCs w:val="24"/>
+                <w:lang w:val="en-US"/>
+              </w:rPr>
+            </w:pPr>
+            <w:r>
+              <w:rPr>
+                <w:rFonts w:ascii="Segoe UI" w:hAnsi="Segoe UI" w:cs="Segoe UI"/>
+                <w:sz w:val="24"/>
+                <w:szCs w:val="24"/>
+                <w:lang w:val="en-US"/>
+              </w:rPr>
+              <w:t>0 5 6</w:t>
+            </w:r>
+          </w:p>
+          <w:p>
+            <w:pPr>
+              <w:rPr>
+                <w:rFonts w:ascii="Segoe UI" w:hAnsi="Segoe UI" w:cs="Segoe UI"/>
+                <w:sz w:val="24"/>
+                <w:szCs w:val="24"/>
+                <w:lang w:val="en-US"/>
+              </w:rPr>
+            </w:pPr>
+            <w:r>
+              <w:rPr>
+                <w:rFonts w:ascii="Segoe UI" w:hAnsi="Segoe UI" w:cs="Segoe UI"/>
+                <w:sz w:val="24"/>
+                <w:szCs w:val="24"/>
+                <w:lang w:val="en-US"/>
+              </w:rPr>
+              <w:t>3 0 1</w:t>
+            </w:r>
+          </w:p>
+          <w:p>
+            <w:pPr>
+              <w:rPr>
+                <w:rFonts w:ascii="Segoe UI" w:hAnsi="Segoe UI" w:cs="Segoe UI"/>
+                <w:sz w:val="24"/>
+                <w:szCs w:val="24"/>
+                <w:lang w:val="en-US"/>
+              </w:rPr>
+            </w:pPr>
+            <w:r>
+              <w:rPr>
+                <w:rFonts w:ascii="Segoe UI" w:hAnsi="Segoe UI" w:cs="Segoe UI"/>
+                <w:sz w:val="24"/>
+                <w:szCs w:val="24"/>
+                <w:lang w:val="en-US"/>
+              </w:rPr>
+              <w:t>5 2 0</w:t>
+            </w:r>
+          </w:p>
+          <w:p>
+            <w:pPr>
+              <w:rPr>
+                <w:rFonts w:ascii="Segoe UI" w:hAnsi="Segoe UI" w:cs="Segoe UI"/>
+                <w:sz w:val="24"/>
+                <w:szCs w:val="24"/>
+                <w:lang w:val="en-US"/>
+              </w:rPr>
+            </w:pPr>
+          </w:p>
+          <w:p>
+            <w:pPr>
+              <w:rPr>
+                <w:rFonts w:ascii="Segoe UI" w:hAnsi="Segoe UI" w:cs="Segoe UI"/>
+                <w:sz w:val="24"/>
+                <w:szCs w:val="24"/>
+                <w:lang w:val="en-US"/>
+              </w:rPr>
+            </w:pPr>
+            <w:r>
+              <w:rPr>
+                <w:rFonts w:ascii="Segoe UI" w:hAnsi="Segoe UI" w:cs="Segoe UI"/>
+                <w:sz w:val="24"/>
+                <w:szCs w:val="24"/>
+                <w:lang w:val="en-US"/>
+              </w:rPr>
+              <w:t>Perf run started</w:t>
+            </w:r>
+          </w:p>
+          <w:p>
+            <w:pPr>
+              <w:rPr>
+                <w:rFonts w:ascii="Segoe UI" w:hAnsi="Segoe UI" w:cs="Segoe UI"/>
+                <w:sz w:val="24"/>
+                <w:szCs w:val="24"/>
+                <w:lang w:val="en-US"/>
+              </w:rPr>
+            </w:pPr>
+            <w:r>
+              <w:rPr>
+                <w:rFonts w:ascii="Segoe UI" w:hAnsi="Segoe UI" w:cs="Segoe UI"/>
+                <w:sz w:val="24"/>
+                <w:szCs w:val="24"/>
+                <w:lang w:val="en-US"/>
+              </w:rPr>
+              <w:t xml:space="preserve">Elapsed perf time: </w:t>
+            </w:r>
+            <w:r>
+              <w:rPr>
+                <w:rFonts w:ascii="Segoe UI" w:hAnsi="Segoe UI" w:cs="Segoe UI"/>
+                <w:b/>
+                <w:sz w:val="24"/>
+                <w:szCs w:val="24"/>
+                <w:lang w:val="en-US"/>
+              </w:rPr>
+              <w:t>0.303215</w:t>
+            </w:r>
+          </w:p>
+        </w:tc>
+      </w:tr>
+    </w:tbl>
+    <w:p>
+      <w:pPr>
+        <w:rPr>
+          <w:rFonts w:ascii="Segoe UI" w:hAnsi="Segoe UI" w:cs="Segoe UI"/>
+          <w:sz w:val="28"/>
+          <w:lang w:val="en-US"/>
+        </w:rPr>
+      </w:pPr>
+      <w:r>
+        <w:rPr>
+          <w:rFonts w:ascii="Segoe UI" w:hAnsi="Segoe UI" w:cs="Segoe UI"/>
+          <w:sz w:val="28"/>
+          <w:lang w:val="en-US"/>
+        </w:rPr>
+        <w:br w:type="page"/>
+      </w:r>
+    </w:p>
+    <w:p>
+      <w:pPr>
+        <w:jc w:val="center"/>
+        <w:rPr>
+          <w:rFonts w:ascii="Segoe UI" w:hAnsi="Segoe UI" w:cs="Segoe UI"/>
+          <w:sz w:val="28"/>
+        </w:rPr>
+      </w:pPr>
+      <w:r>
+        <w:rPr>
+          <w:rFonts w:ascii="Segoe UI" w:hAnsi="Segoe UI" w:cs="Segoe UI"/>
+          <w:sz w:val="28"/>
+        </w:rPr>
+        <w:lastRenderedPageBreak/>
         <w:drawing>
-          <wp:inline distT="0" distB="0" distL="0" distR="0" wp14:anchorId="643E1F45" wp14:editId="1DA430B4">
-            <wp:extent cx="9459852" cy="2495550"/>
-            <wp:effectExtent l="0" t="0" r="8255" b="0"/>
-            <wp:docPr id="20" name="Рисунок 20"/>
+          <wp:anchor distT="0" distB="0" distL="114300" distR="114300" simplePos="0" relativeHeight="251675648" behindDoc="0" locked="0" layoutInCell="1" allowOverlap="1" wp14:anchorId="747A941B" wp14:editId="1D90B93C">
+            <wp:simplePos x="0" y="0"/>
+            <wp:positionH relativeFrom="column">
+              <wp:posOffset>1826260</wp:posOffset>
+            </wp:positionH>
+            <wp:positionV relativeFrom="paragraph">
+              <wp:posOffset>3736340</wp:posOffset>
+            </wp:positionV>
+            <wp:extent cx="6664960" cy="3211195"/>
+            <wp:effectExtent l="0" t="0" r="2540" b="8255"/>
+            <wp:wrapTopAndBottom/>
+            <wp:docPr id="21" name="Рисунок 21"/>
             <wp:cNvGraphicFramePr>
               <a:graphicFrameLocks xmlns:a="http://schemas.openxmlformats.org/drawingml/2006/main" noChangeAspect="1"/>
             </wp:cNvGraphicFramePr>
@@ -2587,7 +3574,7 @@
                   <pic:spPr>
                     <a:xfrm>
                       <a:off x="0" y="0"/>
-                      <a:ext cx="9482110" cy="2501422"/>
+                      <a:ext cx="6664960" cy="3211195"/>
                     </a:xfrm>
                     <a:prstGeom prst="rect">
                       <a:avLst/>
@@ -2596,39 +3583,33 @@
                 </pic:pic>
               </a:graphicData>
             </a:graphic>
-          </wp:inline>
+            <wp14:sizeRelH relativeFrom="margin">
+              <wp14:pctWidth>0</wp14:pctWidth>
+            </wp14:sizeRelH>
+            <wp14:sizeRelV relativeFrom="margin">
+              <wp14:pctHeight>0</wp14:pctHeight>
+            </wp14:sizeRelV>
+          </wp:anchor>
         </w:drawing>
       </w:r>
-      <w:bookmarkEnd w:id="0"/>
-      <w:r>
-        <w:rPr>
-          <w:rFonts w:ascii="Segoe UI" w:hAnsi="Segoe UI" w:cs="Segoe UI"/>
-          <w:sz w:val="28"/>
-        </w:rPr>
-        <w:br w:type="page"/>
-      </w:r>
-    </w:p>
-    <w:p>
-      <w:pPr>
-        <w:jc w:val="center"/>
-        <w:rPr>
-          <w:rFonts w:ascii="Segoe UI" w:hAnsi="Segoe UI" w:cs="Segoe UI"/>
-          <w:sz w:val="28"/>
-        </w:rPr>
-      </w:pPr>
-      <w:r>
-        <w:rPr>
-          <w:rFonts w:ascii="Segoe UI" w:hAnsi="Segoe UI" w:cs="Segoe UI"/>
-          <w:noProof/>
-          <w:sz w:val="28"/>
-          <w:lang w:eastAsia="ru-RU"/>
-        </w:rPr>
-        <w:lastRenderedPageBreak/>
+      <w:r>
+        <w:rPr>
+          <w:rFonts w:ascii="Segoe UI" w:hAnsi="Segoe UI" w:cs="Segoe UI"/>
+          <w:sz w:val="28"/>
+        </w:rPr>
         <w:drawing>
-          <wp:inline distT="0" distB="0" distL="0" distR="0" wp14:anchorId="6EB7549B" wp14:editId="742011D3">
-            <wp:extent cx="8507577" cy="3805536"/>
-            <wp:effectExtent l="0" t="0" r="8255" b="5080"/>
-            <wp:docPr id="10" name="Рисунок 10"/>
+          <wp:anchor distT="0" distB="0" distL="114300" distR="114300" simplePos="0" relativeHeight="251673600" behindDoc="0" locked="0" layoutInCell="1" allowOverlap="1" wp14:anchorId="20E7D815" wp14:editId="79595E10">
+            <wp:simplePos x="0" y="0"/>
+            <wp:positionH relativeFrom="column">
+              <wp:posOffset>1226185</wp:posOffset>
+            </wp:positionH>
+            <wp:positionV relativeFrom="paragraph">
+              <wp:posOffset>-156210</wp:posOffset>
+            </wp:positionV>
+            <wp:extent cx="7702550" cy="3834765"/>
+            <wp:effectExtent l="0" t="0" r="0" b="0"/>
+            <wp:wrapTopAndBottom/>
+            <wp:docPr id="19" name="Рисунок 19"/>
             <wp:cNvGraphicFramePr>
               <a:graphicFrameLocks xmlns:a="http://schemas.openxmlformats.org/drawingml/2006/main" noChangeAspect="1"/>
             </wp:cNvGraphicFramePr>
@@ -2648,7 +3629,7 @@
                   <pic:spPr>
                     <a:xfrm>
                       <a:off x="0" y="0"/>
-                      <a:ext cx="8507577" cy="3805536"/>
+                      <a:ext cx="7702550" cy="3834765"/>
                     </a:xfrm>
                     <a:prstGeom prst="rect">
                       <a:avLst/>
@@ -2657,30 +3638,1780 @@
                 </pic:pic>
               </a:graphicData>
             </a:graphic>
-          </wp:inline>
+            <wp14:sizeRelH relativeFrom="margin">
+              <wp14:pctWidth>0</wp14:pctWidth>
+            </wp14:sizeRelH>
+            <wp14:sizeRelV relativeFrom="margin">
+              <wp14:pctHeight>0</wp14:pctHeight>
+            </wp14:sizeRelV>
+          </wp:anchor>
         </w:drawing>
       </w:r>
     </w:p>
     <w:p>
       <w:pPr>
-        <w:jc w:val="center"/>
-        <w:rPr>
-          <w:rFonts w:ascii="Segoe UI" w:hAnsi="Segoe UI" w:cs="Segoe UI"/>
-          <w:sz w:val="28"/>
+        <w:rPr>
+          <w:rFonts w:ascii="Segoe UI" w:hAnsi="Segoe UI" w:cs="Segoe UI"/>
+          <w:sz w:val="28"/>
+          <w:lang w:val="en-US"/>
         </w:rPr>
       </w:pPr>
       <w:r>
         <w:rPr>
           <w:rFonts w:ascii="Segoe UI" w:hAnsi="Segoe UI" w:cs="Segoe UI"/>
-          <w:noProof/>
-          <w:sz w:val="28"/>
-          <w:lang w:eastAsia="ru-RU"/>
-        </w:rPr>
+          <w:sz w:val="28"/>
+        </w:rPr>
+        <w:lastRenderedPageBreak/>
+        <w:t>Добавление параллелизма</w:t>
+      </w:r>
+    </w:p>
+    <w:tbl>
+      <w:tblPr>
+        <w:tblStyle w:val="a5"/>
+        <w:tblpPr w:leftFromText="180" w:rightFromText="180" w:vertAnchor="text" w:horzAnchor="margin" w:tblpY="1"/>
+        <w:tblOverlap w:val="never"/>
+        <w:tblW w:w="0" w:type="auto"/>
+        <w:tblLook w:val="04A0" w:firstRow="1" w:lastRow="0" w:firstColumn="1" w:lastColumn="0" w:noHBand="0" w:noVBand="1"/>
+      </w:tblPr>
+      <w:tblGrid>
+        <w:gridCol w:w="5371"/>
+        <w:gridCol w:w="5284"/>
+        <w:gridCol w:w="5265"/>
+      </w:tblGrid>
+      <w:tr>
+        <w:trPr>
+          <w:trHeight w:val="2403"/>
+        </w:trPr>
+        <w:tc>
+          <w:tcPr>
+            <w:tcW w:w="5371" w:type="dxa"/>
+          </w:tcPr>
+          <w:p>
+            <w:pPr>
+              <w:rPr>
+                <w:rFonts w:ascii="Segoe UI" w:hAnsi="Segoe UI" w:cs="Segoe UI"/>
+                <w:sz w:val="24"/>
+                <w:szCs w:val="24"/>
+                <w:lang w:val="en-US"/>
+              </w:rPr>
+            </w:pPr>
+            <w:r>
+              <w:rPr>
+                <w:rFonts w:ascii="Segoe UI" w:hAnsi="Segoe UI" w:cs="Segoe UI"/>
+                <w:sz w:val="24"/>
+                <w:szCs w:val="24"/>
+                <w:lang w:val="en-US"/>
+              </w:rPr>
+              <w:t xml:space="preserve">Usage: graph.exe </w:t>
+            </w:r>
+            <w:proofErr w:type="spellStart"/>
+            <w:r>
+              <w:rPr>
+                <w:rFonts w:ascii="Segoe UI" w:hAnsi="Segoe UI" w:cs="Segoe UI"/>
+                <w:sz w:val="24"/>
+                <w:szCs w:val="24"/>
+                <w:lang w:val="en-US"/>
+              </w:rPr>
+              <w:t>vertex_num</w:t>
+            </w:r>
+            <w:proofErr w:type="spellEnd"/>
+            <w:r>
+              <w:rPr>
+                <w:rFonts w:ascii="Segoe UI" w:hAnsi="Segoe UI" w:cs="Segoe UI"/>
+                <w:sz w:val="24"/>
+                <w:szCs w:val="24"/>
+                <w:lang w:val="en-US"/>
+              </w:rPr>
+              <w:t xml:space="preserve"> [default is 400].</w:t>
+            </w:r>
+          </w:p>
+          <w:p>
+            <w:pPr>
+              <w:rPr>
+                <w:rFonts w:ascii="Segoe UI" w:hAnsi="Segoe UI" w:cs="Segoe UI"/>
+                <w:sz w:val="24"/>
+                <w:szCs w:val="24"/>
+                <w:lang w:val="en-US"/>
+              </w:rPr>
+            </w:pPr>
+          </w:p>
+          <w:p>
+            <w:pPr>
+              <w:rPr>
+                <w:rFonts w:ascii="Segoe UI" w:hAnsi="Segoe UI" w:cs="Segoe UI"/>
+                <w:sz w:val="24"/>
+                <w:szCs w:val="24"/>
+                <w:lang w:val="en-US"/>
+              </w:rPr>
+            </w:pPr>
+            <w:r>
+              <w:rPr>
+                <w:rFonts w:ascii="Segoe UI" w:hAnsi="Segoe UI" w:cs="Segoe UI"/>
+                <w:sz w:val="24"/>
+                <w:szCs w:val="24"/>
+                <w:lang w:val="en-US"/>
+              </w:rPr>
+              <w:t>0 5 8</w:t>
+            </w:r>
+          </w:p>
+          <w:p>
+            <w:pPr>
+              <w:rPr>
+                <w:rFonts w:ascii="Segoe UI" w:hAnsi="Segoe UI" w:cs="Segoe UI"/>
+                <w:sz w:val="24"/>
+                <w:szCs w:val="24"/>
+                <w:lang w:val="en-US"/>
+              </w:rPr>
+            </w:pPr>
+            <w:r>
+              <w:rPr>
+                <w:rFonts w:ascii="Segoe UI" w:hAnsi="Segoe UI" w:cs="Segoe UI"/>
+                <w:sz w:val="24"/>
+                <w:szCs w:val="24"/>
+                <w:lang w:val="en-US"/>
+              </w:rPr>
+              <w:t>3 0 1</w:t>
+            </w:r>
+          </w:p>
+          <w:p>
+            <w:pPr>
+              <w:rPr>
+                <w:rFonts w:ascii="Segoe UI" w:hAnsi="Segoe UI" w:cs="Segoe UI"/>
+                <w:sz w:val="24"/>
+                <w:szCs w:val="24"/>
+                <w:lang w:val="en-US"/>
+              </w:rPr>
+            </w:pPr>
+            <w:r>
+              <w:rPr>
+                <w:rFonts w:ascii="Segoe UI" w:hAnsi="Segoe UI" w:cs="Segoe UI"/>
+                <w:sz w:val="24"/>
+                <w:szCs w:val="24"/>
+                <w:lang w:val="en-US"/>
+              </w:rPr>
+              <w:t>6 2 0</w:t>
+            </w:r>
+          </w:p>
+          <w:p>
+            <w:pPr>
+              <w:rPr>
+                <w:rFonts w:ascii="Segoe UI" w:hAnsi="Segoe UI" w:cs="Segoe UI"/>
+                <w:sz w:val="24"/>
+                <w:szCs w:val="24"/>
+                <w:lang w:val="en-US"/>
+              </w:rPr>
+            </w:pPr>
+          </w:p>
+          <w:p>
+            <w:pPr>
+              <w:rPr>
+                <w:rFonts w:ascii="Segoe UI" w:hAnsi="Segoe UI" w:cs="Segoe UI"/>
+                <w:sz w:val="24"/>
+                <w:szCs w:val="24"/>
+                <w:lang w:val="en-US"/>
+              </w:rPr>
+            </w:pPr>
+            <w:r>
+              <w:rPr>
+                <w:rFonts w:ascii="Segoe UI" w:hAnsi="Segoe UI" w:cs="Segoe UI"/>
+                <w:sz w:val="24"/>
+                <w:szCs w:val="24"/>
+                <w:lang w:val="en-US"/>
+              </w:rPr>
+              <w:t>Test run started</w:t>
+            </w:r>
+          </w:p>
+          <w:p>
+            <w:pPr>
+              <w:rPr>
+                <w:rFonts w:ascii="Segoe UI" w:hAnsi="Segoe UI" w:cs="Segoe UI"/>
+                <w:sz w:val="24"/>
+                <w:szCs w:val="24"/>
+                <w:lang w:val="en-US"/>
+              </w:rPr>
+            </w:pPr>
+            <w:r>
+              <w:rPr>
+                <w:rFonts w:ascii="Segoe UI" w:hAnsi="Segoe UI" w:cs="Segoe UI"/>
+                <w:sz w:val="24"/>
+                <w:szCs w:val="24"/>
+                <w:lang w:val="en-US"/>
+              </w:rPr>
+              <w:t>Test results:</w:t>
+            </w:r>
+          </w:p>
+          <w:p>
+            <w:pPr>
+              <w:rPr>
+                <w:rFonts w:ascii="Segoe UI" w:hAnsi="Segoe UI" w:cs="Segoe UI"/>
+                <w:sz w:val="24"/>
+                <w:szCs w:val="24"/>
+                <w:lang w:val="en-US"/>
+              </w:rPr>
+            </w:pPr>
+          </w:p>
+          <w:p>
+            <w:pPr>
+              <w:rPr>
+                <w:rFonts w:ascii="Segoe UI" w:hAnsi="Segoe UI" w:cs="Segoe UI"/>
+                <w:sz w:val="24"/>
+                <w:szCs w:val="24"/>
+                <w:lang w:val="en-US"/>
+              </w:rPr>
+            </w:pPr>
+            <w:r>
+              <w:rPr>
+                <w:rFonts w:ascii="Segoe UI" w:hAnsi="Segoe UI" w:cs="Segoe UI"/>
+                <w:sz w:val="24"/>
+                <w:szCs w:val="24"/>
+                <w:lang w:val="en-US"/>
+              </w:rPr>
+              <w:t>0 5 6</w:t>
+            </w:r>
+          </w:p>
+          <w:p>
+            <w:pPr>
+              <w:rPr>
+                <w:rFonts w:ascii="Segoe UI" w:hAnsi="Segoe UI" w:cs="Segoe UI"/>
+                <w:sz w:val="24"/>
+                <w:szCs w:val="24"/>
+                <w:lang w:val="en-US"/>
+              </w:rPr>
+            </w:pPr>
+            <w:r>
+              <w:rPr>
+                <w:rFonts w:ascii="Segoe UI" w:hAnsi="Segoe UI" w:cs="Segoe UI"/>
+                <w:sz w:val="24"/>
+                <w:szCs w:val="24"/>
+                <w:lang w:val="en-US"/>
+              </w:rPr>
+              <w:t>3 0 1</w:t>
+            </w:r>
+          </w:p>
+          <w:p>
+            <w:pPr>
+              <w:rPr>
+                <w:rFonts w:ascii="Segoe UI" w:hAnsi="Segoe UI" w:cs="Segoe UI"/>
+                <w:sz w:val="24"/>
+                <w:szCs w:val="24"/>
+                <w:lang w:val="en-US"/>
+              </w:rPr>
+            </w:pPr>
+            <w:r>
+              <w:rPr>
+                <w:rFonts w:ascii="Segoe UI" w:hAnsi="Segoe UI" w:cs="Segoe UI"/>
+                <w:sz w:val="24"/>
+                <w:szCs w:val="24"/>
+                <w:lang w:val="en-US"/>
+              </w:rPr>
+              <w:t>5 2 0</w:t>
+            </w:r>
+          </w:p>
+          <w:p>
+            <w:pPr>
+              <w:rPr>
+                <w:rFonts w:ascii="Segoe UI" w:hAnsi="Segoe UI" w:cs="Segoe UI"/>
+                <w:sz w:val="24"/>
+                <w:szCs w:val="24"/>
+                <w:lang w:val="en-US"/>
+              </w:rPr>
+            </w:pPr>
+          </w:p>
+          <w:p>
+            <w:pPr>
+              <w:rPr>
+                <w:rFonts w:ascii="Segoe UI" w:hAnsi="Segoe UI" w:cs="Segoe UI"/>
+                <w:sz w:val="24"/>
+                <w:szCs w:val="24"/>
+                <w:lang w:val="en-US"/>
+              </w:rPr>
+            </w:pPr>
+            <w:r>
+              <w:rPr>
+                <w:rFonts w:ascii="Segoe UI" w:hAnsi="Segoe UI" w:cs="Segoe UI"/>
+                <w:sz w:val="24"/>
+                <w:szCs w:val="24"/>
+                <w:lang w:val="en-US"/>
+              </w:rPr>
+              <w:t>Perf run started</w:t>
+            </w:r>
+          </w:p>
+          <w:p>
+            <w:pPr>
+              <w:rPr>
+                <w:rFonts w:ascii="Segoe UI" w:hAnsi="Segoe UI" w:cs="Segoe UI"/>
+                <w:b/>
+                <w:color w:val="365F91" w:themeColor="accent1" w:themeShade="BF"/>
+                <w:sz w:val="24"/>
+                <w:szCs w:val="24"/>
+                <w:lang w:val="en-US"/>
+              </w:rPr>
+            </w:pPr>
+            <w:r>
+              <w:rPr>
+                <w:rFonts w:ascii="Segoe UI" w:hAnsi="Segoe UI" w:cs="Segoe UI"/>
+                <w:sz w:val="24"/>
+                <w:szCs w:val="24"/>
+                <w:lang w:val="en-US"/>
+              </w:rPr>
+              <w:t xml:space="preserve">Elapsed perf time: </w:t>
+            </w:r>
+            <w:r>
+              <w:rPr>
+                <w:rFonts w:ascii="Segoe UI" w:hAnsi="Segoe UI" w:cs="Segoe UI"/>
+                <w:b/>
+                <w:sz w:val="24"/>
+                <w:szCs w:val="24"/>
+                <w:lang w:val="en-US"/>
+              </w:rPr>
+              <w:t>0.0820981</w:t>
+            </w:r>
+          </w:p>
+        </w:tc>
+        <w:tc>
+          <w:tcPr>
+            <w:tcW w:w="5284" w:type="dxa"/>
+          </w:tcPr>
+          <w:p>
+            <w:pPr>
+              <w:rPr>
+                <w:rFonts w:ascii="Segoe UI" w:hAnsi="Segoe UI" w:cs="Segoe UI"/>
+                <w:sz w:val="24"/>
+                <w:szCs w:val="24"/>
+                <w:lang w:val="en-US"/>
+              </w:rPr>
+            </w:pPr>
+            <w:r>
+              <w:rPr>
+                <w:rFonts w:ascii="Segoe UI" w:hAnsi="Segoe UI" w:cs="Segoe UI"/>
+                <w:sz w:val="24"/>
+                <w:szCs w:val="24"/>
+                <w:lang w:val="en-US"/>
+              </w:rPr>
+              <w:t xml:space="preserve">Usage: graph.exe </w:t>
+            </w:r>
+            <w:proofErr w:type="spellStart"/>
+            <w:r>
+              <w:rPr>
+                <w:rFonts w:ascii="Segoe UI" w:hAnsi="Segoe UI" w:cs="Segoe UI"/>
+                <w:sz w:val="24"/>
+                <w:szCs w:val="24"/>
+                <w:lang w:val="en-US"/>
+              </w:rPr>
+              <w:t>vertex_num</w:t>
+            </w:r>
+            <w:proofErr w:type="spellEnd"/>
+            <w:r>
+              <w:rPr>
+                <w:rFonts w:ascii="Segoe UI" w:hAnsi="Segoe UI" w:cs="Segoe UI"/>
+                <w:sz w:val="24"/>
+                <w:szCs w:val="24"/>
+                <w:lang w:val="en-US"/>
+              </w:rPr>
+              <w:t xml:space="preserve"> [default is 400].</w:t>
+            </w:r>
+          </w:p>
+          <w:p>
+            <w:pPr>
+              <w:rPr>
+                <w:rFonts w:ascii="Segoe UI" w:hAnsi="Segoe UI" w:cs="Segoe UI"/>
+                <w:sz w:val="24"/>
+                <w:szCs w:val="24"/>
+                <w:lang w:val="en-US"/>
+              </w:rPr>
+            </w:pPr>
+          </w:p>
+          <w:p>
+            <w:pPr>
+              <w:rPr>
+                <w:rFonts w:ascii="Segoe UI" w:hAnsi="Segoe UI" w:cs="Segoe UI"/>
+                <w:sz w:val="24"/>
+                <w:szCs w:val="24"/>
+                <w:lang w:val="en-US"/>
+              </w:rPr>
+            </w:pPr>
+            <w:r>
+              <w:rPr>
+                <w:rFonts w:ascii="Segoe UI" w:hAnsi="Segoe UI" w:cs="Segoe UI"/>
+                <w:sz w:val="24"/>
+                <w:szCs w:val="24"/>
+                <w:lang w:val="en-US"/>
+              </w:rPr>
+              <w:t>0 5 8</w:t>
+            </w:r>
+          </w:p>
+          <w:p>
+            <w:pPr>
+              <w:rPr>
+                <w:rFonts w:ascii="Segoe UI" w:hAnsi="Segoe UI" w:cs="Segoe UI"/>
+                <w:sz w:val="24"/>
+                <w:szCs w:val="24"/>
+                <w:lang w:val="en-US"/>
+              </w:rPr>
+            </w:pPr>
+            <w:r>
+              <w:rPr>
+                <w:rFonts w:ascii="Segoe UI" w:hAnsi="Segoe UI" w:cs="Segoe UI"/>
+                <w:sz w:val="24"/>
+                <w:szCs w:val="24"/>
+                <w:lang w:val="en-US"/>
+              </w:rPr>
+              <w:t>3 0 1</w:t>
+            </w:r>
+          </w:p>
+          <w:p>
+            <w:pPr>
+              <w:rPr>
+                <w:rFonts w:ascii="Segoe UI" w:hAnsi="Segoe UI" w:cs="Segoe UI"/>
+                <w:sz w:val="24"/>
+                <w:szCs w:val="24"/>
+                <w:lang w:val="en-US"/>
+              </w:rPr>
+            </w:pPr>
+            <w:r>
+              <w:rPr>
+                <w:rFonts w:ascii="Segoe UI" w:hAnsi="Segoe UI" w:cs="Segoe UI"/>
+                <w:sz w:val="24"/>
+                <w:szCs w:val="24"/>
+                <w:lang w:val="en-US"/>
+              </w:rPr>
+              <w:t>6 2 0</w:t>
+            </w:r>
+          </w:p>
+          <w:p>
+            <w:pPr>
+              <w:rPr>
+                <w:rFonts w:ascii="Segoe UI" w:hAnsi="Segoe UI" w:cs="Segoe UI"/>
+                <w:sz w:val="24"/>
+                <w:szCs w:val="24"/>
+                <w:lang w:val="en-US"/>
+              </w:rPr>
+            </w:pPr>
+          </w:p>
+          <w:p>
+            <w:pPr>
+              <w:rPr>
+                <w:rFonts w:ascii="Segoe UI" w:hAnsi="Segoe UI" w:cs="Segoe UI"/>
+                <w:sz w:val="24"/>
+                <w:szCs w:val="24"/>
+                <w:lang w:val="en-US"/>
+              </w:rPr>
+            </w:pPr>
+            <w:r>
+              <w:rPr>
+                <w:rFonts w:ascii="Segoe UI" w:hAnsi="Segoe UI" w:cs="Segoe UI"/>
+                <w:sz w:val="24"/>
+                <w:szCs w:val="24"/>
+                <w:lang w:val="en-US"/>
+              </w:rPr>
+              <w:t>Test run started</w:t>
+            </w:r>
+          </w:p>
+          <w:p>
+            <w:pPr>
+              <w:rPr>
+                <w:rFonts w:ascii="Segoe UI" w:hAnsi="Segoe UI" w:cs="Segoe UI"/>
+                <w:sz w:val="24"/>
+                <w:szCs w:val="24"/>
+                <w:lang w:val="en-US"/>
+              </w:rPr>
+            </w:pPr>
+            <w:r>
+              <w:rPr>
+                <w:rFonts w:ascii="Segoe UI" w:hAnsi="Segoe UI" w:cs="Segoe UI"/>
+                <w:sz w:val="24"/>
+                <w:szCs w:val="24"/>
+                <w:lang w:val="en-US"/>
+              </w:rPr>
+              <w:t>Test results:</w:t>
+            </w:r>
+          </w:p>
+          <w:p>
+            <w:pPr>
+              <w:rPr>
+                <w:rFonts w:ascii="Segoe UI" w:hAnsi="Segoe UI" w:cs="Segoe UI"/>
+                <w:sz w:val="24"/>
+                <w:szCs w:val="24"/>
+                <w:lang w:val="en-US"/>
+              </w:rPr>
+            </w:pPr>
+          </w:p>
+          <w:p>
+            <w:pPr>
+              <w:rPr>
+                <w:rFonts w:ascii="Segoe UI" w:hAnsi="Segoe UI" w:cs="Segoe UI"/>
+                <w:sz w:val="24"/>
+                <w:szCs w:val="24"/>
+                <w:lang w:val="en-US"/>
+              </w:rPr>
+            </w:pPr>
+            <w:r>
+              <w:rPr>
+                <w:rFonts w:ascii="Segoe UI" w:hAnsi="Segoe UI" w:cs="Segoe UI"/>
+                <w:sz w:val="24"/>
+                <w:szCs w:val="24"/>
+                <w:lang w:val="en-US"/>
+              </w:rPr>
+              <w:t>0 5 6</w:t>
+            </w:r>
+          </w:p>
+          <w:p>
+            <w:pPr>
+              <w:rPr>
+                <w:rFonts w:ascii="Segoe UI" w:hAnsi="Segoe UI" w:cs="Segoe UI"/>
+                <w:sz w:val="24"/>
+                <w:szCs w:val="24"/>
+                <w:lang w:val="en-US"/>
+              </w:rPr>
+            </w:pPr>
+            <w:r>
+              <w:rPr>
+                <w:rFonts w:ascii="Segoe UI" w:hAnsi="Segoe UI" w:cs="Segoe UI"/>
+                <w:sz w:val="24"/>
+                <w:szCs w:val="24"/>
+                <w:lang w:val="en-US"/>
+              </w:rPr>
+              <w:t>3 0 1</w:t>
+            </w:r>
+          </w:p>
+          <w:p>
+            <w:pPr>
+              <w:rPr>
+                <w:rFonts w:ascii="Segoe UI" w:hAnsi="Segoe UI" w:cs="Segoe UI"/>
+                <w:sz w:val="24"/>
+                <w:szCs w:val="24"/>
+                <w:lang w:val="en-US"/>
+              </w:rPr>
+            </w:pPr>
+            <w:r>
+              <w:rPr>
+                <w:rFonts w:ascii="Segoe UI" w:hAnsi="Segoe UI" w:cs="Segoe UI"/>
+                <w:sz w:val="24"/>
+                <w:szCs w:val="24"/>
+                <w:lang w:val="en-US"/>
+              </w:rPr>
+              <w:t>5 2 0</w:t>
+            </w:r>
+          </w:p>
+          <w:p>
+            <w:pPr>
+              <w:rPr>
+                <w:rFonts w:ascii="Segoe UI" w:hAnsi="Segoe UI" w:cs="Segoe UI"/>
+                <w:sz w:val="24"/>
+                <w:szCs w:val="24"/>
+                <w:lang w:val="en-US"/>
+              </w:rPr>
+            </w:pPr>
+          </w:p>
+          <w:p>
+            <w:pPr>
+              <w:rPr>
+                <w:rFonts w:ascii="Segoe UI" w:hAnsi="Segoe UI" w:cs="Segoe UI"/>
+                <w:sz w:val="24"/>
+                <w:szCs w:val="24"/>
+                <w:lang w:val="en-US"/>
+              </w:rPr>
+            </w:pPr>
+            <w:r>
+              <w:rPr>
+                <w:rFonts w:ascii="Segoe UI" w:hAnsi="Segoe UI" w:cs="Segoe UI"/>
+                <w:sz w:val="24"/>
+                <w:szCs w:val="24"/>
+                <w:lang w:val="en-US"/>
+              </w:rPr>
+              <w:t>Perf run started</w:t>
+            </w:r>
+          </w:p>
+          <w:p>
+            <w:pPr>
+              <w:rPr>
+                <w:rFonts w:ascii="Segoe UI" w:hAnsi="Segoe UI" w:cs="Segoe UI"/>
+                <w:color w:val="404040" w:themeColor="text1" w:themeTint="BF"/>
+                <w:sz w:val="24"/>
+                <w:szCs w:val="24"/>
+                <w:lang w:val="en-US"/>
+              </w:rPr>
+            </w:pPr>
+            <w:r>
+              <w:rPr>
+                <w:rFonts w:ascii="Segoe UI" w:hAnsi="Segoe UI" w:cs="Segoe UI"/>
+                <w:sz w:val="24"/>
+                <w:szCs w:val="24"/>
+                <w:lang w:val="en-US"/>
+              </w:rPr>
+              <w:t xml:space="preserve">Elapsed perf time: </w:t>
+            </w:r>
+            <w:r>
+              <w:rPr>
+                <w:rFonts w:ascii="Segoe UI" w:hAnsi="Segoe UI" w:cs="Segoe UI"/>
+                <w:b/>
+                <w:sz w:val="24"/>
+                <w:szCs w:val="24"/>
+                <w:lang w:val="en-US"/>
+              </w:rPr>
+              <w:t>0.0818417</w:t>
+            </w:r>
+          </w:p>
+        </w:tc>
+        <w:tc>
+          <w:tcPr>
+            <w:tcW w:w="5265" w:type="dxa"/>
+          </w:tcPr>
+          <w:p>
+            <w:pPr>
+              <w:rPr>
+                <w:rFonts w:ascii="Segoe UI" w:hAnsi="Segoe UI" w:cs="Segoe UI"/>
+                <w:sz w:val="24"/>
+                <w:szCs w:val="24"/>
+                <w:lang w:val="en-US"/>
+              </w:rPr>
+            </w:pPr>
+            <w:r>
+              <w:rPr>
+                <w:rFonts w:ascii="Segoe UI" w:hAnsi="Segoe UI" w:cs="Segoe UI"/>
+                <w:sz w:val="24"/>
+                <w:szCs w:val="24"/>
+                <w:lang w:val="en-US"/>
+              </w:rPr>
+              <w:t xml:space="preserve">Usage: graph.exe </w:t>
+            </w:r>
+            <w:proofErr w:type="spellStart"/>
+            <w:r>
+              <w:rPr>
+                <w:rFonts w:ascii="Segoe UI" w:hAnsi="Segoe UI" w:cs="Segoe UI"/>
+                <w:sz w:val="24"/>
+                <w:szCs w:val="24"/>
+                <w:lang w:val="en-US"/>
+              </w:rPr>
+              <w:t>vertex_num</w:t>
+            </w:r>
+            <w:proofErr w:type="spellEnd"/>
+            <w:r>
+              <w:rPr>
+                <w:rFonts w:ascii="Segoe UI" w:hAnsi="Segoe UI" w:cs="Segoe UI"/>
+                <w:sz w:val="24"/>
+                <w:szCs w:val="24"/>
+                <w:lang w:val="en-US"/>
+              </w:rPr>
+              <w:t xml:space="preserve"> [default is 400].</w:t>
+            </w:r>
+          </w:p>
+          <w:p>
+            <w:pPr>
+              <w:rPr>
+                <w:rFonts w:ascii="Segoe UI" w:hAnsi="Segoe UI" w:cs="Segoe UI"/>
+                <w:sz w:val="24"/>
+                <w:szCs w:val="24"/>
+                <w:lang w:val="en-US"/>
+              </w:rPr>
+            </w:pPr>
+          </w:p>
+          <w:p>
+            <w:pPr>
+              <w:rPr>
+                <w:rFonts w:ascii="Segoe UI" w:hAnsi="Segoe UI" w:cs="Segoe UI"/>
+                <w:sz w:val="24"/>
+                <w:szCs w:val="24"/>
+                <w:lang w:val="en-US"/>
+              </w:rPr>
+            </w:pPr>
+            <w:r>
+              <w:rPr>
+                <w:rFonts w:ascii="Segoe UI" w:hAnsi="Segoe UI" w:cs="Segoe UI"/>
+                <w:sz w:val="24"/>
+                <w:szCs w:val="24"/>
+                <w:lang w:val="en-US"/>
+              </w:rPr>
+              <w:t>0 5 8</w:t>
+            </w:r>
+          </w:p>
+          <w:p>
+            <w:pPr>
+              <w:rPr>
+                <w:rFonts w:ascii="Segoe UI" w:hAnsi="Segoe UI" w:cs="Segoe UI"/>
+                <w:sz w:val="24"/>
+                <w:szCs w:val="24"/>
+                <w:lang w:val="en-US"/>
+              </w:rPr>
+            </w:pPr>
+            <w:r>
+              <w:rPr>
+                <w:rFonts w:ascii="Segoe UI" w:hAnsi="Segoe UI" w:cs="Segoe UI"/>
+                <w:sz w:val="24"/>
+                <w:szCs w:val="24"/>
+                <w:lang w:val="en-US"/>
+              </w:rPr>
+              <w:t>3 0 1</w:t>
+            </w:r>
+          </w:p>
+          <w:p>
+            <w:pPr>
+              <w:rPr>
+                <w:rFonts w:ascii="Segoe UI" w:hAnsi="Segoe UI" w:cs="Segoe UI"/>
+                <w:sz w:val="24"/>
+                <w:szCs w:val="24"/>
+                <w:lang w:val="en-US"/>
+              </w:rPr>
+            </w:pPr>
+            <w:r>
+              <w:rPr>
+                <w:rFonts w:ascii="Segoe UI" w:hAnsi="Segoe UI" w:cs="Segoe UI"/>
+                <w:sz w:val="24"/>
+                <w:szCs w:val="24"/>
+                <w:lang w:val="en-US"/>
+              </w:rPr>
+              <w:t>6 2 0</w:t>
+            </w:r>
+          </w:p>
+          <w:p>
+            <w:pPr>
+              <w:rPr>
+                <w:rFonts w:ascii="Segoe UI" w:hAnsi="Segoe UI" w:cs="Segoe UI"/>
+                <w:sz w:val="24"/>
+                <w:szCs w:val="24"/>
+                <w:lang w:val="en-US"/>
+              </w:rPr>
+            </w:pPr>
+          </w:p>
+          <w:p>
+            <w:pPr>
+              <w:rPr>
+                <w:rFonts w:ascii="Segoe UI" w:hAnsi="Segoe UI" w:cs="Segoe UI"/>
+                <w:sz w:val="24"/>
+                <w:szCs w:val="24"/>
+                <w:lang w:val="en-US"/>
+              </w:rPr>
+            </w:pPr>
+            <w:r>
+              <w:rPr>
+                <w:rFonts w:ascii="Segoe UI" w:hAnsi="Segoe UI" w:cs="Segoe UI"/>
+                <w:sz w:val="24"/>
+                <w:szCs w:val="24"/>
+                <w:lang w:val="en-US"/>
+              </w:rPr>
+              <w:t>Test run started</w:t>
+            </w:r>
+          </w:p>
+          <w:p>
+            <w:pPr>
+              <w:rPr>
+                <w:rFonts w:ascii="Segoe UI" w:hAnsi="Segoe UI" w:cs="Segoe UI"/>
+                <w:sz w:val="24"/>
+                <w:szCs w:val="24"/>
+                <w:lang w:val="en-US"/>
+              </w:rPr>
+            </w:pPr>
+            <w:r>
+              <w:rPr>
+                <w:rFonts w:ascii="Segoe UI" w:hAnsi="Segoe UI" w:cs="Segoe UI"/>
+                <w:sz w:val="24"/>
+                <w:szCs w:val="24"/>
+                <w:lang w:val="en-US"/>
+              </w:rPr>
+              <w:t>Test results:</w:t>
+            </w:r>
+          </w:p>
+          <w:p>
+            <w:pPr>
+              <w:rPr>
+                <w:rFonts w:ascii="Segoe UI" w:hAnsi="Segoe UI" w:cs="Segoe UI"/>
+                <w:sz w:val="24"/>
+                <w:szCs w:val="24"/>
+                <w:lang w:val="en-US"/>
+              </w:rPr>
+            </w:pPr>
+          </w:p>
+          <w:p>
+            <w:pPr>
+              <w:rPr>
+                <w:rFonts w:ascii="Segoe UI" w:hAnsi="Segoe UI" w:cs="Segoe UI"/>
+                <w:sz w:val="24"/>
+                <w:szCs w:val="24"/>
+                <w:lang w:val="en-US"/>
+              </w:rPr>
+            </w:pPr>
+            <w:r>
+              <w:rPr>
+                <w:rFonts w:ascii="Segoe UI" w:hAnsi="Segoe UI" w:cs="Segoe UI"/>
+                <w:sz w:val="24"/>
+                <w:szCs w:val="24"/>
+                <w:lang w:val="en-US"/>
+              </w:rPr>
+              <w:t>0 5 6</w:t>
+            </w:r>
+          </w:p>
+          <w:p>
+            <w:pPr>
+              <w:rPr>
+                <w:rFonts w:ascii="Segoe UI" w:hAnsi="Segoe UI" w:cs="Segoe UI"/>
+                <w:sz w:val="24"/>
+                <w:szCs w:val="24"/>
+                <w:lang w:val="en-US"/>
+              </w:rPr>
+            </w:pPr>
+            <w:r>
+              <w:rPr>
+                <w:rFonts w:ascii="Segoe UI" w:hAnsi="Segoe UI" w:cs="Segoe UI"/>
+                <w:sz w:val="24"/>
+                <w:szCs w:val="24"/>
+                <w:lang w:val="en-US"/>
+              </w:rPr>
+              <w:t>3 0 1</w:t>
+            </w:r>
+          </w:p>
+          <w:p>
+            <w:pPr>
+              <w:rPr>
+                <w:rFonts w:ascii="Segoe UI" w:hAnsi="Segoe UI" w:cs="Segoe UI"/>
+                <w:sz w:val="24"/>
+                <w:szCs w:val="24"/>
+                <w:lang w:val="en-US"/>
+              </w:rPr>
+            </w:pPr>
+            <w:r>
+              <w:rPr>
+                <w:rFonts w:ascii="Segoe UI" w:hAnsi="Segoe UI" w:cs="Segoe UI"/>
+                <w:sz w:val="24"/>
+                <w:szCs w:val="24"/>
+                <w:lang w:val="en-US"/>
+              </w:rPr>
+              <w:t>5 2 0</w:t>
+            </w:r>
+          </w:p>
+          <w:p>
+            <w:pPr>
+              <w:rPr>
+                <w:rFonts w:ascii="Segoe UI" w:hAnsi="Segoe UI" w:cs="Segoe UI"/>
+                <w:sz w:val="24"/>
+                <w:szCs w:val="24"/>
+                <w:lang w:val="en-US"/>
+              </w:rPr>
+            </w:pPr>
+          </w:p>
+          <w:p>
+            <w:pPr>
+              <w:rPr>
+                <w:rFonts w:ascii="Segoe UI" w:hAnsi="Segoe UI" w:cs="Segoe UI"/>
+                <w:sz w:val="24"/>
+                <w:szCs w:val="24"/>
+                <w:lang w:val="en-US"/>
+              </w:rPr>
+            </w:pPr>
+            <w:r>
+              <w:rPr>
+                <w:rFonts w:ascii="Segoe UI" w:hAnsi="Segoe UI" w:cs="Segoe UI"/>
+                <w:sz w:val="24"/>
+                <w:szCs w:val="24"/>
+                <w:lang w:val="en-US"/>
+              </w:rPr>
+              <w:t>Perf run started</w:t>
+            </w:r>
+          </w:p>
+          <w:p>
+            <w:pPr>
+              <w:rPr>
+                <w:rFonts w:ascii="Segoe UI" w:hAnsi="Segoe UI" w:cs="Segoe UI"/>
+                <w:sz w:val="24"/>
+                <w:szCs w:val="24"/>
+                <w:lang w:val="en-US"/>
+              </w:rPr>
+            </w:pPr>
+            <w:r>
+              <w:rPr>
+                <w:rFonts w:ascii="Segoe UI" w:hAnsi="Segoe UI" w:cs="Segoe UI"/>
+                <w:sz w:val="24"/>
+                <w:szCs w:val="24"/>
+                <w:lang w:val="en-US"/>
+              </w:rPr>
+              <w:t xml:space="preserve">Elapsed perf time: </w:t>
+            </w:r>
+            <w:r>
+              <w:rPr>
+                <w:rFonts w:ascii="Segoe UI" w:hAnsi="Segoe UI" w:cs="Segoe UI"/>
+                <w:b/>
+                <w:sz w:val="24"/>
+                <w:szCs w:val="24"/>
+                <w:lang w:val="en-US"/>
+              </w:rPr>
+              <w:t>0.0794323</w:t>
+            </w:r>
+          </w:p>
+        </w:tc>
+      </w:tr>
+    </w:tbl>
+    <w:tbl>
+      <w:tblPr>
+        <w:tblStyle w:val="a5"/>
+        <w:tblpPr w:leftFromText="180" w:rightFromText="180" w:vertAnchor="text" w:horzAnchor="margin" w:tblpY="230"/>
+        <w:tblOverlap w:val="never"/>
+        <w:tblW w:w="0" w:type="auto"/>
+        <w:tblLook w:val="04A0" w:firstRow="1" w:lastRow="0" w:firstColumn="1" w:lastColumn="0" w:noHBand="0" w:noVBand="1"/>
+      </w:tblPr>
+      <w:tblGrid>
+        <w:gridCol w:w="5371"/>
+        <w:gridCol w:w="5284"/>
+        <w:gridCol w:w="5265"/>
+      </w:tblGrid>
+      <w:tr>
+        <w:trPr>
+          <w:trHeight w:val="2403"/>
+        </w:trPr>
+        <w:tc>
+          <w:tcPr>
+            <w:tcW w:w="5371" w:type="dxa"/>
+          </w:tcPr>
+          <w:p>
+            <w:pPr>
+              <w:rPr>
+                <w:rFonts w:ascii="Segoe UI" w:hAnsi="Segoe UI" w:cs="Segoe UI"/>
+                <w:sz w:val="24"/>
+                <w:szCs w:val="24"/>
+                <w:lang w:val="en-US"/>
+              </w:rPr>
+            </w:pPr>
+            <w:r>
+              <w:rPr>
+                <w:rFonts w:ascii="Segoe UI" w:hAnsi="Segoe UI" w:cs="Segoe UI"/>
+                <w:sz w:val="24"/>
+                <w:szCs w:val="24"/>
+                <w:lang w:val="en-US"/>
+              </w:rPr>
+              <w:t xml:space="preserve">Usage: graph.exe </w:t>
+            </w:r>
+            <w:proofErr w:type="spellStart"/>
+            <w:r>
+              <w:rPr>
+                <w:rFonts w:ascii="Segoe UI" w:hAnsi="Segoe UI" w:cs="Segoe UI"/>
+                <w:sz w:val="24"/>
+                <w:szCs w:val="24"/>
+                <w:lang w:val="en-US"/>
+              </w:rPr>
+              <w:t>vertex_num</w:t>
+            </w:r>
+            <w:proofErr w:type="spellEnd"/>
+            <w:r>
+              <w:rPr>
+                <w:rFonts w:ascii="Segoe UI" w:hAnsi="Segoe UI" w:cs="Segoe UI"/>
+                <w:sz w:val="24"/>
+                <w:szCs w:val="24"/>
+                <w:lang w:val="en-US"/>
+              </w:rPr>
+              <w:t xml:space="preserve"> [default is 400].</w:t>
+            </w:r>
+          </w:p>
+          <w:p>
+            <w:pPr>
+              <w:rPr>
+                <w:rFonts w:ascii="Segoe UI" w:hAnsi="Segoe UI" w:cs="Segoe UI"/>
+                <w:sz w:val="24"/>
+                <w:szCs w:val="24"/>
+                <w:lang w:val="en-US"/>
+              </w:rPr>
+            </w:pPr>
+          </w:p>
+          <w:p>
+            <w:pPr>
+              <w:rPr>
+                <w:rFonts w:ascii="Segoe UI" w:hAnsi="Segoe UI" w:cs="Segoe UI"/>
+                <w:sz w:val="24"/>
+                <w:szCs w:val="24"/>
+                <w:lang w:val="en-US"/>
+              </w:rPr>
+            </w:pPr>
+            <w:r>
+              <w:rPr>
+                <w:rFonts w:ascii="Segoe UI" w:hAnsi="Segoe UI" w:cs="Segoe UI"/>
+                <w:sz w:val="24"/>
+                <w:szCs w:val="24"/>
+                <w:lang w:val="en-US"/>
+              </w:rPr>
+              <w:t>0 5 8</w:t>
+            </w:r>
+          </w:p>
+          <w:p>
+            <w:pPr>
+              <w:rPr>
+                <w:rFonts w:ascii="Segoe UI" w:hAnsi="Segoe UI" w:cs="Segoe UI"/>
+                <w:sz w:val="24"/>
+                <w:szCs w:val="24"/>
+                <w:lang w:val="en-US"/>
+              </w:rPr>
+            </w:pPr>
+            <w:r>
+              <w:rPr>
+                <w:rFonts w:ascii="Segoe UI" w:hAnsi="Segoe UI" w:cs="Segoe UI"/>
+                <w:sz w:val="24"/>
+                <w:szCs w:val="24"/>
+                <w:lang w:val="en-US"/>
+              </w:rPr>
+              <w:t>3 0 1</w:t>
+            </w:r>
+          </w:p>
+          <w:p>
+            <w:pPr>
+              <w:rPr>
+                <w:rFonts w:ascii="Segoe UI" w:hAnsi="Segoe UI" w:cs="Segoe UI"/>
+                <w:sz w:val="24"/>
+                <w:szCs w:val="24"/>
+                <w:lang w:val="en-US"/>
+              </w:rPr>
+            </w:pPr>
+            <w:r>
+              <w:rPr>
+                <w:rFonts w:ascii="Segoe UI" w:hAnsi="Segoe UI" w:cs="Segoe UI"/>
+                <w:sz w:val="24"/>
+                <w:szCs w:val="24"/>
+                <w:lang w:val="en-US"/>
+              </w:rPr>
+              <w:t>6 2 0</w:t>
+            </w:r>
+          </w:p>
+          <w:p>
+            <w:pPr>
+              <w:rPr>
+                <w:rFonts w:ascii="Segoe UI" w:hAnsi="Segoe UI" w:cs="Segoe UI"/>
+                <w:sz w:val="24"/>
+                <w:szCs w:val="24"/>
+                <w:lang w:val="en-US"/>
+              </w:rPr>
+            </w:pPr>
+          </w:p>
+          <w:p>
+            <w:pPr>
+              <w:rPr>
+                <w:rFonts w:ascii="Segoe UI" w:hAnsi="Segoe UI" w:cs="Segoe UI"/>
+                <w:sz w:val="24"/>
+                <w:szCs w:val="24"/>
+                <w:lang w:val="en-US"/>
+              </w:rPr>
+            </w:pPr>
+            <w:r>
+              <w:rPr>
+                <w:rFonts w:ascii="Segoe UI" w:hAnsi="Segoe UI" w:cs="Segoe UI"/>
+                <w:sz w:val="24"/>
+                <w:szCs w:val="24"/>
+                <w:lang w:val="en-US"/>
+              </w:rPr>
+              <w:t>Test run started</w:t>
+            </w:r>
+          </w:p>
+          <w:p>
+            <w:pPr>
+              <w:rPr>
+                <w:rFonts w:ascii="Segoe UI" w:hAnsi="Segoe UI" w:cs="Segoe UI"/>
+                <w:sz w:val="24"/>
+                <w:szCs w:val="24"/>
+                <w:lang w:val="en-US"/>
+              </w:rPr>
+            </w:pPr>
+            <w:r>
+              <w:rPr>
+                <w:rFonts w:ascii="Segoe UI" w:hAnsi="Segoe UI" w:cs="Segoe UI"/>
+                <w:sz w:val="24"/>
+                <w:szCs w:val="24"/>
+                <w:lang w:val="en-US"/>
+              </w:rPr>
+              <w:t>Test results:</w:t>
+            </w:r>
+          </w:p>
+          <w:p>
+            <w:pPr>
+              <w:rPr>
+                <w:rFonts w:ascii="Segoe UI" w:hAnsi="Segoe UI" w:cs="Segoe UI"/>
+                <w:sz w:val="24"/>
+                <w:szCs w:val="24"/>
+                <w:lang w:val="en-US"/>
+              </w:rPr>
+            </w:pPr>
+          </w:p>
+          <w:p>
+            <w:pPr>
+              <w:rPr>
+                <w:rFonts w:ascii="Segoe UI" w:hAnsi="Segoe UI" w:cs="Segoe UI"/>
+                <w:sz w:val="24"/>
+                <w:szCs w:val="24"/>
+                <w:lang w:val="en-US"/>
+              </w:rPr>
+            </w:pPr>
+            <w:r>
+              <w:rPr>
+                <w:rFonts w:ascii="Segoe UI" w:hAnsi="Segoe UI" w:cs="Segoe UI"/>
+                <w:sz w:val="24"/>
+                <w:szCs w:val="24"/>
+                <w:lang w:val="en-US"/>
+              </w:rPr>
+              <w:t>0 5 6</w:t>
+            </w:r>
+          </w:p>
+          <w:p>
+            <w:pPr>
+              <w:rPr>
+                <w:rFonts w:ascii="Segoe UI" w:hAnsi="Segoe UI" w:cs="Segoe UI"/>
+                <w:sz w:val="24"/>
+                <w:szCs w:val="24"/>
+                <w:lang w:val="en-US"/>
+              </w:rPr>
+            </w:pPr>
+            <w:r>
+              <w:rPr>
+                <w:rFonts w:ascii="Segoe UI" w:hAnsi="Segoe UI" w:cs="Segoe UI"/>
+                <w:sz w:val="24"/>
+                <w:szCs w:val="24"/>
+                <w:lang w:val="en-US"/>
+              </w:rPr>
+              <w:t>5 2 0</w:t>
+            </w:r>
+          </w:p>
+          <w:p>
+            <w:pPr>
+              <w:rPr>
+                <w:rFonts w:ascii="Segoe UI" w:hAnsi="Segoe UI" w:cs="Segoe UI"/>
+                <w:sz w:val="24"/>
+                <w:szCs w:val="24"/>
+                <w:lang w:val="en-US"/>
+              </w:rPr>
+            </w:pPr>
+          </w:p>
+          <w:p>
+            <w:pPr>
+              <w:rPr>
+                <w:rFonts w:ascii="Segoe UI" w:hAnsi="Segoe UI" w:cs="Segoe UI"/>
+                <w:sz w:val="24"/>
+                <w:szCs w:val="24"/>
+                <w:lang w:val="en-US"/>
+              </w:rPr>
+            </w:pPr>
+            <w:r>
+              <w:rPr>
+                <w:rFonts w:ascii="Segoe UI" w:hAnsi="Segoe UI" w:cs="Segoe UI"/>
+                <w:sz w:val="24"/>
+                <w:szCs w:val="24"/>
+                <w:lang w:val="en-US"/>
+              </w:rPr>
+              <w:t>Perf run started</w:t>
+            </w:r>
+          </w:p>
+          <w:p>
+            <w:pPr>
+              <w:rPr>
+                <w:rFonts w:ascii="Segoe UI" w:hAnsi="Segoe UI" w:cs="Segoe UI"/>
+                <w:b/>
+                <w:color w:val="365F91" w:themeColor="accent1" w:themeShade="BF"/>
+                <w:sz w:val="24"/>
+                <w:szCs w:val="24"/>
+                <w:lang w:val="en-US"/>
+              </w:rPr>
+            </w:pPr>
+            <w:r>
+              <w:rPr>
+                <w:rFonts w:ascii="Segoe UI" w:hAnsi="Segoe UI" w:cs="Segoe UI"/>
+                <w:sz w:val="24"/>
+                <w:szCs w:val="24"/>
+                <w:lang w:val="en-US"/>
+              </w:rPr>
+              <w:t>Elapsed perf time: 0.084616</w:t>
+            </w:r>
+          </w:p>
+        </w:tc>
+        <w:tc>
+          <w:tcPr>
+            <w:tcW w:w="5284" w:type="dxa"/>
+          </w:tcPr>
+          <w:p>
+            <w:pPr>
+              <w:rPr>
+                <w:rFonts w:ascii="Segoe UI" w:hAnsi="Segoe UI" w:cs="Segoe UI"/>
+                <w:sz w:val="24"/>
+                <w:szCs w:val="24"/>
+                <w:lang w:val="en-US"/>
+              </w:rPr>
+            </w:pPr>
+            <w:r>
+              <w:rPr>
+                <w:rFonts w:ascii="Segoe UI" w:hAnsi="Segoe UI" w:cs="Segoe UI"/>
+                <w:sz w:val="24"/>
+                <w:szCs w:val="24"/>
+                <w:lang w:val="en-US"/>
+              </w:rPr>
+              <w:t xml:space="preserve">Usage: graph.exe </w:t>
+            </w:r>
+            <w:proofErr w:type="spellStart"/>
+            <w:r>
+              <w:rPr>
+                <w:rFonts w:ascii="Segoe UI" w:hAnsi="Segoe UI" w:cs="Segoe UI"/>
+                <w:sz w:val="24"/>
+                <w:szCs w:val="24"/>
+                <w:lang w:val="en-US"/>
+              </w:rPr>
+              <w:t>vertex_num</w:t>
+            </w:r>
+            <w:proofErr w:type="spellEnd"/>
+            <w:r>
+              <w:rPr>
+                <w:rFonts w:ascii="Segoe UI" w:hAnsi="Segoe UI" w:cs="Segoe UI"/>
+                <w:sz w:val="24"/>
+                <w:szCs w:val="24"/>
+                <w:lang w:val="en-US"/>
+              </w:rPr>
+              <w:t xml:space="preserve"> [default is 400].</w:t>
+            </w:r>
+          </w:p>
+          <w:p>
+            <w:pPr>
+              <w:rPr>
+                <w:rFonts w:ascii="Segoe UI" w:hAnsi="Segoe UI" w:cs="Segoe UI"/>
+                <w:sz w:val="24"/>
+                <w:szCs w:val="24"/>
+                <w:lang w:val="en-US"/>
+              </w:rPr>
+            </w:pPr>
+          </w:p>
+          <w:p>
+            <w:pPr>
+              <w:rPr>
+                <w:rFonts w:ascii="Segoe UI" w:hAnsi="Segoe UI" w:cs="Segoe UI"/>
+                <w:sz w:val="24"/>
+                <w:szCs w:val="24"/>
+                <w:lang w:val="en-US"/>
+              </w:rPr>
+            </w:pPr>
+            <w:r>
+              <w:rPr>
+                <w:rFonts w:ascii="Segoe UI" w:hAnsi="Segoe UI" w:cs="Segoe UI"/>
+                <w:sz w:val="24"/>
+                <w:szCs w:val="24"/>
+                <w:lang w:val="en-US"/>
+              </w:rPr>
+              <w:t>0 5 8</w:t>
+            </w:r>
+          </w:p>
+          <w:p>
+            <w:pPr>
+              <w:rPr>
+                <w:rFonts w:ascii="Segoe UI" w:hAnsi="Segoe UI" w:cs="Segoe UI"/>
+                <w:sz w:val="24"/>
+                <w:szCs w:val="24"/>
+                <w:lang w:val="en-US"/>
+              </w:rPr>
+            </w:pPr>
+            <w:r>
+              <w:rPr>
+                <w:rFonts w:ascii="Segoe UI" w:hAnsi="Segoe UI" w:cs="Segoe UI"/>
+                <w:sz w:val="24"/>
+                <w:szCs w:val="24"/>
+                <w:lang w:val="en-US"/>
+              </w:rPr>
+              <w:t>3 0 1</w:t>
+            </w:r>
+          </w:p>
+          <w:p>
+            <w:pPr>
+              <w:rPr>
+                <w:rFonts w:ascii="Segoe UI" w:hAnsi="Segoe UI" w:cs="Segoe UI"/>
+                <w:sz w:val="24"/>
+                <w:szCs w:val="24"/>
+                <w:lang w:val="en-US"/>
+              </w:rPr>
+            </w:pPr>
+            <w:r>
+              <w:rPr>
+                <w:rFonts w:ascii="Segoe UI" w:hAnsi="Segoe UI" w:cs="Segoe UI"/>
+                <w:sz w:val="24"/>
+                <w:szCs w:val="24"/>
+                <w:lang w:val="en-US"/>
+              </w:rPr>
+              <w:t>6 2 0</w:t>
+            </w:r>
+          </w:p>
+          <w:p>
+            <w:pPr>
+              <w:rPr>
+                <w:rFonts w:ascii="Segoe UI" w:hAnsi="Segoe UI" w:cs="Segoe UI"/>
+                <w:sz w:val="24"/>
+                <w:szCs w:val="24"/>
+                <w:lang w:val="en-US"/>
+              </w:rPr>
+            </w:pPr>
+          </w:p>
+          <w:p>
+            <w:pPr>
+              <w:rPr>
+                <w:rFonts w:ascii="Segoe UI" w:hAnsi="Segoe UI" w:cs="Segoe UI"/>
+                <w:sz w:val="24"/>
+                <w:szCs w:val="24"/>
+                <w:lang w:val="en-US"/>
+              </w:rPr>
+            </w:pPr>
+            <w:r>
+              <w:rPr>
+                <w:rFonts w:ascii="Segoe UI" w:hAnsi="Segoe UI" w:cs="Segoe UI"/>
+                <w:sz w:val="24"/>
+                <w:szCs w:val="24"/>
+                <w:lang w:val="en-US"/>
+              </w:rPr>
+              <w:t>Test run started</w:t>
+            </w:r>
+          </w:p>
+          <w:p>
+            <w:pPr>
+              <w:rPr>
+                <w:rFonts w:ascii="Segoe UI" w:hAnsi="Segoe UI" w:cs="Segoe UI"/>
+                <w:sz w:val="24"/>
+                <w:szCs w:val="24"/>
+                <w:lang w:val="en-US"/>
+              </w:rPr>
+            </w:pPr>
+            <w:r>
+              <w:rPr>
+                <w:rFonts w:ascii="Segoe UI" w:hAnsi="Segoe UI" w:cs="Segoe UI"/>
+                <w:sz w:val="24"/>
+                <w:szCs w:val="24"/>
+                <w:lang w:val="en-US"/>
+              </w:rPr>
+              <w:t>Test results:</w:t>
+            </w:r>
+          </w:p>
+          <w:p>
+            <w:pPr>
+              <w:rPr>
+                <w:rFonts w:ascii="Segoe UI" w:hAnsi="Segoe UI" w:cs="Segoe UI"/>
+                <w:sz w:val="24"/>
+                <w:szCs w:val="24"/>
+                <w:lang w:val="en-US"/>
+              </w:rPr>
+            </w:pPr>
+          </w:p>
+          <w:p>
+            <w:pPr>
+              <w:rPr>
+                <w:rFonts w:ascii="Segoe UI" w:hAnsi="Segoe UI" w:cs="Segoe UI"/>
+                <w:sz w:val="24"/>
+                <w:szCs w:val="24"/>
+                <w:lang w:val="en-US"/>
+              </w:rPr>
+            </w:pPr>
+            <w:r>
+              <w:rPr>
+                <w:rFonts w:ascii="Segoe UI" w:hAnsi="Segoe UI" w:cs="Segoe UI"/>
+                <w:sz w:val="24"/>
+                <w:szCs w:val="24"/>
+                <w:lang w:val="en-US"/>
+              </w:rPr>
+              <w:t>0 5 6</w:t>
+            </w:r>
+          </w:p>
+          <w:p>
+            <w:pPr>
+              <w:rPr>
+                <w:rFonts w:ascii="Segoe UI" w:hAnsi="Segoe UI" w:cs="Segoe UI"/>
+                <w:sz w:val="24"/>
+                <w:szCs w:val="24"/>
+                <w:lang w:val="en-US"/>
+              </w:rPr>
+            </w:pPr>
+            <w:r>
+              <w:rPr>
+                <w:rFonts w:ascii="Segoe UI" w:hAnsi="Segoe UI" w:cs="Segoe UI"/>
+                <w:sz w:val="24"/>
+                <w:szCs w:val="24"/>
+                <w:lang w:val="en-US"/>
+              </w:rPr>
+              <w:t>3 0 1</w:t>
+            </w:r>
+          </w:p>
+          <w:p>
+            <w:pPr>
+              <w:rPr>
+                <w:rFonts w:ascii="Segoe UI" w:hAnsi="Segoe UI" w:cs="Segoe UI"/>
+                <w:sz w:val="24"/>
+                <w:szCs w:val="24"/>
+                <w:lang w:val="en-US"/>
+              </w:rPr>
+            </w:pPr>
+            <w:r>
+              <w:rPr>
+                <w:rFonts w:ascii="Segoe UI" w:hAnsi="Segoe UI" w:cs="Segoe UI"/>
+                <w:sz w:val="24"/>
+                <w:szCs w:val="24"/>
+                <w:lang w:val="en-US"/>
+              </w:rPr>
+              <w:t>5 2 0</w:t>
+            </w:r>
+          </w:p>
+          <w:p>
+            <w:pPr>
+              <w:rPr>
+                <w:rFonts w:ascii="Segoe UI" w:hAnsi="Segoe UI" w:cs="Segoe UI"/>
+                <w:sz w:val="24"/>
+                <w:szCs w:val="24"/>
+                <w:lang w:val="en-US"/>
+              </w:rPr>
+            </w:pPr>
+          </w:p>
+          <w:p>
+            <w:pPr>
+              <w:rPr>
+                <w:rFonts w:ascii="Segoe UI" w:hAnsi="Segoe UI" w:cs="Segoe UI"/>
+                <w:sz w:val="24"/>
+                <w:szCs w:val="24"/>
+                <w:lang w:val="en-US"/>
+              </w:rPr>
+            </w:pPr>
+            <w:r>
+              <w:rPr>
+                <w:rFonts w:ascii="Segoe UI" w:hAnsi="Segoe UI" w:cs="Segoe UI"/>
+                <w:sz w:val="24"/>
+                <w:szCs w:val="24"/>
+                <w:lang w:val="en-US"/>
+              </w:rPr>
+              <w:t>Perf run started</w:t>
+            </w:r>
+          </w:p>
+          <w:p>
+            <w:pPr>
+              <w:rPr>
+                <w:rFonts w:ascii="Segoe UI" w:hAnsi="Segoe UI" w:cs="Segoe UI"/>
+                <w:color w:val="404040" w:themeColor="text1" w:themeTint="BF"/>
+                <w:sz w:val="24"/>
+                <w:szCs w:val="24"/>
+                <w:lang w:val="en-US"/>
+              </w:rPr>
+            </w:pPr>
+            <w:r>
+              <w:rPr>
+                <w:rFonts w:ascii="Segoe UI" w:hAnsi="Segoe UI" w:cs="Segoe UI"/>
+                <w:sz w:val="24"/>
+                <w:szCs w:val="24"/>
+                <w:lang w:val="en-US"/>
+              </w:rPr>
+              <w:t xml:space="preserve">Elapsed perf time: </w:t>
+            </w:r>
+            <w:r>
+              <w:rPr>
+                <w:rFonts w:ascii="Segoe UI" w:hAnsi="Segoe UI" w:cs="Segoe UI"/>
+                <w:b/>
+                <w:sz w:val="24"/>
+                <w:szCs w:val="24"/>
+                <w:lang w:val="en-US"/>
+              </w:rPr>
+              <w:t>0.0747733</w:t>
+            </w:r>
+          </w:p>
+        </w:tc>
+        <w:tc>
+          <w:tcPr>
+            <w:tcW w:w="5265" w:type="dxa"/>
+          </w:tcPr>
+          <w:p>
+            <w:pPr>
+              <w:rPr>
+                <w:rFonts w:ascii="Segoe UI" w:hAnsi="Segoe UI" w:cs="Segoe UI"/>
+                <w:sz w:val="24"/>
+                <w:szCs w:val="24"/>
+                <w:lang w:val="en-US"/>
+              </w:rPr>
+            </w:pPr>
+            <w:r>
+              <w:rPr>
+                <w:rFonts w:ascii="Segoe UI" w:hAnsi="Segoe UI" w:cs="Segoe UI"/>
+                <w:sz w:val="24"/>
+                <w:szCs w:val="24"/>
+                <w:lang w:val="en-US"/>
+              </w:rPr>
+              <w:t xml:space="preserve">Usage: graph.exe </w:t>
+            </w:r>
+            <w:proofErr w:type="spellStart"/>
+            <w:r>
+              <w:rPr>
+                <w:rFonts w:ascii="Segoe UI" w:hAnsi="Segoe UI" w:cs="Segoe UI"/>
+                <w:sz w:val="24"/>
+                <w:szCs w:val="24"/>
+                <w:lang w:val="en-US"/>
+              </w:rPr>
+              <w:t>vertex_num</w:t>
+            </w:r>
+            <w:proofErr w:type="spellEnd"/>
+            <w:r>
+              <w:rPr>
+                <w:rFonts w:ascii="Segoe UI" w:hAnsi="Segoe UI" w:cs="Segoe UI"/>
+                <w:sz w:val="24"/>
+                <w:szCs w:val="24"/>
+                <w:lang w:val="en-US"/>
+              </w:rPr>
+              <w:t xml:space="preserve"> [default is 400].</w:t>
+            </w:r>
+          </w:p>
+          <w:p>
+            <w:pPr>
+              <w:rPr>
+                <w:rFonts w:ascii="Segoe UI" w:hAnsi="Segoe UI" w:cs="Segoe UI"/>
+                <w:sz w:val="24"/>
+                <w:szCs w:val="24"/>
+                <w:lang w:val="en-US"/>
+              </w:rPr>
+            </w:pPr>
+          </w:p>
+          <w:p>
+            <w:pPr>
+              <w:rPr>
+                <w:rFonts w:ascii="Segoe UI" w:hAnsi="Segoe UI" w:cs="Segoe UI"/>
+                <w:sz w:val="24"/>
+                <w:szCs w:val="24"/>
+                <w:lang w:val="en-US"/>
+              </w:rPr>
+            </w:pPr>
+            <w:r>
+              <w:rPr>
+                <w:rFonts w:ascii="Segoe UI" w:hAnsi="Segoe UI" w:cs="Segoe UI"/>
+                <w:sz w:val="24"/>
+                <w:szCs w:val="24"/>
+                <w:lang w:val="en-US"/>
+              </w:rPr>
+              <w:t>0 5 8</w:t>
+            </w:r>
+          </w:p>
+          <w:p>
+            <w:pPr>
+              <w:rPr>
+                <w:rFonts w:ascii="Segoe UI" w:hAnsi="Segoe UI" w:cs="Segoe UI"/>
+                <w:sz w:val="24"/>
+                <w:szCs w:val="24"/>
+                <w:lang w:val="en-US"/>
+              </w:rPr>
+            </w:pPr>
+            <w:r>
+              <w:rPr>
+                <w:rFonts w:ascii="Segoe UI" w:hAnsi="Segoe UI" w:cs="Segoe UI"/>
+                <w:sz w:val="24"/>
+                <w:szCs w:val="24"/>
+                <w:lang w:val="en-US"/>
+              </w:rPr>
+              <w:t>3 0 1</w:t>
+            </w:r>
+          </w:p>
+          <w:p>
+            <w:pPr>
+              <w:rPr>
+                <w:rFonts w:ascii="Segoe UI" w:hAnsi="Segoe UI" w:cs="Segoe UI"/>
+                <w:sz w:val="24"/>
+                <w:szCs w:val="24"/>
+                <w:lang w:val="en-US"/>
+              </w:rPr>
+            </w:pPr>
+            <w:r>
+              <w:rPr>
+                <w:rFonts w:ascii="Segoe UI" w:hAnsi="Segoe UI" w:cs="Segoe UI"/>
+                <w:sz w:val="24"/>
+                <w:szCs w:val="24"/>
+                <w:lang w:val="en-US"/>
+              </w:rPr>
+              <w:t>6 2 0</w:t>
+            </w:r>
+          </w:p>
+          <w:p>
+            <w:pPr>
+              <w:rPr>
+                <w:rFonts w:ascii="Segoe UI" w:hAnsi="Segoe UI" w:cs="Segoe UI"/>
+                <w:sz w:val="24"/>
+                <w:szCs w:val="24"/>
+                <w:lang w:val="en-US"/>
+              </w:rPr>
+            </w:pPr>
+          </w:p>
+          <w:p>
+            <w:pPr>
+              <w:rPr>
+                <w:rFonts w:ascii="Segoe UI" w:hAnsi="Segoe UI" w:cs="Segoe UI"/>
+                <w:sz w:val="24"/>
+                <w:szCs w:val="24"/>
+                <w:lang w:val="en-US"/>
+              </w:rPr>
+            </w:pPr>
+            <w:r>
+              <w:rPr>
+                <w:rFonts w:ascii="Segoe UI" w:hAnsi="Segoe UI" w:cs="Segoe UI"/>
+                <w:sz w:val="24"/>
+                <w:szCs w:val="24"/>
+                <w:lang w:val="en-US"/>
+              </w:rPr>
+              <w:t>Test run started</w:t>
+            </w:r>
+          </w:p>
+          <w:p>
+            <w:pPr>
+              <w:rPr>
+                <w:rFonts w:ascii="Segoe UI" w:hAnsi="Segoe UI" w:cs="Segoe UI"/>
+                <w:sz w:val="24"/>
+                <w:szCs w:val="24"/>
+                <w:lang w:val="en-US"/>
+              </w:rPr>
+            </w:pPr>
+            <w:r>
+              <w:rPr>
+                <w:rFonts w:ascii="Segoe UI" w:hAnsi="Segoe UI" w:cs="Segoe UI"/>
+                <w:sz w:val="24"/>
+                <w:szCs w:val="24"/>
+                <w:lang w:val="en-US"/>
+              </w:rPr>
+              <w:t>Test results:</w:t>
+            </w:r>
+          </w:p>
+          <w:p>
+            <w:pPr>
+              <w:rPr>
+                <w:rFonts w:ascii="Segoe UI" w:hAnsi="Segoe UI" w:cs="Segoe UI"/>
+                <w:sz w:val="24"/>
+                <w:szCs w:val="24"/>
+                <w:lang w:val="en-US"/>
+              </w:rPr>
+            </w:pPr>
+          </w:p>
+          <w:p>
+            <w:pPr>
+              <w:rPr>
+                <w:rFonts w:ascii="Segoe UI" w:hAnsi="Segoe UI" w:cs="Segoe UI"/>
+                <w:sz w:val="24"/>
+                <w:szCs w:val="24"/>
+                <w:lang w:val="en-US"/>
+              </w:rPr>
+            </w:pPr>
+            <w:r>
+              <w:rPr>
+                <w:rFonts w:ascii="Segoe UI" w:hAnsi="Segoe UI" w:cs="Segoe UI"/>
+                <w:sz w:val="24"/>
+                <w:szCs w:val="24"/>
+                <w:lang w:val="en-US"/>
+              </w:rPr>
+              <w:t>0 5 6</w:t>
+            </w:r>
+          </w:p>
+          <w:p>
+            <w:pPr>
+              <w:rPr>
+                <w:rFonts w:ascii="Segoe UI" w:hAnsi="Segoe UI" w:cs="Segoe UI"/>
+                <w:sz w:val="24"/>
+                <w:szCs w:val="24"/>
+                <w:lang w:val="en-US"/>
+              </w:rPr>
+            </w:pPr>
+            <w:r>
+              <w:rPr>
+                <w:rFonts w:ascii="Segoe UI" w:hAnsi="Segoe UI" w:cs="Segoe UI"/>
+                <w:sz w:val="24"/>
+                <w:szCs w:val="24"/>
+                <w:lang w:val="en-US"/>
+              </w:rPr>
+              <w:t>3 0 1</w:t>
+            </w:r>
+          </w:p>
+          <w:p>
+            <w:pPr>
+              <w:rPr>
+                <w:rFonts w:ascii="Segoe UI" w:hAnsi="Segoe UI" w:cs="Segoe UI"/>
+                <w:sz w:val="24"/>
+                <w:szCs w:val="24"/>
+                <w:lang w:val="en-US"/>
+              </w:rPr>
+            </w:pPr>
+            <w:r>
+              <w:rPr>
+                <w:rFonts w:ascii="Segoe UI" w:hAnsi="Segoe UI" w:cs="Segoe UI"/>
+                <w:sz w:val="24"/>
+                <w:szCs w:val="24"/>
+                <w:lang w:val="en-US"/>
+              </w:rPr>
+              <w:t>5 2 0</w:t>
+            </w:r>
+          </w:p>
+          <w:p>
+            <w:pPr>
+              <w:rPr>
+                <w:rFonts w:ascii="Segoe UI" w:hAnsi="Segoe UI" w:cs="Segoe UI"/>
+                <w:sz w:val="24"/>
+                <w:szCs w:val="24"/>
+                <w:lang w:val="en-US"/>
+              </w:rPr>
+            </w:pPr>
+          </w:p>
+          <w:p>
+            <w:pPr>
+              <w:rPr>
+                <w:rFonts w:ascii="Segoe UI" w:hAnsi="Segoe UI" w:cs="Segoe UI"/>
+                <w:sz w:val="24"/>
+                <w:szCs w:val="24"/>
+                <w:lang w:val="en-US"/>
+              </w:rPr>
+            </w:pPr>
+            <w:r>
+              <w:rPr>
+                <w:rFonts w:ascii="Segoe UI" w:hAnsi="Segoe UI" w:cs="Segoe UI"/>
+                <w:sz w:val="24"/>
+                <w:szCs w:val="24"/>
+                <w:lang w:val="en-US"/>
+              </w:rPr>
+              <w:t>Perf run started</w:t>
+            </w:r>
+          </w:p>
+          <w:p>
+            <w:pPr>
+              <w:rPr>
+                <w:rFonts w:ascii="Segoe UI" w:hAnsi="Segoe UI" w:cs="Segoe UI"/>
+                <w:sz w:val="24"/>
+                <w:szCs w:val="24"/>
+                <w:lang w:val="en-US"/>
+              </w:rPr>
+            </w:pPr>
+            <w:r>
+              <w:rPr>
+                <w:rFonts w:ascii="Segoe UI" w:hAnsi="Segoe UI" w:cs="Segoe UI"/>
+                <w:sz w:val="24"/>
+                <w:szCs w:val="24"/>
+                <w:lang w:val="en-US"/>
+              </w:rPr>
+              <w:t xml:space="preserve">Elapsed perf time: </w:t>
+            </w:r>
+            <w:r>
+              <w:rPr>
+                <w:rFonts w:ascii="Segoe UI" w:hAnsi="Segoe UI" w:cs="Segoe UI"/>
+                <w:b/>
+                <w:sz w:val="24"/>
+                <w:szCs w:val="24"/>
+                <w:lang w:val="en-US"/>
+              </w:rPr>
+              <w:t>0.076357</w:t>
+            </w:r>
+          </w:p>
+        </w:tc>
+      </w:tr>
+    </w:tbl>
+    <w:p>
+      <w:pPr>
+        <w:rPr>
+          <w:rFonts w:ascii="Segoe UI" w:hAnsi="Segoe UI" w:cs="Segoe UI"/>
+          <w:sz w:val="28"/>
+          <w:lang w:val="en-US"/>
+        </w:rPr>
+      </w:pPr>
+      <w:r>
+        <w:rPr>
+          <w:rFonts w:ascii="Segoe UI" w:hAnsi="Segoe UI" w:cs="Segoe UI"/>
+          <w:sz w:val="28"/>
+          <w:lang w:val="en-US"/>
+        </w:rPr>
+        <w:lastRenderedPageBreak/>
         <w:drawing>
-          <wp:inline distT="0" distB="0" distL="0" distR="0" wp14:anchorId="00EF4FFC" wp14:editId="67847147">
-            <wp:extent cx="9397040" cy="2238452"/>
-            <wp:effectExtent l="0" t="0" r="0" b="9525"/>
-            <wp:docPr id="12" name="Рисунок 12"/>
+          <wp:anchor distT="0" distB="0" distL="114300" distR="114300" simplePos="0" relativeHeight="251677696" behindDoc="0" locked="0" layoutInCell="1" allowOverlap="1" wp14:anchorId="2542B815" wp14:editId="0B9CBD52">
+            <wp:simplePos x="0" y="0"/>
+            <wp:positionH relativeFrom="column">
+              <wp:posOffset>1474470</wp:posOffset>
+            </wp:positionH>
+            <wp:positionV relativeFrom="paragraph">
+              <wp:posOffset>3809365</wp:posOffset>
+            </wp:positionV>
+            <wp:extent cx="6707505" cy="3101340"/>
+            <wp:effectExtent l="0" t="0" r="0" b="3810"/>
+            <wp:wrapTopAndBottom/>
+            <wp:docPr id="23" name="Рисунок 23"/>
             <wp:cNvGraphicFramePr>
               <a:graphicFrameLocks xmlns:a="http://schemas.openxmlformats.org/drawingml/2006/main" noChangeAspect="1"/>
             </wp:cNvGraphicFramePr>
@@ -2700,7 +5431,7 @@
                   <pic:spPr>
                     <a:xfrm>
                       <a:off x="0" y="0"/>
-                      <a:ext cx="9401380" cy="2239486"/>
+                      <a:ext cx="6707505" cy="3101340"/>
                     </a:xfrm>
                     <a:prstGeom prst="rect">
                       <a:avLst/>
@@ -2709,32 +5440,34 @@
                 </pic:pic>
               </a:graphicData>
             </a:graphic>
-          </wp:inline>
+            <wp14:sizeRelH relativeFrom="margin">
+              <wp14:pctWidth>0</wp14:pctWidth>
+            </wp14:sizeRelH>
+            <wp14:sizeRelV relativeFrom="margin">
+              <wp14:pctHeight>0</wp14:pctHeight>
+            </wp14:sizeRelV>
+          </wp:anchor>
         </w:drawing>
       </w:r>
-    </w:p>
-    <w:p>
-      <w:pPr>
-        <w:jc w:val="center"/>
+      <w:r>
         <w:rPr>
           <w:rFonts w:ascii="Segoe UI" w:hAnsi="Segoe UI" w:cs="Segoe UI"/>
           <w:sz w:val="28"/>
           <w:lang w:val="en-US"/>
         </w:rPr>
-      </w:pPr>
-      <w:r>
-        <w:rPr>
-          <w:rFonts w:ascii="Segoe UI" w:hAnsi="Segoe UI" w:cs="Segoe UI"/>
-          <w:noProof/>
-          <w:sz w:val="28"/>
-          <w:lang w:eastAsia="ru-RU"/>
-        </w:rPr>
-        <w:lastRenderedPageBreak/>
         <w:drawing>
-          <wp:inline distT="0" distB="0" distL="0" distR="0" wp14:anchorId="6E17F17B" wp14:editId="650B8580">
-            <wp:extent cx="6152515" cy="2897505"/>
-            <wp:effectExtent l="0" t="0" r="635" b="0"/>
-            <wp:docPr id="13" name="Рисунок 13"/>
+          <wp:anchor distT="0" distB="0" distL="114300" distR="114300" simplePos="0" relativeHeight="251679744" behindDoc="0" locked="0" layoutInCell="1" allowOverlap="1" wp14:anchorId="35D81473" wp14:editId="3D95574B">
+            <wp:simplePos x="0" y="0"/>
+            <wp:positionH relativeFrom="column">
+              <wp:posOffset>1461135</wp:posOffset>
+            </wp:positionH>
+            <wp:positionV relativeFrom="paragraph">
+              <wp:posOffset>-168910</wp:posOffset>
+            </wp:positionV>
+            <wp:extent cx="6706235" cy="3884295"/>
+            <wp:effectExtent l="0" t="0" r="0" b="1905"/>
+            <wp:wrapTopAndBottom/>
+            <wp:docPr id="24" name="Рисунок 24"/>
             <wp:cNvGraphicFramePr>
               <a:graphicFrameLocks xmlns:a="http://schemas.openxmlformats.org/drawingml/2006/main" noChangeAspect="1"/>
             </wp:cNvGraphicFramePr>
@@ -2754,7 +5487,7 @@
                   <pic:spPr>
                     <a:xfrm>
                       <a:off x="0" y="0"/>
-                      <a:ext cx="6152515" cy="2897505"/>
+                      <a:ext cx="6706235" cy="3884295"/>
                     </a:xfrm>
                     <a:prstGeom prst="rect">
                       <a:avLst/>
@@ -2763,31 +5496,46 @@
                 </pic:pic>
               </a:graphicData>
             </a:graphic>
-          </wp:inline>
+            <wp14:sizeRelH relativeFrom="margin">
+              <wp14:pctWidth>0</wp14:pctWidth>
+            </wp14:sizeRelH>
+            <wp14:sizeRelV relativeFrom="margin">
+              <wp14:pctHeight>0</wp14:pctHeight>
+            </wp14:sizeRelV>
+          </wp:anchor>
         </w:drawing>
       </w:r>
     </w:p>
     <w:p>
       <w:pPr>
-        <w:jc w:val="center"/>
         <w:rPr>
           <w:rFonts w:ascii="Segoe UI" w:hAnsi="Segoe UI" w:cs="Segoe UI"/>
           <w:sz w:val="28"/>
           <w:lang w:val="en-US"/>
         </w:rPr>
       </w:pPr>
-      <w:r>
-        <w:rPr>
-          <w:rFonts w:ascii="Segoe UI" w:hAnsi="Segoe UI" w:cs="Segoe UI"/>
-          <w:noProof/>
-          <w:sz w:val="28"/>
-          <w:lang w:eastAsia="ru-RU"/>
-        </w:rPr>
+      <w:bookmarkStart w:id="0" w:name="_GoBack"/>
+      <w:bookmarkEnd w:id="0"/>
+      <w:r>
+        <w:rPr>
+          <w:rFonts w:ascii="Segoe UI" w:hAnsi="Segoe UI" w:cs="Segoe UI"/>
+          <w:sz w:val="28"/>
+          <w:lang w:val="en-US"/>
+        </w:rPr>
+        <w:lastRenderedPageBreak/>
         <w:drawing>
-          <wp:inline distT="0" distB="0" distL="0" distR="0" wp14:anchorId="0F55C847" wp14:editId="3448B33C">
-            <wp:extent cx="5449824" cy="3512097"/>
-            <wp:effectExtent l="0" t="0" r="0" b="0"/>
-            <wp:docPr id="14" name="Рисунок 14"/>
+          <wp:anchor distT="0" distB="0" distL="114300" distR="114300" simplePos="0" relativeHeight="251681792" behindDoc="0" locked="0" layoutInCell="1" allowOverlap="1" wp14:anchorId="4F1DCB76" wp14:editId="451345E8">
+            <wp:simplePos x="0" y="0"/>
+            <wp:positionH relativeFrom="column">
+              <wp:posOffset>-207010</wp:posOffset>
+            </wp:positionH>
+            <wp:positionV relativeFrom="paragraph">
+              <wp:posOffset>-207010</wp:posOffset>
+            </wp:positionV>
+            <wp:extent cx="7629525" cy="3686810"/>
+            <wp:effectExtent l="0" t="0" r="9525" b="8890"/>
+            <wp:wrapTopAndBottom/>
+            <wp:docPr id="25" name="Рисунок 25"/>
             <wp:cNvGraphicFramePr>
               <a:graphicFrameLocks xmlns:a="http://schemas.openxmlformats.org/drawingml/2006/main" noChangeAspect="1"/>
             </wp:cNvGraphicFramePr>
@@ -2807,7 +5555,7 @@
                   <pic:spPr>
                     <a:xfrm>
                       <a:off x="0" y="0"/>
-                      <a:ext cx="5450207" cy="3512344"/>
+                      <a:ext cx="7629525" cy="3686810"/>
                     </a:xfrm>
                     <a:prstGeom prst="rect">
                       <a:avLst/>
@@ -2816,92 +5564,34 @@
                 </pic:pic>
               </a:graphicData>
             </a:graphic>
-          </wp:inline>
+            <wp14:sizeRelH relativeFrom="margin">
+              <wp14:pctWidth>0</wp14:pctWidth>
+            </wp14:sizeRelH>
+            <wp14:sizeRelV relativeFrom="margin">
+              <wp14:pctHeight>0</wp14:pctHeight>
+            </wp14:sizeRelV>
+          </wp:anchor>
         </w:drawing>
       </w:r>
-    </w:p>
-    <w:p>
-      <w:pPr>
-        <w:jc w:val="center"/>
+      <w:r>
         <w:rPr>
           <w:rFonts w:ascii="Segoe UI" w:hAnsi="Segoe UI" w:cs="Segoe UI"/>
           <w:sz w:val="28"/>
           <w:lang w:val="en-US"/>
         </w:rPr>
-      </w:pPr>
-      <w:r>
-        <w:rPr>
-          <w:rFonts w:ascii="Segoe UI" w:hAnsi="Segoe UI" w:cs="Segoe UI"/>
-          <w:noProof/>
-          <w:sz w:val="28"/>
-          <w:lang w:eastAsia="ru-RU"/>
-        </w:rPr>
-        <w:lastRenderedPageBreak/>
         <w:drawing>
-          <wp:inline distT="0" distB="0" distL="0" distR="0" wp14:anchorId="30EA3F67" wp14:editId="0F61CB5E">
-            <wp:extent cx="6152083" cy="2882189"/>
-            <wp:effectExtent l="0" t="0" r="1270" b="0"/>
-            <wp:docPr id="15" name="Рисунок 15"/>
-            <wp:cNvGraphicFramePr>
-              <a:graphicFrameLocks xmlns:a="http://schemas.openxmlformats.org/drawingml/2006/main" noChangeAspect="1"/>
-            </wp:cNvGraphicFramePr>
-            <a:graphic xmlns:a="http://schemas.openxmlformats.org/drawingml/2006/main">
-              <a:graphicData uri="http://schemas.openxmlformats.org/drawingml/2006/picture">
-                <pic:pic xmlns:pic="http://schemas.openxmlformats.org/drawingml/2006/picture">
-                  <pic:nvPicPr>
-                    <pic:cNvPr id="0" name=""/>
-                    <pic:cNvPicPr/>
-                  </pic:nvPicPr>
-                  <pic:blipFill rotWithShape="1">
-                    <a:blip r:embed="rId16"/>
-                    <a:srcRect b="19245"/>
-                    <a:stretch/>
-                  </pic:blipFill>
-                  <pic:spPr bwMode="auto">
-                    <a:xfrm>
-                      <a:off x="0" y="0"/>
-                      <a:ext cx="6152515" cy="2882391"/>
-                    </a:xfrm>
-                    <a:prstGeom prst="rect">
-                      <a:avLst/>
-                    </a:prstGeom>
-                    <a:ln>
-                      <a:noFill/>
-                    </a:ln>
-                    <a:extLst>
-                      <a:ext uri="{53640926-AAD7-44D8-BBD7-CCE9431645EC}">
-                        <a14:shadowObscured xmlns:a14="http://schemas.microsoft.com/office/drawing/2010/main"/>
-                      </a:ext>
-                    </a:extLst>
-                  </pic:spPr>
-                </pic:pic>
-              </a:graphicData>
-            </a:graphic>
-          </wp:inline>
-        </w:drawing>
-      </w:r>
-    </w:p>
-    <w:p>
-      <w:pPr>
-        <w:jc w:val="center"/>
-        <w:rPr>
-          <w:rFonts w:ascii="Segoe UI" w:hAnsi="Segoe UI" w:cs="Segoe UI"/>
-          <w:sz w:val="28"/>
-          <w:lang w:val="en-US"/>
-        </w:rPr>
-      </w:pPr>
-      <w:r>
-        <w:rPr>
-          <w:rFonts w:ascii="Segoe UI" w:hAnsi="Segoe UI" w:cs="Segoe UI"/>
-          <w:noProof/>
-          <w:sz w:val="28"/>
-          <w:lang w:eastAsia="ru-RU"/>
-        </w:rPr>
-        <w:drawing>
-          <wp:inline distT="0" distB="0" distL="0" distR="0" wp14:anchorId="6CE9DDCF" wp14:editId="62EF2FAE">
-            <wp:extent cx="5281574" cy="3361150"/>
-            <wp:effectExtent l="0" t="0" r="0" b="0"/>
-            <wp:docPr id="17" name="Рисунок 17"/>
+          <wp:anchor distT="0" distB="0" distL="114300" distR="114300" simplePos="0" relativeHeight="251683840" behindDoc="0" locked="0" layoutInCell="1" allowOverlap="1" wp14:anchorId="497E4067" wp14:editId="0B797F85">
+            <wp:simplePos x="0" y="0"/>
+            <wp:positionH relativeFrom="column">
+              <wp:posOffset>3792855</wp:posOffset>
+            </wp:positionH>
+            <wp:positionV relativeFrom="paragraph">
+              <wp:posOffset>2944495</wp:posOffset>
+            </wp:positionV>
+            <wp:extent cx="6152515" cy="3851910"/>
+            <wp:effectExtent l="0" t="0" r="635" b="0"/>
+            <wp:wrapTopAndBottom/>
+            <wp:docPr id="26" name="Рисунок 26"/>
             <wp:cNvGraphicFramePr>
               <a:graphicFrameLocks xmlns:a="http://schemas.openxmlformats.org/drawingml/2006/main" noChangeAspect="1"/>
             </wp:cNvGraphicFramePr>
@@ -2913,7 +5603,7 @@
                     <pic:cNvPicPr/>
                   </pic:nvPicPr>
                   <pic:blipFill>
-                    <a:blip r:embed="rId17"/>
+                    <a:blip r:embed="rId16"/>
                     <a:stretch>
                       <a:fillRect/>
                     </a:stretch>
@@ -2921,7 +5611,7 @@
                   <pic:spPr>
                     <a:xfrm>
                       <a:off x="0" y="0"/>
-                      <a:ext cx="5283973" cy="3362677"/>
+                      <a:ext cx="6152515" cy="3851910"/>
                     </a:xfrm>
                     <a:prstGeom prst="rect">
                       <a:avLst/>
@@ -2930,78 +5620,7 @@
                 </pic:pic>
               </a:graphicData>
             </a:graphic>
-          </wp:inline>
-        </w:drawing>
-      </w:r>
-    </w:p>
-    <w:p>
-      <w:pPr>
-        <w:rPr>
-          <w:rFonts w:ascii="Segoe UI" w:hAnsi="Segoe UI" w:cs="Segoe UI"/>
-          <w:sz w:val="28"/>
-          <w:lang w:val="en-US"/>
-        </w:rPr>
-      </w:pPr>
-      <w:r>
-        <w:rPr>
-          <w:rFonts w:ascii="Segoe UI" w:hAnsi="Segoe UI" w:cs="Segoe UI"/>
-          <w:sz w:val="28"/>
-          <w:lang w:val="en-US"/>
-        </w:rPr>
-        <w:br w:type="page"/>
-      </w:r>
-    </w:p>
-    <w:p>
-      <w:pPr>
-        <w:jc w:val="center"/>
-        <w:rPr>
-          <w:rFonts w:ascii="Segoe UI" w:hAnsi="Segoe UI" w:cs="Segoe UI"/>
-          <w:sz w:val="28"/>
-          <w:lang w:val="en-US"/>
-        </w:rPr>
-      </w:pPr>
-      <w:r>
-        <w:rPr>
-          <w:rFonts w:ascii="Segoe UI" w:hAnsi="Segoe UI" w:cs="Segoe UI"/>
-          <w:noProof/>
-          <w:sz w:val="28"/>
-          <w:lang w:eastAsia="ru-RU"/>
-        </w:rPr>
-        <w:lastRenderedPageBreak/>
-        <w:drawing>
-          <wp:inline distT="0" distB="0" distL="0" distR="0" wp14:anchorId="70E7B0ED" wp14:editId="1C7CC015">
-            <wp:extent cx="9109186" cy="5876925"/>
-            <wp:effectExtent l="0" t="0" r="0" b="0"/>
-            <wp:docPr id="6" name="Рисунок 6"/>
-            <wp:cNvGraphicFramePr>
-              <a:graphicFrameLocks xmlns:a="http://schemas.openxmlformats.org/drawingml/2006/main" noChangeAspect="1"/>
-            </wp:cNvGraphicFramePr>
-            <a:graphic xmlns:a="http://schemas.openxmlformats.org/drawingml/2006/main">
-              <a:graphicData uri="http://schemas.openxmlformats.org/drawingml/2006/picture">
-                <pic:pic xmlns:pic="http://schemas.openxmlformats.org/drawingml/2006/picture">
-                  <pic:nvPicPr>
-                    <pic:cNvPr id="0" name=""/>
-                    <pic:cNvPicPr/>
-                  </pic:nvPicPr>
-                  <pic:blipFill>
-                    <a:blip r:embed="rId18"/>
-                    <a:stretch>
-                      <a:fillRect/>
-                    </a:stretch>
-                  </pic:blipFill>
-                  <pic:spPr>
-                    <a:xfrm>
-                      <a:off x="0" y="0"/>
-                      <a:ext cx="9111764" cy="5878588"/>
-                    </a:xfrm>
-                    <a:prstGeom prst="rect">
-                      <a:avLst/>
-                    </a:prstGeom>
-                  </pic:spPr>
-                </pic:pic>
-              </a:graphicData>
-            </a:graphic>
-          </wp:inline>
+          </wp:anchor>
         </w:drawing>
       </w:r>
     </w:p>
@@ -3174,7 +5793,7 @@
   <w:style w:type="paragraph" w:default="1" w:styleId="a">
     <w:name w:val="Normal"/>
     <w:qFormat/>
-    <w:rsid w:val="002703BD"/>
+    <w:rsid w:val="00A90647"/>
   </w:style>
   <w:style w:type="character" w:default="1" w:styleId="a0">
     <w:name w:val="Default Paragraph Font"/>
@@ -3424,7 +6043,7 @@
   <w:style w:type="paragraph" w:default="1" w:styleId="a">
     <w:name w:val="Normal"/>
     <w:qFormat/>
-    <w:rsid w:val="002703BD"/>
+    <w:rsid w:val="00A90647"/>
   </w:style>
   <w:style w:type="character" w:default="1" w:styleId="a0">
     <w:name w:val="Default Paragraph Font"/>

</xml_diff>

<commit_message>
update summary for lab4 initial execution
</commit_message>
<xml_diff>
--- a/LABS/SR4/LR4-report.docx
+++ b/LABS/SR4/LR4-report.docx
@@ -1664,49 +1664,6 @@
           <w:lang w:val="en-US"/>
         </w:rPr>
       </w:pPr>
-      <w:r>
-        <w:rPr>
-          <w:rFonts w:ascii="Segoe UI" w:hAnsi="Segoe UI" w:cs="Segoe UI"/>
-          <w:noProof/>
-          <w:sz w:val="28"/>
-          <w:lang w:eastAsia="ru-RU"/>
-        </w:rPr>
-        <w:drawing>
-          <wp:inline distT="0" distB="0" distL="0" distR="0" wp14:anchorId="24BEEFB0" wp14:editId="4BFDE73D">
-            <wp:extent cx="9314718" cy="4323283"/>
-            <wp:effectExtent l="0" t="0" r="1270" b="1270"/>
-            <wp:docPr id="1" name="Рисунок 1"/>
-            <wp:cNvGraphicFramePr>
-              <a:graphicFrameLocks xmlns:a="http://schemas.openxmlformats.org/drawingml/2006/main" noChangeAspect="1"/>
-            </wp:cNvGraphicFramePr>
-            <a:graphic xmlns:a="http://schemas.openxmlformats.org/drawingml/2006/main">
-              <a:graphicData uri="http://schemas.openxmlformats.org/drawingml/2006/picture">
-                <pic:pic xmlns:pic="http://schemas.openxmlformats.org/drawingml/2006/picture">
-                  <pic:nvPicPr>
-                    <pic:cNvPr id="0" name=""/>
-                    <pic:cNvPicPr/>
-                  </pic:nvPicPr>
-                  <pic:blipFill>
-                    <a:blip r:embed="rId5"/>
-                    <a:stretch>
-                      <a:fillRect/>
-                    </a:stretch>
-                  </pic:blipFill>
-                  <pic:spPr>
-                    <a:xfrm>
-                      <a:off x="0" y="0"/>
-                      <a:ext cx="9326826" cy="4328903"/>
-                    </a:xfrm>
-                    <a:prstGeom prst="rect">
-                      <a:avLst/>
-                    </a:prstGeom>
-                  </pic:spPr>
-                </pic:pic>
-              </a:graphicData>
-            </a:graphic>
-          </wp:inline>
-        </w:drawing>
-      </w:r>
     </w:p>
     <w:p>
       <w:pPr>
@@ -1768,7 +1725,7 @@
                     <pic:cNvPicPr/>
                   </pic:nvPicPr>
                   <pic:blipFill>
-                    <a:blip r:embed="rId6"/>
+                    <a:blip r:embed="rId5"/>
                     <a:stretch>
                       <a:fillRect/>
                     </a:stretch>
@@ -1874,7 +1831,7 @@
                     <pic:cNvPicPr/>
                   </pic:nvPicPr>
                   <pic:blipFill>
-                    <a:blip r:embed="rId7"/>
+                    <a:blip r:embed="rId6"/>
                     <a:stretch>
                       <a:fillRect/>
                     </a:stretch>
@@ -1989,7 +1946,7 @@
                     <pic:cNvPicPr/>
                   </pic:nvPicPr>
                   <pic:blipFill>
-                    <a:blip r:embed="rId8"/>
+                    <a:blip r:embed="rId7"/>
                     <a:stretch>
                       <a:fillRect/>
                     </a:stretch>
@@ -2408,23 +2365,22 @@
       <w:r>
         <w:rPr>
           <w:rFonts w:ascii="Segoe UI" w:hAnsi="Segoe UI" w:cs="Segoe UI"/>
-          <w:noProof/>
-          <w:sz w:val="28"/>
-          <w:lang w:eastAsia="ru-RU"/>
+          <w:sz w:val="28"/>
+          <w:lang w:val="en-US"/>
         </w:rPr>
         <w:drawing>
-          <wp:anchor distT="0" distB="0" distL="114300" distR="114300" simplePos="0" relativeHeight="251659264" behindDoc="0" locked="0" layoutInCell="1" allowOverlap="1" wp14:anchorId="643B8A3F" wp14:editId="5B338B98">
+          <wp:anchor distT="0" distB="0" distL="114300" distR="114300" simplePos="0" relativeHeight="251685888" behindDoc="0" locked="0" layoutInCell="1" allowOverlap="1" wp14:anchorId="539EDCCC" wp14:editId="10895508">
             <wp:simplePos x="0" y="0"/>
             <wp:positionH relativeFrom="column">
-              <wp:posOffset>784860</wp:posOffset>
+              <wp:posOffset>5715</wp:posOffset>
             </wp:positionH>
             <wp:positionV relativeFrom="paragraph">
-              <wp:posOffset>403225</wp:posOffset>
+              <wp:posOffset>411480</wp:posOffset>
             </wp:positionV>
-            <wp:extent cx="8246110" cy="4686300"/>
-            <wp:effectExtent l="0" t="0" r="2540" b="0"/>
+            <wp:extent cx="9246870" cy="4512310"/>
+            <wp:effectExtent l="0" t="0" r="0" b="2540"/>
             <wp:wrapTopAndBottom/>
-            <wp:docPr id="8" name="Рисунок 8"/>
+            <wp:docPr id="28" name="Рисунок 28"/>
             <wp:cNvGraphicFramePr>
               <a:graphicFrameLocks xmlns:a="http://schemas.openxmlformats.org/drawingml/2006/main" noChangeAspect="1"/>
             </wp:cNvGraphicFramePr>
@@ -2436,7 +2392,7 @@
                     <pic:cNvPicPr/>
                   </pic:nvPicPr>
                   <pic:blipFill>
-                    <a:blip r:embed="rId9"/>
+                    <a:blip r:embed="rId8"/>
                     <a:stretch>
                       <a:fillRect/>
                     </a:stretch>
@@ -2444,7 +2400,7 @@
                   <pic:spPr>
                     <a:xfrm>
                       <a:off x="0" y="0"/>
-                      <a:ext cx="8246110" cy="4686300"/>
+                      <a:ext cx="9246870" cy="4512310"/>
                     </a:xfrm>
                     <a:prstGeom prst="rect">
                       <a:avLst/>
@@ -2490,73 +2446,6 @@
           <w:sz w:val="28"/>
         </w:rPr>
         <w:t>анализа</w:t>
-      </w:r>
-    </w:p>
-    <w:p>
-      <w:pPr>
-        <w:jc w:val="center"/>
-        <w:rPr>
-          <w:rFonts w:ascii="Segoe UI" w:hAnsi="Segoe UI" w:cs="Segoe UI"/>
-          <w:sz w:val="28"/>
-        </w:rPr>
-      </w:pPr>
-      <w:r>
-        <w:rPr>
-          <w:rFonts w:ascii="Segoe UI" w:hAnsi="Segoe UI" w:cs="Segoe UI"/>
-          <w:noProof/>
-          <w:sz w:val="28"/>
-          <w:lang w:eastAsia="ru-RU"/>
-        </w:rPr>
-        <w:lastRenderedPageBreak/>
-        <w:drawing>
-          <wp:anchor distT="0" distB="0" distL="114300" distR="114300" simplePos="0" relativeHeight="251667456" behindDoc="0" locked="0" layoutInCell="1" allowOverlap="1" wp14:anchorId="09E59AFE" wp14:editId="4877C99B">
-            <wp:simplePos x="0" y="0"/>
-            <wp:positionH relativeFrom="column">
-              <wp:posOffset>382905</wp:posOffset>
-            </wp:positionH>
-            <wp:positionV relativeFrom="paragraph">
-              <wp:posOffset>87630</wp:posOffset>
-            </wp:positionV>
-            <wp:extent cx="9429750" cy="6614795"/>
-            <wp:effectExtent l="0" t="0" r="0" b="0"/>
-            <wp:wrapTopAndBottom/>
-            <wp:docPr id="18" name="Рисунок 18"/>
-            <wp:cNvGraphicFramePr>
-              <a:graphicFrameLocks xmlns:a="http://schemas.openxmlformats.org/drawingml/2006/main" noChangeAspect="1"/>
-            </wp:cNvGraphicFramePr>
-            <a:graphic xmlns:a="http://schemas.openxmlformats.org/drawingml/2006/main">
-              <a:graphicData uri="http://schemas.openxmlformats.org/drawingml/2006/picture">
-                <pic:pic xmlns:pic="http://schemas.openxmlformats.org/drawingml/2006/picture">
-                  <pic:nvPicPr>
-                    <pic:cNvPr id="0" name=""/>
-                    <pic:cNvPicPr/>
-                  </pic:nvPicPr>
-                  <pic:blipFill>
-                    <a:blip r:embed="rId10"/>
-                    <a:stretch>
-                      <a:fillRect/>
-                    </a:stretch>
-                  </pic:blipFill>
-                  <pic:spPr>
-                    <a:xfrm>
-                      <a:off x="0" y="0"/>
-                      <a:ext cx="9429750" cy="6614795"/>
-                    </a:xfrm>
-                    <a:prstGeom prst="rect">
-                      <a:avLst/>
-                    </a:prstGeom>
-                  </pic:spPr>
-                </pic:pic>
-              </a:graphicData>
-            </a:graphic>
-            <wp14:sizeRelH relativeFrom="margin">
-              <wp14:pctWidth>0</wp14:pctWidth>
-            </wp14:sizeRelH>
-            <wp14:sizeRelV relativeFrom="margin">
-              <wp14:pctHeight>0</wp14:pctHeight>
-            </wp14:sizeRelV>
-          </wp:anchor>
-        </w:drawing>
       </w:r>
     </w:p>
     <w:p>
@@ -3566,7 +3455,7 @@
                     <pic:cNvPicPr/>
                   </pic:nvPicPr>
                   <pic:blipFill>
-                    <a:blip r:embed="rId11"/>
+                    <a:blip r:embed="rId9"/>
                     <a:stretch>
                       <a:fillRect/>
                     </a:stretch>
@@ -3621,7 +3510,7 @@
                     <pic:cNvPicPr/>
                   </pic:nvPicPr>
                   <pic:blipFill>
-                    <a:blip r:embed="rId12"/>
+                    <a:blip r:embed="rId10"/>
                     <a:stretch>
                       <a:fillRect/>
                     </a:stretch>
@@ -5423,7 +5312,7 @@
                     <pic:cNvPicPr/>
                   </pic:nvPicPr>
                   <pic:blipFill>
-                    <a:blip r:embed="rId13"/>
+                    <a:blip r:embed="rId11"/>
                     <a:stretch>
                       <a:fillRect/>
                     </a:stretch>
@@ -5479,7 +5368,7 @@
                     <pic:cNvPicPr/>
                   </pic:nvPicPr>
                   <pic:blipFill>
-                    <a:blip r:embed="rId14"/>
+                    <a:blip r:embed="rId12"/>
                     <a:stretch>
                       <a:fillRect/>
                     </a:stretch>
@@ -5547,7 +5436,7 @@
                     <pic:cNvPicPr/>
                   </pic:nvPicPr>
                   <pic:blipFill>
-                    <a:blip r:embed="rId15"/>
+                    <a:blip r:embed="rId13"/>
                     <a:stretch>
                       <a:fillRect/>
                     </a:stretch>
@@ -5603,7 +5492,7 @@
                     <pic:cNvPicPr/>
                   </pic:nvPicPr>
                   <pic:blipFill>
-                    <a:blip r:embed="rId16"/>
+                    <a:blip r:embed="rId14"/>
                     <a:stretch>
                       <a:fillRect/>
                     </a:stretch>

</xml_diff>